<commit_message>
* Dokończenie 1.1, 1.2 * Setup Zotero do autobibliografii (folder źródła do przemyślenia, zotero zapisuje także pdfy)
</commit_message>
<xml_diff>
--- a/az_mgr.docx
+++ b/az_mgr.docx
@@ -1,6 +1,6 @@
 
 <file path=word/document.xml><?xml version="1.0" encoding="utf-8"?>
-<w:document xmlns:wpc="http://schemas.microsoft.com/office/word/2010/wordprocessingCanvas" xmlns:cx="http://schemas.microsoft.com/office/drawing/2014/chartex" xmlns:cx1="http://schemas.microsoft.com/office/drawing/2015/9/8/chartex" xmlns:cx2="http://schemas.microsoft.com/office/drawing/2015/10/21/chartex" xmlns:cx3="http://schemas.microsoft.com/office/drawing/2016/5/9/chartex" xmlns:cx4="http://schemas.microsoft.com/office/drawing/2016/5/10/chartex" xmlns:cx5="http://schemas.microsoft.com/office/drawing/2016/5/11/chartex" xmlns:cx6="http://schemas.microsoft.com/office/drawing/2016/5/12/chartex" xmlns:cx7="http://schemas.microsoft.com/office/drawing/2016/5/13/chartex" xmlns:cx8="http://schemas.microsoft.com/office/drawing/2016/5/14/chartex" xmlns:mc="http://schemas.openxmlformats.org/markup-compatibility/2006" xmlns:aink="http://schemas.microsoft.com/office/drawing/2016/ink" xmlns:am3d="http://schemas.microsoft.com/office/drawing/2017/model3d" xmlns:o="urn:schemas-microsoft-com:office:office" xmlns:oel="http://schemas.microsoft.com/office/2019/extlst" xmlns:r="http://schemas.openxmlformats.org/officeDocument/2006/relationships" xmlns:m="http://schemas.openxmlformats.org/officeDocument/2006/math" xmlns:v="urn:schemas-microsoft-com:vml" xmlns:wp14="http://schemas.microsoft.com/office/word/2010/wordprocessingDrawing" xmlns:wp="http://schemas.openxmlformats.org/drawingml/2006/wordprocessingDrawing" xmlns:w10="urn:schemas-microsoft-com:office:word" xmlns:w="http://schemas.openxmlformats.org/wordprocessingml/2006/main" xmlns:w14="http://schemas.microsoft.com/office/word/2010/wordml" xmlns:w15="http://schemas.microsoft.com/office/word/2012/wordml" xmlns:w16cex="http://schemas.microsoft.com/office/word/2018/wordml/cex" xmlns:w16cid="http://schemas.microsoft.com/office/word/2016/wordml/cid" xmlns:w16="http://schemas.microsoft.com/office/word/2018/wordml" xmlns:w16du="http://schemas.microsoft.com/office/word/2023/wordml/word16du" xmlns:w16sdtdh="http://schemas.microsoft.com/office/word/2020/wordml/sdtdatahash" xmlns:w16se="http://schemas.microsoft.com/office/word/2015/wordml/symex" xmlns:wpg="http://schemas.microsoft.com/office/word/2010/wordprocessingGroup" xmlns:wpi="http://schemas.microsoft.com/office/word/2010/wordprocessingInk" xmlns:wne="http://schemas.microsoft.com/office/word/2006/wordml" xmlns:wps="http://schemas.microsoft.com/office/word/2010/wordprocessingShape" mc:Ignorable="w14 w15 w16se w16cid w16 w16cex w16sdtdh w16du wp14">
+<w:document xmlns:wpc="http://schemas.microsoft.com/office/word/2010/wordprocessingCanvas" xmlns:cx="http://schemas.microsoft.com/office/drawing/2014/chartex" xmlns:cx1="http://schemas.microsoft.com/office/drawing/2015/9/8/chartex" xmlns:cx2="http://schemas.microsoft.com/office/drawing/2015/10/21/chartex" xmlns:cx3="http://schemas.microsoft.com/office/drawing/2016/5/9/chartex" xmlns:cx4="http://schemas.microsoft.com/office/drawing/2016/5/10/chartex" xmlns:cx5="http://schemas.microsoft.com/office/drawing/2016/5/11/chartex" xmlns:cx6="http://schemas.microsoft.com/office/drawing/2016/5/12/chartex" xmlns:cx7="http://schemas.microsoft.com/office/drawing/2016/5/13/chartex" xmlns:cx8="http://schemas.microsoft.com/office/drawing/2016/5/14/chartex" xmlns:mc="http://schemas.openxmlformats.org/markup-compatibility/2006" xmlns:aink="http://schemas.microsoft.com/office/drawing/2016/ink" xmlns:am3d="http://schemas.microsoft.com/office/drawing/2017/model3d" xmlns:o="urn:schemas-microsoft-com:office:office" xmlns:oel="http://schemas.microsoft.com/office/2019/extlst" xmlns:r="http://schemas.openxmlformats.org/officeDocument/2006/relationships" xmlns:m="http://schemas.openxmlformats.org/officeDocument/2006/math" xmlns:v="urn:schemas-microsoft-com:vml" xmlns:wp14="http://schemas.microsoft.com/office/word/2010/wordprocessingDrawing" xmlns:wp="http://schemas.openxmlformats.org/drawingml/2006/wordprocessingDrawing" xmlns:w10="urn:schemas-microsoft-com:office:word" xmlns:w="http://schemas.openxmlformats.org/wordprocessingml/2006/main" xmlns:w14="http://schemas.microsoft.com/office/word/2010/wordml" xmlns:w15="http://schemas.microsoft.com/office/word/2012/wordml" xmlns:w16cex="http://schemas.microsoft.com/office/word/2018/wordml/cex" xmlns:w16cid="http://schemas.microsoft.com/office/word/2016/wordml/cid" xmlns:w16="http://schemas.microsoft.com/office/word/2018/wordml" xmlns:w16sdtdh="http://schemas.microsoft.com/office/word/2020/wordml/sdtdatahash" xmlns:w16se="http://schemas.microsoft.com/office/word/2015/wordml/symex" xmlns:wpg="http://schemas.microsoft.com/office/word/2010/wordprocessingGroup" xmlns:wpi="http://schemas.microsoft.com/office/word/2010/wordprocessingInk" xmlns:wne="http://schemas.microsoft.com/office/word/2006/wordml" xmlns:wps="http://schemas.microsoft.com/office/word/2010/wordprocessingShape" mc:Ignorable="w14 w15 w16se w16cid w16 w16cex w16sdtdh wp14">
   <w:body>
     <w:p>
       <w:pPr>
@@ -56,7 +56,7 @@
                     <pic:cNvPicPr/>
                   </pic:nvPicPr>
                   <pic:blipFill>
-                    <a:blip r:embed="rId7" cstate="print">
+                    <a:blip r:embed="rId8" cstate="print">
                       <a:extLst>
                         <a:ext uri="{28A0092B-C50C-407E-A947-70E740481C1C}">
                           <a14:useLocalDpi xmlns:a14="http://schemas.microsoft.com/office/drawing/2010/main" val="0"/>
@@ -552,7 +552,49 @@
             <w:rPr>
               <w:rStyle w:val="timesbold24"/>
             </w:rPr>
-            <w:t>Lora (outline jak na razie z fokusem na czas i pieniądz/fine-tuning llmów przez pojedyncze jednostki czy małe firmy)</w:t>
+            <w:t>Lora (</w:t>
+          </w:r>
+          <w:proofErr w:type="spellStart"/>
+          <w:r>
+            <w:rPr>
+              <w:rStyle w:val="timesbold24"/>
+            </w:rPr>
+            <w:t>outline</w:t>
+          </w:r>
+          <w:proofErr w:type="spellEnd"/>
+          <w:r>
+            <w:rPr>
+              <w:rStyle w:val="timesbold24"/>
+            </w:rPr>
+            <w:t xml:space="preserve"> jak na razie z fokusem na czas i pieniądz/fine-</w:t>
+          </w:r>
+          <w:proofErr w:type="spellStart"/>
+          <w:r>
+            <w:rPr>
+              <w:rStyle w:val="timesbold24"/>
+            </w:rPr>
+            <w:t>tuning</w:t>
+          </w:r>
+          <w:proofErr w:type="spellEnd"/>
+          <w:r>
+            <w:rPr>
+              <w:rStyle w:val="timesbold24"/>
+            </w:rPr>
+            <w:t xml:space="preserve"> </w:t>
+          </w:r>
+          <w:proofErr w:type="spellStart"/>
+          <w:r>
+            <w:rPr>
+              <w:rStyle w:val="timesbold24"/>
+            </w:rPr>
+            <w:t>llmów</w:t>
+          </w:r>
+          <w:proofErr w:type="spellEnd"/>
+          <w:r>
+            <w:rPr>
+              <w:rStyle w:val="timesbold24"/>
+            </w:rPr>
+            <w:t xml:space="preserve"> przez pojedyncze jednostki czy małe firmy)</w:t>
           </w:r>
         </w:sdtContent>
       </w:sdt>
@@ -4150,7 +4192,13 @@
       </w:pPr>
       <w:bookmarkStart w:id="2" w:name="_Toc156047219"/>
       <w:r>
-        <w:t>1.2 Architektura transformera</w:t>
+        <w:t>1.</w:t>
+      </w:r>
+      <w:r>
+        <w:t>1</w:t>
+      </w:r>
+      <w:r>
+        <w:t xml:space="preserve"> Architektura transformera</w:t>
       </w:r>
       <w:bookmarkEnd w:id="2"/>
     </w:p>
@@ -4159,7 +4207,147 @@
         <w:pStyle w:val="Tekstpracamagisterska"/>
       </w:pPr>
       <w:r>
-        <w:t>Architektura transformera miała skromne początki, przedstawiona została bowiem przez jej autorów głównie jako ulepszenie dotychczasowych sieci neuronowych stosowanych w tłumaczeniu maszynowym. Jak jednak okazało się w latach po jej zaproponowaniu, zmieniła ona całkowicie krajobraz uczenia maszynowego. Cechuje się ona bowiem prawie nieograniczonymi możliwościami adaptacji do różnych zadań; można stosować ją nawet w dziedzinach, gdzie do tej pory używane były bardzo wyspecjalizowane modele, np. CNN w rozpoznawaniu obrazów czy …… Najistotniejszym zastosowaniem transformera w bieżących czasach wydaje się być jednak modelowanie językowe, bowiem pozwolił on na kreację takich produktów jak ChatGPT przez OpenAI, Llama przez Meta, czy Bard od Google. Być może nie powinno to dziwić, biorąc pod uwagę, że od początku proponowana była do zadań związanych z NLP, natomiast nawet autorzy pierwotnej pracy nie spodziewali się wpływu jaki wywrze ona na świat deep learningu. (tutaj link do tweeta może być np)</w:t>
+        <w:t xml:space="preserve">Architektura transformera miała skromne początki, przedstawiona została bowiem przez jej autorów głównie jako </w:t>
+      </w:r>
+      <w:r>
+        <w:t>alternatywa do</w:t>
+      </w:r>
+      <w:r>
+        <w:t xml:space="preserve"> dotychczasowych sieci neuronowych stosowanych w tłumaczeniu maszynowym.</w:t>
+      </w:r>
+      <w:r>
+        <w:t xml:space="preserve"> Szybko okazało się jednak, że</w:t>
+      </w:r>
+      <w:r>
+        <w:t xml:space="preserve"> </w:t>
+      </w:r>
+      <w:r>
+        <w:t>jej potencjalne zastosowania są znacznie szersze</w:t>
+      </w:r>
+      <w:r>
+        <w:t xml:space="preserve">, </w:t>
+      </w:r>
+      <w:r>
+        <w:t xml:space="preserve">zmieniła ona całkowicie krajobraz uczenia maszynowego. Cechuje się bowiem </w:t>
+      </w:r>
+      <w:r>
+        <w:t xml:space="preserve">bardzo dobrą możliwością </w:t>
+      </w:r>
+      <w:r>
+        <w:t>adaptacji do różnych zadań; można stosować</w:t>
+      </w:r>
+      <w:r>
+        <w:t xml:space="preserve"> ją</w:t>
+      </w:r>
+      <w:r>
+        <w:t xml:space="preserve"> </w:t>
+      </w:r>
+      <w:r>
+        <w:t>także w scenariuszach niepowiązanych z procesowaniem języka naturalnego</w:t>
+      </w:r>
+      <w:r>
+        <w:t xml:space="preserve">, </w:t>
+      </w:r>
+      <w:r>
+        <w:t xml:space="preserve">na przykład </w:t>
+      </w:r>
+      <w:r>
+        <w:t>składaniu białek</w:t>
+      </w:r>
+      <w:r>
+        <w:t xml:space="preserve">, </w:t>
+      </w:r>
+      <w:r>
+        <w:t>rozpoznawaniu obrazów</w:t>
+      </w:r>
+      <w:r>
+        <w:t xml:space="preserve">, </w:t>
+      </w:r>
+      <w:r>
+        <w:t>rozpoznawania mowy, czy uczenia ze wzmocnieniem</w:t>
+      </w:r>
+      <w:r>
+        <w:rPr>
+          <w:rStyle w:val="Odwoanieprzypisudolnego"/>
+          <w:rFonts w:cs="Times New Roman"/>
+        </w:rPr>
+        <w:footnoteReference w:id="1"/>
+      </w:r>
+      <w:r>
+        <w:rPr>
+          <w:vertAlign w:val="superscript"/>
+        </w:rPr>
+        <w:t>,</w:t>
+      </w:r>
+      <w:r>
+        <w:rPr>
+          <w:rStyle w:val="Odwoanieprzypisudolnego"/>
+          <w:rFonts w:cs="Times New Roman"/>
+        </w:rPr>
+        <w:footnoteReference w:id="2"/>
+      </w:r>
+      <w:r>
+        <w:rPr>
+          <w:vertAlign w:val="superscript"/>
+        </w:rPr>
+        <w:t>,</w:t>
+      </w:r>
+      <w:r>
+        <w:rPr>
+          <w:rStyle w:val="Odwoanieprzypisudolnego"/>
+          <w:rFonts w:cs="Times New Roman"/>
+        </w:rPr>
+        <w:footnoteReference w:id="3"/>
+      </w:r>
+      <w:r>
+        <w:rPr>
+          <w:vertAlign w:val="superscript"/>
+        </w:rPr>
+        <w:t>,</w:t>
+      </w:r>
+      <w:r>
+        <w:rPr>
+          <w:rStyle w:val="Odwoanieprzypisudolnego"/>
+          <w:rFonts w:cs="Times New Roman"/>
+        </w:rPr>
+        <w:footnoteReference w:id="4"/>
+      </w:r>
+      <w:r>
+        <w:t>.</w:t>
+      </w:r>
+      <w:r>
+        <w:t xml:space="preserve"> </w:t>
+      </w:r>
+      <w:r>
+        <w:t xml:space="preserve">Najistotniejszym zastosowaniem transformera w bieżących czasach </w:t>
+      </w:r>
+      <w:r>
+        <w:t>są jednak generatywne modele językowe</w:t>
+      </w:r>
+      <w:r>
+        <w:t xml:space="preserve">, </w:t>
+      </w:r>
+      <w:r>
+        <w:t xml:space="preserve">bazują na niej produkty takie </w:t>
+      </w:r>
+      <w:r>
+        <w:t xml:space="preserve">jak </w:t>
+      </w:r>
+      <w:proofErr w:type="spellStart"/>
+      <w:r>
+        <w:t>ChatGPT</w:t>
+      </w:r>
+      <w:proofErr w:type="spellEnd"/>
+      <w:r>
+        <w:t xml:space="preserve">, </w:t>
+      </w:r>
+      <w:proofErr w:type="spellStart"/>
+      <w:r>
+        <w:t>Llama</w:t>
+      </w:r>
+      <w:proofErr w:type="spellEnd"/>
+      <w:r>
+        <w:t>, czy Bard.</w:t>
       </w:r>
     </w:p>
     <w:p>
@@ -4167,7 +4355,28 @@
         <w:pStyle w:val="Tekstpracamagisterska"/>
       </w:pPr>
       <w:r>
-        <w:t>Głównym celem autorów było stworzenie sieci, która cechuje się lepszą pamięcią globalną i umiejętnością identyfikacji globalnych zależności między danymi wejściowymi a wyjściowymi od dotychczas używanych RNN czy CNN. Te bowiem, pomimo lat rozwoju, nadal nie radziły sobie zbyt dobrze z długimi sekwencjami danych wejściowych, a ponadto stwarzały trudności w procesie uczenia – rekurencję i konwolucję ciężko było zrównoleglić obliczeniowo.</w:t>
+        <w:t xml:space="preserve">Głównym celem autorów było stworzenie sieci, która cechuje się lepszą </w:t>
+      </w:r>
+      <w:r>
+        <w:t>pamięcią długoterminową</w:t>
+      </w:r>
+      <w:r>
+        <w:t xml:space="preserve"> i umiejętnością identyfikacji globalnych zależności </w:t>
+      </w:r>
+      <w:r>
+        <w:t xml:space="preserve">w danych treningowych, w porównaniu do </w:t>
+      </w:r>
+      <w:r>
+        <w:t>dotychczas używanych</w:t>
+      </w:r>
+      <w:r>
+        <w:t xml:space="preserve"> sieci rekurencyjnych</w:t>
+      </w:r>
+      <w:r>
+        <w:t xml:space="preserve"> i ich rozwinięć, takich jak LSTM czy GRU</w:t>
+      </w:r>
+      <w:r>
+        <w:t>. Te bowiem, pomimo lat rozwoju, nadal nie radziły sobie zbyt dobrze z długimi sekwencjami danych wejściowych, a ponadto stwarzały trudności w procesie uczenia – rekurencję ciężko było zrównoleglić obliczeniowo.</w:t>
       </w:r>
     </w:p>
     <w:p>
@@ -4176,7 +4385,13 @@
       </w:pPr>
       <w:bookmarkStart w:id="3" w:name="_Toc156047220"/>
       <w:r>
-        <w:t>1.2.1 Opis architektury</w:t>
+        <w:t>1.</w:t>
+      </w:r>
+      <w:r>
+        <w:t>1</w:t>
+      </w:r>
+      <w:r>
+        <w:t>.1 Opis architektury</w:t>
       </w:r>
       <w:bookmarkEnd w:id="3"/>
     </w:p>
@@ -4185,11 +4400,175 @@
         <w:pStyle w:val="Tekstpracamagisterska"/>
       </w:pPr>
       <w:r>
-        <w:t xml:space="preserve">Transformer jest modelem seq2seq, a jego najważniejszą cechą jest silne skupienie na i wykorzystanie mechanizmu uwagi własnej (Self Attention). Nie był on co prawda zaproponowany przez autorów „Attention is all you need”, bowiem rozwijał się już w latach poprzedzających pracę, (linki do modeli wykorzystujących self attention) jednakże w przeciwieństwie do poprzednich prób, gdzie mechanizm uwagi był raczej „doklejany” do istniejących modeli, tutaj wokół jego optymalizacji zbudowano całą architekturę. Co jednak wprowadzone zostało w pracy to rozwinięcie tego mechanizmu i zaproponowanie wielowątkowego mechanizmu uwagi własnej (multi head attention). Oprócz zwiększonej ogólnej efektywności modelu w zadaniach tłumaczenia maszynowego czy generowania języka naturalnego, cechuje się on również dotychczas niespotykaną możliwością paralelizacji </w:t>
+        <w:t>Transformer jest modelem seq2seq,</w:t>
+      </w:r>
+      <w:r>
+        <w:t xml:space="preserve"> zaproponowanym w prace „</w:t>
+      </w:r>
+      <w:proofErr w:type="spellStart"/>
+      <w:r>
+        <w:t>Attention</w:t>
+      </w:r>
+      <w:proofErr w:type="spellEnd"/>
+      <w:r>
+        <w:t xml:space="preserve"> </w:t>
+      </w:r>
+      <w:proofErr w:type="spellStart"/>
+      <w:r>
+        <w:t>I</w:t>
+      </w:r>
+      <w:r>
+        <w:t>s</w:t>
+      </w:r>
+      <w:proofErr w:type="spellEnd"/>
+      <w:r>
+        <w:t xml:space="preserve"> </w:t>
+      </w:r>
+      <w:proofErr w:type="spellStart"/>
+      <w:r>
+        <w:t>A</w:t>
+      </w:r>
+      <w:r>
+        <w:t>ll</w:t>
+      </w:r>
+      <w:proofErr w:type="spellEnd"/>
+      <w:r>
+        <w:t xml:space="preserve"> </w:t>
+      </w:r>
+      <w:proofErr w:type="spellStart"/>
+      <w:r>
+        <w:t>Y</w:t>
+      </w:r>
+      <w:r>
+        <w:t>ou</w:t>
+      </w:r>
+      <w:proofErr w:type="spellEnd"/>
+      <w:r>
+        <w:t xml:space="preserve"> </w:t>
+      </w:r>
+      <w:proofErr w:type="spellStart"/>
+      <w:r>
+        <w:t>N</w:t>
+      </w:r>
+      <w:r>
+        <w:t>eed</w:t>
+      </w:r>
+      <w:proofErr w:type="spellEnd"/>
+      <w:r>
+        <w:t>”</w:t>
+      </w:r>
+      <w:r>
+        <w:rPr>
+          <w:rStyle w:val="Odwoanieprzypisudolnego"/>
+          <w:rFonts w:cs="Times New Roman"/>
+        </w:rPr>
+        <w:footnoteReference w:id="5"/>
+      </w:r>
+      <w:r>
+        <w:t>,</w:t>
+      </w:r>
+      <w:r>
+        <w:t xml:space="preserve"> a jego najważniejszą cechą jest silne skupienie na i wykorzystanie mechanizmu </w:t>
+      </w:r>
+      <w:r>
+        <w:t>Multi</w:t>
+      </w:r>
+      <w:r>
+        <w:t>-</w:t>
+      </w:r>
+      <w:proofErr w:type="spellStart"/>
+      <w:r>
+        <w:t>Head</w:t>
+      </w:r>
+      <w:proofErr w:type="spellEnd"/>
+      <w:r>
+        <w:t xml:space="preserve"> </w:t>
+      </w:r>
+      <w:proofErr w:type="spellStart"/>
+      <w:r>
+        <w:t>Attention</w:t>
+      </w:r>
+      <w:proofErr w:type="spellEnd"/>
+      <w:r>
+        <w:t xml:space="preserve">. Mechanizm uwagi w innych postaciach rozwijał się jeszcze przed </w:t>
+      </w:r>
+      <w:r>
+        <w:t xml:space="preserve">transformerem, a za jego początek przyjmuje się pracę </w:t>
+      </w:r>
+      <w:r>
+        <w:t>bowiem rozwijał się już w latach poprzedzających pracę</w:t>
+      </w:r>
+      <w:r>
+        <w:t xml:space="preserve"> </w:t>
+      </w:r>
+      <w:proofErr w:type="spellStart"/>
+      <w:r>
+        <w:t>Bahdanau</w:t>
+      </w:r>
+      <w:proofErr w:type="spellEnd"/>
+      <w:r>
+        <w:t xml:space="preserve"> et al. </w:t>
+      </w:r>
+      <w:r>
+        <w:t>z</w:t>
+      </w:r>
+      <w:r>
+        <w:t xml:space="preserve"> </w:t>
+      </w:r>
+      <w:r>
+        <w:t>2014</w:t>
+      </w:r>
+      <w:r>
+        <w:rPr>
+          <w:rStyle w:val="Odwoanieprzypisudolnego"/>
+          <w:rFonts w:cs="Times New Roman"/>
+        </w:rPr>
+        <w:footnoteReference w:id="6"/>
+      </w:r>
+      <w:r>
+        <w:t xml:space="preserve">. Oprócz zwiększonej ogólnej efektywności </w:t>
       </w:r>
       <w:r>
         <w:lastRenderedPageBreak/>
-        <w:t>obliczeń. Zjawisko to miało na tyle duży wpływ, że rynek kart graficznych od 2017 do 2023 rozwinął się o xxxx… (no, to trochę przepisać, rynek kart graficznych i tak się dobrze rozwijał, jeśli nie znajdę nic co 1:1 pokazuje tą zależność to wywalić to z pracy)</w:t>
+        <w:t xml:space="preserve">modelu w zadaniach tłumaczenia maszynowego czy generowania języka naturalnego, cechuje się on również dotychczas niespotykaną możliwością </w:t>
+      </w:r>
+      <w:proofErr w:type="spellStart"/>
+      <w:r>
+        <w:t>paralelizacji</w:t>
+      </w:r>
+      <w:proofErr w:type="spellEnd"/>
+      <w:r>
+        <w:t xml:space="preserve"> obliczeń. </w:t>
+      </w:r>
+      <w:r>
+        <w:t xml:space="preserve">Stanowiło to </w:t>
+      </w:r>
+      <w:r>
+        <w:t>swojego rodzaju mieszankę wybuchową dla rynku kart graficznych</w:t>
+      </w:r>
+      <w:r>
+        <w:t xml:space="preserve"> – kapitalizacja rynkowa lidera – korporacji NVIDIA, od 2017 do 2023 zwiększyła się z </w:t>
+      </w:r>
+      <w:r>
+        <w:t>117.26</w:t>
+      </w:r>
+      <w:r>
+        <w:t xml:space="preserve"> miliardów dolarów do </w:t>
+      </w:r>
+      <w:r>
+        <w:t>2.272</w:t>
+      </w:r>
+      <w:r>
+        <w:t xml:space="preserve"> bilionów dolarów</w:t>
+      </w:r>
+      <w:r>
+        <w:rPr>
+          <w:rStyle w:val="Odwoanieprzypisudolnego"/>
+        </w:rPr>
+        <w:footnoteReference w:id="7"/>
+      </w:r>
+      <w:r>
+        <w:t>.</w:t>
       </w:r>
     </w:p>
     <w:p>
@@ -4197,15 +4576,748 @@
         <w:pStyle w:val="Tekstpracamagisterska"/>
       </w:pPr>
       <w:r>
-        <w:t xml:space="preserve">Transformer składa się z dwóch bloków: enkodera i dekodera. Budowa taka znana i typowa jest w sieciach skupiających się na tłumaczeniu maszynowym; enkoder koduje ciągi znaków w języku obcym, a dekoder ma za zadanie wygenerowanie ciągu znaków w języku docelowym.. W pierwotnej pracy obydwie warstwy ustawione są szeregowo i jest ich N=6. </w:t>
+        <w:t xml:space="preserve">Danymi wejściowymi do modelu transformera są </w:t>
+      </w:r>
+      <w:proofErr w:type="spellStart"/>
+      <w:r>
+        <w:t>tokeny</w:t>
+      </w:r>
+      <w:proofErr w:type="spellEnd"/>
+      <w:r>
+        <w:t xml:space="preserve"> osadzone w </w:t>
+      </w:r>
+      <w:proofErr w:type="spellStart"/>
+      <w:r>
+        <w:rPr>
+          <w:i/>
+          <w:iCs/>
+        </w:rPr>
+        <w:t>d</w:t>
+      </w:r>
+      <w:r>
+        <w:rPr>
+          <w:vertAlign w:val="subscript"/>
+        </w:rPr>
+        <w:t>model</w:t>
+      </w:r>
+      <w:proofErr w:type="spellEnd"/>
+      <w:r>
+        <w:t xml:space="preserve"> wymiarowej przestrzeni wektorowej. Są one </w:t>
+      </w:r>
+      <w:r>
+        <w:t xml:space="preserve">sumą </w:t>
+      </w:r>
+      <w:r>
+        <w:t>wcześniej nauczony</w:t>
+      </w:r>
+      <w:r>
+        <w:t>ch</w:t>
+      </w:r>
+      <w:r>
+        <w:t xml:space="preserve"> </w:t>
+      </w:r>
+      <w:proofErr w:type="spellStart"/>
+      <w:r>
+        <w:t>osadze</w:t>
+      </w:r>
+      <w:r>
+        <w:t>ń</w:t>
+      </w:r>
+      <w:proofErr w:type="spellEnd"/>
+      <w:r>
+        <w:t xml:space="preserve"> </w:t>
+      </w:r>
+      <w:r>
+        <w:t xml:space="preserve">wejściowej sekwencji </w:t>
+      </w:r>
+      <w:r>
+        <w:t>znaków</w:t>
+      </w:r>
+      <w:r>
+        <w:t xml:space="preserve"> i </w:t>
+      </w:r>
+      <w:r>
+        <w:t xml:space="preserve">wektorów </w:t>
+      </w:r>
+      <w:r>
+        <w:t>pozycyjnych.</w:t>
+      </w:r>
+      <w:r>
+        <w:t xml:space="preserve"> </w:t>
+      </w:r>
+      <w:r>
+        <w:t>Jak bowiem zauważają autorzy, t</w:t>
+      </w:r>
+      <w:r>
+        <w:t>ransformer nie wykorzystuje rekurencji</w:t>
+      </w:r>
+      <w:r>
+        <w:t xml:space="preserve"> ani </w:t>
+      </w:r>
+      <w:proofErr w:type="spellStart"/>
+      <w:r>
+        <w:t>konwolucji</w:t>
+      </w:r>
+      <w:proofErr w:type="spellEnd"/>
+      <w:r>
+        <w:t>,</w:t>
+      </w:r>
+      <w:r>
+        <w:t xml:space="preserve"> </w:t>
+      </w:r>
+      <w:r>
+        <w:t>zatem nie byłby w stanie nauczyć się zależności pozycyjnych między słowami bez</w:t>
+      </w:r>
+      <w:r>
+        <w:t xml:space="preserve"> dodania informacji pozycyjnych do ciągów wejściowych</w:t>
+      </w:r>
+      <w:r>
+        <w:t xml:space="preserve">. </w:t>
+      </w:r>
+      <w:r>
+        <w:t>Kodowanie pozycyjne zastosowane w</w:t>
+      </w:r>
+      <w:r>
+        <w:t xml:space="preserve"> „</w:t>
+      </w:r>
+      <w:proofErr w:type="spellStart"/>
+      <w:r>
+        <w:t>Attention</w:t>
+      </w:r>
+      <w:proofErr w:type="spellEnd"/>
+      <w:r>
+        <w:t xml:space="preserve"> </w:t>
+      </w:r>
+      <w:proofErr w:type="spellStart"/>
+      <w:r>
+        <w:t>I</w:t>
+      </w:r>
+      <w:r>
+        <w:t>s</w:t>
+      </w:r>
+      <w:proofErr w:type="spellEnd"/>
+      <w:r>
+        <w:t xml:space="preserve"> </w:t>
+      </w:r>
+      <w:proofErr w:type="spellStart"/>
+      <w:r>
+        <w:t>A</w:t>
+      </w:r>
+      <w:r>
+        <w:t>ll</w:t>
+      </w:r>
+      <w:proofErr w:type="spellEnd"/>
+      <w:r>
+        <w:t xml:space="preserve"> </w:t>
+      </w:r>
+      <w:proofErr w:type="spellStart"/>
+      <w:r>
+        <w:t>Y</w:t>
+      </w:r>
+      <w:r>
+        <w:t>ou</w:t>
+      </w:r>
+      <w:proofErr w:type="spellEnd"/>
+      <w:r>
+        <w:t xml:space="preserve"> </w:t>
+      </w:r>
+      <w:proofErr w:type="spellStart"/>
+      <w:r>
+        <w:t>N</w:t>
+      </w:r>
+      <w:r>
+        <w:t>eed</w:t>
+      </w:r>
+      <w:proofErr w:type="spellEnd"/>
+      <w:r>
+        <w:t xml:space="preserve">” </w:t>
+      </w:r>
+      <w:r>
+        <w:t>wyrażone jest następująco</w:t>
+      </w:r>
+      <w:r>
+        <w:t>:</w:t>
       </w:r>
     </w:p>
     <w:p>
       <w:pPr>
         <w:pStyle w:val="Tekstpracamagisterska"/>
       </w:pPr>
-      <w:r>
-        <w:t>Tak przygotowane sekwencje są następnie przekazywane do enkodera, gdzie w pierwszym kroku przetwarzane są przy użyciu mechanizmu Multi-Head Attention. W skrócie:</w:t>
+    </w:p>
+    <w:p>
+      <w:pPr>
+        <w:pStyle w:val="Tekstpracamagisterska"/>
+        <w:rPr>
+          <w:rFonts w:eastAsiaTheme="minorEastAsia"/>
+        </w:rPr>
+      </w:pPr>
+      <m:oMathPara>
+        <m:oMath>
+          <m:sSub>
+            <m:sSubPr>
+              <m:ctrlPr>
+                <w:rPr>
+                  <w:rFonts w:ascii="Cambria Math" w:hAnsi="Cambria Math"/>
+                  <w:i/>
+                </w:rPr>
+              </m:ctrlPr>
+            </m:sSubPr>
+            <m:e>
+              <m:r>
+                <w:rPr>
+                  <w:rFonts w:ascii="Cambria Math" w:hAnsi="Cambria Math"/>
+                </w:rPr>
+                <m:t>PE</m:t>
+              </m:r>
+            </m:e>
+            <m:sub>
+              <m:d>
+                <m:dPr>
+                  <m:ctrlPr>
+                    <w:rPr>
+                      <w:rFonts w:ascii="Cambria Math" w:hAnsi="Cambria Math"/>
+                      <w:i/>
+                    </w:rPr>
+                  </m:ctrlPr>
+                </m:dPr>
+                <m:e>
+                  <m:r>
+                    <w:rPr>
+                      <w:rFonts w:ascii="Cambria Math" w:hAnsi="Cambria Math"/>
+                    </w:rPr>
+                    <m:t>pos, 2i</m:t>
+                  </m:r>
+                </m:e>
+              </m:d>
+            </m:sub>
+          </m:sSub>
+          <m:r>
+            <w:rPr>
+              <w:rFonts w:ascii="Cambria Math" w:hAnsi="Cambria Math"/>
+            </w:rPr>
+            <m:t>=</m:t>
+          </m:r>
+          <m:r>
+            <m:rPr>
+              <m:sty m:val="p"/>
+            </m:rPr>
+            <w:rPr>
+              <w:rFonts w:ascii="Cambria Math" w:hAnsi="Cambria Math"/>
+            </w:rPr>
+            <m:t>sin⁡</m:t>
+          </m:r>
+          <m:r>
+            <w:rPr>
+              <w:rFonts w:ascii="Cambria Math" w:hAnsi="Cambria Math"/>
+            </w:rPr>
+            <m:t>(pos/</m:t>
+          </m:r>
+          <m:sSup>
+            <m:sSupPr>
+              <m:ctrlPr>
+                <w:rPr>
+                  <w:rFonts w:ascii="Cambria Math" w:hAnsi="Cambria Math"/>
+                  <w:i/>
+                </w:rPr>
+              </m:ctrlPr>
+            </m:sSupPr>
+            <m:e>
+              <m:r>
+                <w:rPr>
+                  <w:rFonts w:ascii="Cambria Math" w:hAnsi="Cambria Math"/>
+                </w:rPr>
+                <m:t>1000</m:t>
+              </m:r>
+            </m:e>
+            <m:sup>
+              <m:r>
+                <w:rPr>
+                  <w:rFonts w:ascii="Cambria Math" w:hAnsi="Cambria Math"/>
+                </w:rPr>
+                <m:t>2i/</m:t>
+              </m:r>
+              <m:sSub>
+                <m:sSubPr>
+                  <m:ctrlPr>
+                    <w:rPr>
+                      <w:rFonts w:ascii="Cambria Math" w:hAnsi="Cambria Math"/>
+                      <w:i/>
+                    </w:rPr>
+                  </m:ctrlPr>
+                </m:sSubPr>
+                <m:e>
+                  <m:r>
+                    <w:rPr>
+                      <w:rFonts w:ascii="Cambria Math" w:hAnsi="Cambria Math"/>
+                    </w:rPr>
+                    <m:t>d</m:t>
+                  </m:r>
+                </m:e>
+                <m:sub>
+                  <m:r>
+                    <w:rPr>
+                      <w:rFonts w:ascii="Cambria Math" w:hAnsi="Cambria Math"/>
+                    </w:rPr>
+                    <m:t>model</m:t>
+                  </m:r>
+                </m:sub>
+              </m:sSub>
+            </m:sup>
+          </m:sSup>
+          <m:r>
+            <w:rPr>
+              <w:rFonts w:ascii="Cambria Math" w:eastAsiaTheme="minorEastAsia" w:hAnsi="Cambria Math"/>
+            </w:rPr>
+            <m:t>)</m:t>
+          </m:r>
+        </m:oMath>
+      </m:oMathPara>
+    </w:p>
+    <w:p>
+      <w:pPr>
+        <w:pStyle w:val="Tekstpracamagisterska"/>
+        <w:rPr>
+          <w:rFonts w:eastAsiaTheme="minorEastAsia"/>
+        </w:rPr>
+      </w:pPr>
+      <m:oMathPara>
+        <m:oMath>
+          <m:sSub>
+            <m:sSubPr>
+              <m:ctrlPr>
+                <w:rPr>
+                  <w:rFonts w:ascii="Cambria Math" w:hAnsi="Cambria Math"/>
+                  <w:i/>
+                </w:rPr>
+              </m:ctrlPr>
+            </m:sSubPr>
+            <m:e>
+              <m:r>
+                <w:rPr>
+                  <w:rFonts w:ascii="Cambria Math" w:hAnsi="Cambria Math"/>
+                </w:rPr>
+                <m:t>PE</m:t>
+              </m:r>
+            </m:e>
+            <m:sub>
+              <m:d>
+                <m:dPr>
+                  <m:ctrlPr>
+                    <w:rPr>
+                      <w:rFonts w:ascii="Cambria Math" w:hAnsi="Cambria Math"/>
+                      <w:i/>
+                    </w:rPr>
+                  </m:ctrlPr>
+                </m:dPr>
+                <m:e>
+                  <m:r>
+                    <w:rPr>
+                      <w:rFonts w:ascii="Cambria Math" w:hAnsi="Cambria Math"/>
+                    </w:rPr>
+                    <m:t>pos, 2i+1</m:t>
+                  </m:r>
+                </m:e>
+              </m:d>
+            </m:sub>
+          </m:sSub>
+          <m:r>
+            <w:rPr>
+              <w:rFonts w:ascii="Cambria Math" w:hAnsi="Cambria Math"/>
+            </w:rPr>
+            <m:t>=</m:t>
+          </m:r>
+          <m:r>
+            <m:rPr>
+              <m:sty m:val="p"/>
+            </m:rPr>
+            <w:rPr>
+              <w:rFonts w:ascii="Cambria Math" w:hAnsi="Cambria Math"/>
+            </w:rPr>
+            <m:t>cos⁡</m:t>
+          </m:r>
+          <m:r>
+            <w:rPr>
+              <w:rFonts w:ascii="Cambria Math" w:hAnsi="Cambria Math"/>
+            </w:rPr>
+            <m:t>(pos/</m:t>
+          </m:r>
+          <m:sSup>
+            <m:sSupPr>
+              <m:ctrlPr>
+                <w:rPr>
+                  <w:rFonts w:ascii="Cambria Math" w:hAnsi="Cambria Math"/>
+                  <w:i/>
+                </w:rPr>
+              </m:ctrlPr>
+            </m:sSupPr>
+            <m:e>
+              <m:r>
+                <w:rPr>
+                  <w:rFonts w:ascii="Cambria Math" w:hAnsi="Cambria Math"/>
+                </w:rPr>
+                <m:t>1000</m:t>
+              </m:r>
+            </m:e>
+            <m:sup>
+              <m:r>
+                <w:rPr>
+                  <w:rFonts w:ascii="Cambria Math" w:hAnsi="Cambria Math"/>
+                </w:rPr>
+                <m:t>2i/</m:t>
+              </m:r>
+              <m:sSub>
+                <m:sSubPr>
+                  <m:ctrlPr>
+                    <w:rPr>
+                      <w:rFonts w:ascii="Cambria Math" w:hAnsi="Cambria Math"/>
+                      <w:i/>
+                    </w:rPr>
+                  </m:ctrlPr>
+                </m:sSubPr>
+                <m:e>
+                  <m:r>
+                    <w:rPr>
+                      <w:rFonts w:ascii="Cambria Math" w:hAnsi="Cambria Math"/>
+                    </w:rPr>
+                    <m:t>d</m:t>
+                  </m:r>
+                </m:e>
+                <m:sub>
+                  <m:r>
+                    <w:rPr>
+                      <w:rFonts w:ascii="Cambria Math" w:hAnsi="Cambria Math"/>
+                    </w:rPr>
+                    <m:t>model</m:t>
+                  </m:r>
+                </m:sub>
+              </m:sSub>
+            </m:sup>
+          </m:sSup>
+          <m:r>
+            <w:rPr>
+              <w:rFonts w:ascii="Cambria Math" w:eastAsiaTheme="minorEastAsia" w:hAnsi="Cambria Math"/>
+            </w:rPr>
+            <m:t>)</m:t>
+          </m:r>
+        </m:oMath>
+      </m:oMathPara>
+    </w:p>
+    <w:p>
+      <w:pPr>
+        <w:pStyle w:val="Tekstpracamagisterska"/>
+        <w:rPr>
+          <w:rFonts w:eastAsiaTheme="minorEastAsia"/>
+        </w:rPr>
+      </w:pPr>
+      <w:r>
+        <w:rPr>
+          <w:rFonts w:eastAsiaTheme="minorEastAsia"/>
+        </w:rPr>
+        <w:t>g</w:t>
+      </w:r>
+      <w:r>
+        <w:rPr>
+          <w:rFonts w:eastAsiaTheme="minorEastAsia"/>
+        </w:rPr>
+        <w:t>dzie</w:t>
+      </w:r>
+      <w:r>
+        <w:rPr>
+          <w:rFonts w:eastAsiaTheme="minorEastAsia"/>
+        </w:rPr>
+        <w:t xml:space="preserve"> </w:t>
+      </w:r>
+      <w:r>
+        <w:rPr>
+          <w:rFonts w:eastAsiaTheme="minorEastAsia"/>
+        </w:rPr>
+        <w:tab/>
+      </w:r>
+      <w:proofErr w:type="spellStart"/>
+      <w:r>
+        <w:rPr>
+          <w:rFonts w:eastAsiaTheme="minorEastAsia"/>
+          <w:i/>
+          <w:iCs/>
+        </w:rPr>
+        <w:t>pos</w:t>
+      </w:r>
+      <w:proofErr w:type="spellEnd"/>
+      <w:r>
+        <w:rPr>
+          <w:rFonts w:eastAsiaTheme="minorEastAsia"/>
+          <w:i/>
+          <w:iCs/>
+        </w:rPr>
+        <w:t xml:space="preserve"> </w:t>
+      </w:r>
+      <w:r>
+        <w:rPr>
+          <w:rFonts w:eastAsiaTheme="minorEastAsia"/>
+        </w:rPr>
+        <w:t>–</w:t>
+      </w:r>
+      <w:r>
+        <w:rPr>
+          <w:rFonts w:eastAsiaTheme="minorEastAsia"/>
+        </w:rPr>
+        <w:t xml:space="preserve"> </w:t>
+      </w:r>
+      <w:r>
+        <w:rPr>
+          <w:rFonts w:eastAsiaTheme="minorEastAsia"/>
+        </w:rPr>
+        <w:t xml:space="preserve">pozycja </w:t>
+      </w:r>
+    </w:p>
+    <w:p>
+      <w:pPr>
+        <w:pStyle w:val="Tekstpracamagisterska"/>
+        <w:ind w:left="708" w:firstLine="708"/>
+        <w:rPr>
+          <w:rFonts w:eastAsiaTheme="minorEastAsia"/>
+        </w:rPr>
+      </w:pPr>
+      <w:r>
+        <w:rPr>
+          <w:rFonts w:eastAsiaTheme="minorEastAsia"/>
+          <w:i/>
+          <w:iCs/>
+        </w:rPr>
+        <w:t>i</w:t>
+      </w:r>
+      <w:r>
+        <w:rPr>
+          <w:rFonts w:eastAsiaTheme="minorEastAsia"/>
+          <w:i/>
+          <w:iCs/>
+        </w:rPr>
+        <w:t xml:space="preserve"> </w:t>
+      </w:r>
+      <w:r>
+        <w:rPr>
+          <w:rFonts w:eastAsiaTheme="minorEastAsia"/>
+        </w:rPr>
+        <w:t>–</w:t>
+      </w:r>
+      <w:r>
+        <w:rPr>
+          <w:rFonts w:eastAsiaTheme="minorEastAsia"/>
+          <w:i/>
+          <w:iCs/>
+        </w:rPr>
+        <w:t xml:space="preserve"> </w:t>
+      </w:r>
+      <w:r>
+        <w:rPr>
+          <w:rFonts w:eastAsiaTheme="minorEastAsia"/>
+        </w:rPr>
+        <w:t>w</w:t>
+      </w:r>
+      <w:r>
+        <w:rPr>
+          <w:rFonts w:eastAsiaTheme="minorEastAsia"/>
+        </w:rPr>
+        <w:t>ymiar.</w:t>
+      </w:r>
+    </w:p>
+    <w:p>
+      <w:pPr>
+        <w:pStyle w:val="Tekstpracamagisterska"/>
+        <w:rPr>
+          <w:rFonts w:eastAsiaTheme="minorEastAsia"/>
+          <w:lang w:val="en-GB"/>
+        </w:rPr>
+      </w:pPr>
+      <w:proofErr w:type="spellStart"/>
+      <w:r>
+        <w:rPr>
+          <w:rFonts w:eastAsiaTheme="minorEastAsia"/>
+          <w:lang w:val="en-GB"/>
+        </w:rPr>
+        <w:t>Źródło</w:t>
+      </w:r>
+      <w:proofErr w:type="spellEnd"/>
+      <w:r>
+        <w:rPr>
+          <w:rFonts w:eastAsiaTheme="minorEastAsia"/>
+          <w:lang w:val="en-GB"/>
+        </w:rPr>
+        <w:t xml:space="preserve">: </w:t>
+      </w:r>
+      <w:r>
+        <w:rPr>
+          <w:lang w:val="en-GB"/>
+        </w:rPr>
+        <w:t xml:space="preserve">Ashish Vaswani </w:t>
+      </w:r>
+      <w:proofErr w:type="spellStart"/>
+      <w:r>
+        <w:rPr>
+          <w:lang w:val="en-GB"/>
+        </w:rPr>
+        <w:t>i</w:t>
+      </w:r>
+      <w:proofErr w:type="spellEnd"/>
+      <w:r>
+        <w:rPr>
+          <w:lang w:val="en-GB"/>
+        </w:rPr>
+        <w:t xml:space="preserve"> in., „Attention Is All You Need” (</w:t>
+      </w:r>
+      <w:proofErr w:type="spellStart"/>
+      <w:r>
+        <w:rPr>
+          <w:lang w:val="en-GB"/>
+        </w:rPr>
+        <w:t>arXiv</w:t>
+      </w:r>
+      <w:proofErr w:type="spellEnd"/>
+      <w:r>
+        <w:rPr>
+          <w:lang w:val="en-GB"/>
+        </w:rPr>
+        <w:t xml:space="preserve">, 1 </w:t>
+      </w:r>
+      <w:proofErr w:type="spellStart"/>
+      <w:r>
+        <w:rPr>
+          <w:lang w:val="en-GB"/>
+        </w:rPr>
+        <w:t>sierpień</w:t>
+      </w:r>
+      <w:proofErr w:type="spellEnd"/>
+      <w:r>
+        <w:rPr>
+          <w:lang w:val="en-GB"/>
+        </w:rPr>
+        <w:t xml:space="preserve"> 2023), http://arxiv.org/abs/1706.03762.</w:t>
+      </w:r>
+    </w:p>
+    <w:p>
+      <w:pPr>
+        <w:pStyle w:val="Tekstpracamagisterska"/>
+        <w:ind w:left="708" w:firstLine="708"/>
+        <w:rPr>
+          <w:rFonts w:eastAsiaTheme="minorEastAsia"/>
+          <w:lang w:val="en-GB"/>
+        </w:rPr>
+      </w:pPr>
+    </w:p>
+    <w:p>
+      <w:pPr>
+        <w:pStyle w:val="Tekstpracamagisterska"/>
+      </w:pPr>
+      <w:r>
+        <w:t xml:space="preserve">Transformer składa się z dwóch bloków: </w:t>
+      </w:r>
+      <w:proofErr w:type="spellStart"/>
+      <w:r>
+        <w:t>enkodera</w:t>
+      </w:r>
+      <w:proofErr w:type="spellEnd"/>
+      <w:r>
+        <w:t xml:space="preserve"> i dekodera. Budowa </w:t>
+      </w:r>
+      <w:r>
+        <w:t>ta</w:t>
+      </w:r>
+      <w:r>
+        <w:t xml:space="preserve"> </w:t>
+      </w:r>
+      <w:r>
+        <w:t>jest typowa i znana z poprzednich iteracji modelów seq2seq</w:t>
+      </w:r>
+      <w:r>
+        <w:t xml:space="preserve">, </w:t>
+      </w:r>
+      <w:r>
+        <w:t>skupiających się na tłumaczeniu maszynowym</w:t>
+      </w:r>
+      <w:r>
+        <w:t xml:space="preserve">. </w:t>
+      </w:r>
+      <w:proofErr w:type="spellStart"/>
+      <w:r>
+        <w:t>E</w:t>
+      </w:r>
+      <w:r>
+        <w:t>nkoder</w:t>
+      </w:r>
+      <w:proofErr w:type="spellEnd"/>
+      <w:r>
+        <w:t xml:space="preserve"> koduje ciągi znaków w języku obcym, a dekoder ma za zadanie wygenerowanie ciągu znaków w języku docelowym. W pierwotnej pracy obydwie warstwy ustawione są szeregowo i jest ich N=6. </w:t>
+      </w:r>
+    </w:p>
+    <w:p>
+      <w:pPr>
+        <w:pStyle w:val="Tekstpracamagisterska"/>
+      </w:pPr>
+      <w:r>
+        <w:t>Przygotowane sekwencje przekazywane są</w:t>
+      </w:r>
+      <w:r>
+        <w:t xml:space="preserve"> do </w:t>
+      </w:r>
+      <w:proofErr w:type="spellStart"/>
+      <w:r>
+        <w:t>enkodera</w:t>
+      </w:r>
+      <w:proofErr w:type="spellEnd"/>
+      <w:r>
+        <w:t>, gdzie w pierwszym kroku przetwarzane są przy użyciu mechanizmu Multi-</w:t>
+      </w:r>
+      <w:proofErr w:type="spellStart"/>
+      <w:r>
+        <w:t>Head</w:t>
+      </w:r>
+      <w:proofErr w:type="spellEnd"/>
+      <w:r>
+        <w:t xml:space="preserve"> </w:t>
+      </w:r>
+      <w:proofErr w:type="spellStart"/>
+      <w:r>
+        <w:t>Attention</w:t>
+      </w:r>
+      <w:proofErr w:type="spellEnd"/>
+      <w:r>
+        <w:t xml:space="preserve">. </w:t>
+      </w:r>
+      <w:r>
+        <w:t xml:space="preserve">Pojedynczy składnik uwagi </w:t>
+      </w:r>
+      <w:r>
+        <w:t>– „</w:t>
+      </w:r>
+      <w:proofErr w:type="spellStart"/>
+      <w:r>
+        <w:t>Scaled</w:t>
+      </w:r>
+      <w:proofErr w:type="spellEnd"/>
+      <w:r>
+        <w:t xml:space="preserve"> </w:t>
+      </w:r>
+      <w:proofErr w:type="spellStart"/>
+      <w:r>
+        <w:t>Dot</w:t>
+      </w:r>
+      <w:proofErr w:type="spellEnd"/>
+      <w:r>
+        <w:t xml:space="preserve">-Product </w:t>
+      </w:r>
+      <w:proofErr w:type="spellStart"/>
+      <w:r>
+        <w:t>Attention</w:t>
+      </w:r>
+      <w:proofErr w:type="spellEnd"/>
+      <w:r>
+        <w:t xml:space="preserve">” </w:t>
+      </w:r>
+      <w:r>
+        <w:t>wyrażony jest następująco</w:t>
+      </w:r>
+      <w:r>
+        <w:t>:</w:t>
       </w:r>
     </w:p>
     <w:p>
@@ -4217,6 +5329,9 @@
       <w:pPr>
         <w:pStyle w:val="Tekstpracamagisterska"/>
         <w:spacing w:before="240"/>
+        <w:rPr>
+          <w:rFonts w:eastAsiaTheme="minorEastAsia"/>
+        </w:rPr>
       </w:pPr>
       <m:oMathPara>
         <m:oMath>
@@ -4330,14 +5445,203 @@
     <w:p>
       <w:pPr>
         <w:pStyle w:val="Tekstpracamagisterska"/>
-      </w:pPr>
+        <w:spacing w:before="240"/>
+      </w:pPr>
+      <w:r>
+        <w:t xml:space="preserve">gdzie </w:t>
+      </w:r>
+      <w:r>
+        <w:tab/>
+      </w:r>
+      <w:r>
+        <w:rPr>
+          <w:i/>
+          <w:iCs/>
+        </w:rPr>
+        <w:t xml:space="preserve">Q </w:t>
+      </w:r>
+      <w:r>
+        <w:t>– macierz zapytań (</w:t>
+      </w:r>
+      <w:proofErr w:type="spellStart"/>
+      <w:r>
+        <w:t>queries</w:t>
+      </w:r>
+      <w:proofErr w:type="spellEnd"/>
+      <w:r>
+        <w:t>)</w:t>
+      </w:r>
     </w:p>
     <w:p>
       <w:pPr>
         <w:pStyle w:val="Tekstpracamagisterska"/>
-      </w:pPr>
-      <w:r>
-        <w:t xml:space="preserve">Mechanizm ten pozwala na kalkulację jak „ważne” są dla siebie nawzajem poszczególne sekwencje znaków; otrzymana finalnie wartość stanowi ważoną sumę wartości „value” z wagą, mierzoną jako zgodność „query” i „key”. Uwaga w takiej postaci wykonywana jest na zestawach danych -  V, K i Q są matrycami odpowiednich wartości. Uwaga wielowątkowa natomiast, polega na rzucie liniowym wartości V, K i Q do przestrzeni o wymiarach dk, dv, dq przy pomocy warstwy liniowej. Obliczenia uwagi są następnie wykonywane równolege, a ich wyniki są łączone i ponownie rzutowane warstwą liniową. </w:t>
+        <w:spacing w:before="240"/>
+      </w:pPr>
+      <w:r>
+        <w:lastRenderedPageBreak/>
+        <w:tab/>
+      </w:r>
+      <w:r>
+        <w:tab/>
+      </w:r>
+      <w:r>
+        <w:rPr>
+          <w:i/>
+          <w:iCs/>
+        </w:rPr>
+        <w:t>K</w:t>
+      </w:r>
+      <w:r>
+        <w:t xml:space="preserve"> – macierz kluczy (</w:t>
+      </w:r>
+      <w:proofErr w:type="spellStart"/>
+      <w:r>
+        <w:t>keys</w:t>
+      </w:r>
+      <w:proofErr w:type="spellEnd"/>
+      <w:r>
+        <w:t>)</w:t>
+      </w:r>
+    </w:p>
+    <w:p>
+      <w:pPr>
+        <w:pStyle w:val="Tekstpracamagisterska"/>
+        <w:spacing w:before="240"/>
+      </w:pPr>
+      <w:r>
+        <w:tab/>
+      </w:r>
+      <w:r>
+        <w:tab/>
+      </w:r>
+      <w:r>
+        <w:rPr>
+          <w:i/>
+          <w:iCs/>
+        </w:rPr>
+        <w:t>V</w:t>
+      </w:r>
+      <w:r>
+        <w:t xml:space="preserve"> – macierz wartości (</w:t>
+      </w:r>
+      <w:proofErr w:type="spellStart"/>
+      <w:r>
+        <w:t>values</w:t>
+      </w:r>
+      <w:proofErr w:type="spellEnd"/>
+      <w:r>
+        <w:t>)</w:t>
+      </w:r>
+    </w:p>
+    <w:p>
+      <w:pPr>
+        <w:pStyle w:val="Tekstpracamagisterska"/>
+        <w:spacing w:before="240"/>
+      </w:pPr>
+      <w:r>
+        <w:tab/>
+      </w:r>
+      <w:r>
+        <w:tab/>
+      </w:r>
+      <w:proofErr w:type="spellStart"/>
+      <w:r>
+        <w:rPr>
+          <w:i/>
+          <w:iCs/>
+        </w:rPr>
+        <w:t>d</w:t>
+      </w:r>
+      <w:r>
+        <w:rPr>
+          <w:i/>
+          <w:iCs/>
+          <w:vertAlign w:val="subscript"/>
+        </w:rPr>
+        <w:t>k</w:t>
+      </w:r>
+      <w:proofErr w:type="spellEnd"/>
+      <w:r>
+        <w:t xml:space="preserve"> – wymiar </w:t>
+      </w:r>
+      <w:r>
+        <w:t>macierzy kluczy.</w:t>
+      </w:r>
+    </w:p>
+    <w:p>
+      <w:pPr>
+        <w:pStyle w:val="Tekstpracamagisterska"/>
+      </w:pPr>
+    </w:p>
+    <w:p>
+      <w:pPr>
+        <w:pStyle w:val="Tekstpracamagisterska"/>
+      </w:pPr>
+      <w:r>
+        <w:t xml:space="preserve">Mechanizm ten pozwala na kalkulację jak „ważne” są dla siebie nawzajem poszczególne sekwencje znaków; otrzymana wartość </w:t>
+      </w:r>
+      <w:r>
+        <w:t xml:space="preserve">końcowa </w:t>
+      </w:r>
+      <w:r>
+        <w:t>stanowi ważoną sumę wartości „</w:t>
+      </w:r>
+      <w:proofErr w:type="spellStart"/>
+      <w:r>
+        <w:t>value</w:t>
+      </w:r>
+      <w:proofErr w:type="spellEnd"/>
+      <w:r>
+        <w:t xml:space="preserve">” z wagą, mierzoną jako zgodność </w:t>
+      </w:r>
+      <w:r>
+        <w:t>zapytania i klucza</w:t>
+      </w:r>
+      <w:r>
+        <w:t xml:space="preserve">. Uwaga w takiej postaci wykonywana jest na zestawach danych - V, K i Q są matrycami odpowiednich wartości. </w:t>
+      </w:r>
+      <w:r>
+        <w:t>Pełna Multi-</w:t>
+      </w:r>
+      <w:proofErr w:type="spellStart"/>
+      <w:r>
+        <w:t>Head</w:t>
+      </w:r>
+      <w:proofErr w:type="spellEnd"/>
+      <w:r>
+        <w:t xml:space="preserve"> </w:t>
+      </w:r>
+      <w:proofErr w:type="spellStart"/>
+      <w:r>
+        <w:t>Attention</w:t>
+      </w:r>
+      <w:proofErr w:type="spellEnd"/>
+      <w:r>
+        <w:t xml:space="preserve"> natomiast, polega na rzucie liniowym wartości V, K i Q do przestrzeni o wymiarach </w:t>
+      </w:r>
+      <w:proofErr w:type="spellStart"/>
+      <w:r>
+        <w:t>dk</w:t>
+      </w:r>
+      <w:proofErr w:type="spellEnd"/>
+      <w:r>
+        <w:t xml:space="preserve">, dv, </w:t>
+      </w:r>
+      <w:proofErr w:type="spellStart"/>
+      <w:r>
+        <w:t>dq</w:t>
+      </w:r>
+      <w:proofErr w:type="spellEnd"/>
+      <w:r>
+        <w:t xml:space="preserve"> przy pomocy warstwy liniowej. Obliczenia uwagi są następnie wykonywane </w:t>
+      </w:r>
+      <w:proofErr w:type="spellStart"/>
+      <w:r>
+        <w:t>równolege</w:t>
+      </w:r>
+      <w:proofErr w:type="spellEnd"/>
+      <w:r>
+        <w:t xml:space="preserve">, a ich wyniki są łączone i ponownie rzutowane warstwą liniową. </w:t>
       </w:r>
     </w:p>
     <w:p>
@@ -4699,43 +6003,38 @@
     <w:p>
       <w:pPr>
         <w:pStyle w:val="Tekstpracamagisterska"/>
-        <w:ind w:firstLine="0"/>
-        <w:rPr>
-          <w:rFonts w:eastAsiaTheme="minorEastAsia"/>
-          <w:lang w:val="en-GB"/>
-        </w:rPr>
-      </w:pPr>
+        <w:rPr>
+          <w:rFonts w:eastAsiaTheme="minorEastAsia" w:cs="Times New Roman"/>
+        </w:rPr>
+      </w:pPr>
+      <w:r>
+        <w:rPr>
+          <w:rFonts w:eastAsiaTheme="minorEastAsia" w:cs="Times New Roman"/>
+        </w:rPr>
+        <w:t>g</w:t>
+      </w:r>
+      <w:r>
+        <w:rPr>
+          <w:rFonts w:eastAsiaTheme="minorEastAsia" w:cs="Times New Roman"/>
+        </w:rPr>
+        <w:t>dzie projekcje są macierzami parametrów</w:t>
+      </w:r>
+      <w:r>
+        <w:rPr>
+          <w:rFonts w:eastAsiaTheme="minorEastAsia" w:cs="Times New Roman"/>
+        </w:rPr>
+        <w:t>:</w:t>
+      </w:r>
+      <w:r>
+        <w:rPr>
+          <w:rFonts w:eastAsiaTheme="minorEastAsia" w:cs="Times New Roman"/>
+        </w:rPr>
+        <w:t xml:space="preserve"> </w:t>
+      </w:r>
     </w:p>
     <w:p>
       <w:pPr>
         <w:pStyle w:val="Tekstpracamagisterska"/>
-        <w:rPr>
-          <w:rFonts w:eastAsiaTheme="minorEastAsia" w:cs="Times New Roman"/>
-        </w:rPr>
-      </w:pPr>
-      <w:r>
-        <w:rPr>
-          <w:rFonts w:eastAsiaTheme="minorEastAsia" w:cs="Times New Roman"/>
-        </w:rPr>
-        <w:t>Gdzie projekcje są macierzami parametrów</w:t>
-      </w:r>
-      <w:r>
-        <w:rPr>
-          <w:rFonts w:eastAsiaTheme="minorEastAsia" w:cs="Times New Roman"/>
-        </w:rPr>
-        <w:t>:</w:t>
-      </w:r>
-      <w:r>
-        <w:rPr>
-          <w:rFonts w:eastAsiaTheme="minorEastAsia" w:cs="Times New Roman"/>
-        </w:rPr>
-        <w:t xml:space="preserve"> </w:t>
-      </w:r>
-    </w:p>
-    <w:p>
-      <w:pPr>
-        <w:pStyle w:val="Tekstpracamagisterska"/>
-        <w:ind w:firstLine="0"/>
         <w:rPr>
           <w:rFonts w:eastAsiaTheme="minorEastAsia" w:cs="Times New Roman"/>
         </w:rPr>
@@ -5263,17 +6562,62 @@
     <w:p>
       <w:pPr>
         <w:pStyle w:val="Tekstpracamagisterska"/>
-      </w:pPr>
-      <w:r>
-        <w:t xml:space="preserve">W następnym kroku każda pozycja procesowana jest w pełni połączoną sieć feed-forward – dwie liniowe transformacje z funkcją aktywacji RELU pomiędzy. </w:t>
-      </w:r>
+        <w:ind w:firstLine="0"/>
+        <w:rPr>
+          <w:rFonts w:eastAsiaTheme="minorEastAsia" w:cs="Times New Roman"/>
+        </w:rPr>
+      </w:pPr>
     </w:p>
     <w:p>
       <w:pPr>
         <w:pStyle w:val="Tekstpracamagisterska"/>
       </w:pPr>
       <w:r>
-        <w:t>Ponadto, zastosowane są połączenia rezydualne, a zatem zarówno po bloku multi-head attention i FFN, wykonywane są obliczenia addycji i normalizacji danych.</w:t>
+        <w:t xml:space="preserve">W następnym kroku każda pozycja procesowana jest w pełni połączoną </w:t>
+      </w:r>
+      <w:proofErr w:type="spellStart"/>
+      <w:r>
+        <w:t>sie</w:t>
+      </w:r>
+      <w:r>
+        <w:t>c</w:t>
+      </w:r>
+      <w:r>
+        <w:t>ą</w:t>
+      </w:r>
+      <w:proofErr w:type="spellEnd"/>
+      <w:r>
+        <w:t xml:space="preserve"> </w:t>
+      </w:r>
+      <w:proofErr w:type="spellStart"/>
+      <w:r>
+        <w:t>feed-forward</w:t>
+      </w:r>
+      <w:proofErr w:type="spellEnd"/>
+      <w:r>
+        <w:t xml:space="preserve"> – dwie liniowe transformacje z funkcją aktywacji RELU pomiędzy. Ponadto, zastosowane są połączenia rezydualne, a zatem zarówno po bloku </w:t>
+      </w:r>
+      <w:r>
+        <w:t>Multi-</w:t>
+      </w:r>
+      <w:proofErr w:type="spellStart"/>
+      <w:r>
+        <w:t>Head</w:t>
+      </w:r>
+      <w:proofErr w:type="spellEnd"/>
+      <w:r>
+        <w:t xml:space="preserve"> </w:t>
+      </w:r>
+      <w:proofErr w:type="spellStart"/>
+      <w:r>
+        <w:t>Attention</w:t>
+      </w:r>
+      <w:proofErr w:type="spellEnd"/>
+      <w:r>
+        <w:t xml:space="preserve"> </w:t>
+      </w:r>
+      <w:r>
+        <w:t>i FFN, wykonywane są obliczenia addycji i normalizacji danych.</w:t>
       </w:r>
     </w:p>
     <w:p>
@@ -5281,30 +6625,213 @@
         <w:pStyle w:val="Tekstpracamagisterska"/>
       </w:pPr>
       <w:r>
-        <w:t xml:space="preserve">Blok dekodera zbudowany jest bardzo podobnie jak enkoder, z dwiema kluczowymi zmianami. Po pierwsze, matryce Q i K, są maskowane aby sekwencje nie mogły stosować mechanizmu uwagi na tokenach „z przyszłości”. Dla przykładu: słowo w środku zdania może </w:t>
-      </w:r>
-      <w:r>
+        <w:t xml:space="preserve">Blok dekodera zbudowany jest bardzo podobnie jak </w:t>
+      </w:r>
+      <w:proofErr w:type="spellStart"/>
+      <w:r>
+        <w:t>enkoder</w:t>
+      </w:r>
+      <w:proofErr w:type="spellEnd"/>
+      <w:r>
+        <w:t xml:space="preserve">, z dwiema kluczowymi zmianami. Po pierwsze, matryce Q i K, są maskowane </w:t>
+      </w:r>
+      <w:r>
+        <w:t xml:space="preserve">tak, </w:t>
+      </w:r>
+      <w:r>
+        <w:t xml:space="preserve">aby sekwencje nie mogły stosować mechanizmu uwagi na </w:t>
+      </w:r>
+      <w:proofErr w:type="spellStart"/>
+      <w:r>
+        <w:t>tokenach</w:t>
+      </w:r>
+      <w:proofErr w:type="spellEnd"/>
+      <w:r>
+        <w:t xml:space="preserve"> „z przyszłości”. </w:t>
+      </w:r>
+      <w:r>
+        <w:t xml:space="preserve">Innymi słowy, </w:t>
+      </w:r>
+      <w:proofErr w:type="spellStart"/>
+      <w:r>
+        <w:t>tokeny</w:t>
+      </w:r>
+      <w:proofErr w:type="spellEnd"/>
+      <w:r>
+        <w:t xml:space="preserve"> w środku </w:t>
+      </w:r>
+      <w:r>
+        <w:t xml:space="preserve">sekwencji </w:t>
+      </w:r>
+      <w:r>
+        <w:t>mo</w:t>
+      </w:r>
+      <w:r>
+        <w:t>gą</w:t>
+      </w:r>
+      <w:r>
+        <w:t xml:space="preserve"> się </w:t>
+      </w:r>
+      <w:r>
+        <w:t>„</w:t>
+      </w:r>
+      <w:r>
+        <w:t>uczyć</w:t>
+      </w:r>
+      <w:r>
+        <w:t>”</w:t>
+      </w:r>
+      <w:r>
+        <w:t xml:space="preserve"> informacji jedynie o </w:t>
+      </w:r>
+      <w:proofErr w:type="spellStart"/>
+      <w:r>
+        <w:t>tokenach</w:t>
+      </w:r>
+      <w:proofErr w:type="spellEnd"/>
+      <w:r>
+        <w:t xml:space="preserve"> </w:t>
+      </w:r>
+      <w:r>
+        <w:t xml:space="preserve">je poprzedzających. Drugą zmianą jest wprowadzenie </w:t>
+      </w:r>
+      <w:r>
+        <w:t>drugiego bloku</w:t>
+      </w:r>
+      <w:r>
+        <w:t xml:space="preserve"> </w:t>
+      </w:r>
+      <w:r>
+        <w:t>Multi-</w:t>
+      </w:r>
+      <w:proofErr w:type="spellStart"/>
+      <w:r>
+        <w:t>Head</w:t>
+      </w:r>
+      <w:proofErr w:type="spellEnd"/>
+      <w:r>
+        <w:t xml:space="preserve"> </w:t>
+      </w:r>
+      <w:proofErr w:type="spellStart"/>
+      <w:r>
+        <w:t>Attention</w:t>
+      </w:r>
+      <w:proofErr w:type="spellEnd"/>
+      <w:r>
+        <w:t xml:space="preserve">, przez niektórych nazywanym </w:t>
+      </w:r>
+      <w:r>
+        <w:t>C</w:t>
+      </w:r>
+      <w:r>
+        <w:t>ross-</w:t>
+      </w:r>
+      <w:proofErr w:type="spellStart"/>
+      <w:r>
+        <w:t>A</w:t>
+      </w:r>
+      <w:r>
+        <w:t>ttention</w:t>
+      </w:r>
+      <w:proofErr w:type="spellEnd"/>
+      <w:r>
+        <w:rPr>
+          <w:rStyle w:val="Odwoanieprzypisudolnego"/>
+        </w:rPr>
+        <w:footnoteReference w:id="8"/>
+      </w:r>
+      <w:r>
+        <w:t xml:space="preserve">. </w:t>
+      </w:r>
+      <w:r>
+        <w:t xml:space="preserve">Tym sposobem sekwencje wejściowe bloku dekodera mogą „uważać” nie tylko na siebie, ale także na informacje z bloku </w:t>
+      </w:r>
+      <w:proofErr w:type="spellStart"/>
+      <w:r>
+        <w:t>enkodera</w:t>
+      </w:r>
+      <w:proofErr w:type="spellEnd"/>
+      <w:r>
+        <w:t>, co jest kluczowe podczas tłumaczenia maszynowego.</w:t>
+      </w:r>
+    </w:p>
+    <w:p>
+      <w:pPr>
+        <w:pStyle w:val="Tytupodrozdziaupracamagisterska"/>
+        <w:rPr>
+          <w:lang w:val="en-GB"/>
+        </w:rPr>
+      </w:pPr>
+      <w:bookmarkStart w:id="4" w:name="_Toc156047221"/>
+      <w:r>
+        <w:rPr>
+          <w:lang w:val="en-GB"/>
+        </w:rPr>
         <w:lastRenderedPageBreak/>
-        <w:t>się uczyć informacji jedynie o słowach je poprzedzających. Drugą zmianą jest wprowadzenie kolejnego bloku wielowątkowej uwagi, przez niektórych nazywanym cross-attention (karpathy). Tym sposobem sekwencje wejściowe bloku dekodera mogą „uważać” nie tylko na siebie, ale także na informacje z bloku enkodera, co jest kluczowe podczas efektywnego tłumaczenia maszynowego.</w:t>
-      </w:r>
+        <w:t>1.</w:t>
+      </w:r>
+      <w:r>
+        <w:rPr>
+          <w:lang w:val="en-GB"/>
+        </w:rPr>
+        <w:t>2</w:t>
+      </w:r>
+      <w:r>
+        <w:rPr>
+          <w:lang w:val="en-GB"/>
+        </w:rPr>
+        <w:t xml:space="preserve"> </w:t>
+      </w:r>
+      <w:proofErr w:type="spellStart"/>
+      <w:r>
+        <w:rPr>
+          <w:lang w:val="en-GB"/>
+        </w:rPr>
+        <w:t>Udoskonalenia</w:t>
+      </w:r>
+      <w:proofErr w:type="spellEnd"/>
+      <w:r>
+        <w:rPr>
+          <w:lang w:val="en-GB"/>
+        </w:rPr>
+        <w:t xml:space="preserve"> </w:t>
+      </w:r>
+      <w:proofErr w:type="spellStart"/>
+      <w:r>
+        <w:rPr>
+          <w:lang w:val="en-GB"/>
+        </w:rPr>
+        <w:t>architektury</w:t>
+      </w:r>
+      <w:bookmarkEnd w:id="4"/>
+      <w:proofErr w:type="spellEnd"/>
     </w:p>
     <w:p>
       <w:pPr>
         <w:pStyle w:val="Tekstpracamagisterska"/>
-      </w:pPr>
-      <w:r>
-        <w:t>Kluczowe – osadzanie i kodowanie pozycyjne</w:t>
-      </w:r>
-      <w:r>
-        <w:t xml:space="preserve"> (dodać wzory i jakie dokładnie kodowanie zastosowali w attention is…)</w:t>
+        <w:rPr>
+          <w:lang w:val="en-GB"/>
+        </w:rPr>
+      </w:pPr>
+      <w:r>
+        <w:rPr>
+          <w:lang w:val="en-GB"/>
+        </w:rPr>
+        <w:t>Scaling up, multimodality</w:t>
       </w:r>
     </w:p>
     <w:p>
       <w:pPr>
         <w:pStyle w:val="Tekstpracamagisterska"/>
-      </w:pPr>
-      <w:r>
-        <w:t xml:space="preserve">Przed dokładnym opisem bloków należy jednak zwrócić uwagę na ich dane wejściowe – są to tokeny osadzone w przestrzeni wektorowej, w attention is all you need, 512 wymiarowej. Tokeny same w sobie natomiast są arbitralnym „pocięciem” wejściowej sekwencji zdań, z dodaniem równej wielkości wektorów z informacjami o pozycji słów w sekwencji (positional encodings). Jak zauważają autorzy, transformer nie wykorzystuje rekurencji, ani konwolucji, zatem nie byłby w stanie nauczyć się zależności pozycyjnych między słowami bez takiej modyfikacji danych wejściowych. </w:t>
+        <w:rPr>
+          <w:lang w:val="en-GB"/>
+        </w:rPr>
+      </w:pPr>
+      <w:r>
+        <w:rPr>
+          <w:lang w:val="en-GB"/>
+        </w:rPr>
+        <w:t>From models like GPT-2, which had 1.5 billion parameters, to GPT-3 with 175 billion parameters</w:t>
       </w:r>
     </w:p>
     <w:p>
@@ -5312,24 +6839,150 @@
         <w:pStyle w:val="Tekstpracamagisterska"/>
       </w:pPr>
       <w:r>
-        <w:t xml:space="preserve">W przypadku tego modelu enkoder-dekoder, enkoder od początku otrzymuje całe zdanie w języku obcym, a dekoder działa autoregresywnie, wieloktronie używając swojego outputu jako inputu. </w:t>
-      </w:r>
-    </w:p>
-    <w:p>
-      <w:pPr>
-        <w:pStyle w:val="Tytupodrozdziaupracamagisterska"/>
-        <w:rPr>
-          <w:lang w:val="en-GB"/>
-        </w:rPr>
-      </w:pPr>
-      <w:bookmarkStart w:id="4" w:name="_Toc156047221"/>
-      <w:r>
-        <w:rPr>
-          <w:lang w:val="en-GB"/>
-        </w:rPr>
-        <w:t>1.3 Udoskonalenia architektury</w:t>
-      </w:r>
-      <w:bookmarkEnd w:id="4"/>
+        <w:t xml:space="preserve">Wraz z szerszym docenieniem transformera przez naukowców i firmy, podejmowane jest wiele działań w celu adaptacji i optymalizacji oryginalnej architektury do celi generowania tekstu/działania jako asystent. Jedną z najbardziej kluczowych zmian wykorzystywaną w większości modelów SOTA jest zupełne porzucenie bloku </w:t>
+      </w:r>
+      <w:proofErr w:type="spellStart"/>
+      <w:r>
+        <w:t>enkodera</w:t>
+      </w:r>
+      <w:proofErr w:type="spellEnd"/>
+      <w:r>
+        <w:t xml:space="preserve">. Z empirycznego punktu widzenia, modele dekoder </w:t>
+      </w:r>
+      <w:proofErr w:type="spellStart"/>
+      <w:r>
+        <w:t>only</w:t>
+      </w:r>
+      <w:proofErr w:type="spellEnd"/>
+      <w:r>
+        <w:t xml:space="preserve"> sprawdzają się lepiej w open-</w:t>
+      </w:r>
+      <w:proofErr w:type="spellStart"/>
+      <w:r>
+        <w:t>text</w:t>
+      </w:r>
+      <w:proofErr w:type="spellEnd"/>
+      <w:r>
+        <w:t xml:space="preserve"> </w:t>
+      </w:r>
+      <w:proofErr w:type="spellStart"/>
+      <w:r>
+        <w:t>generation</w:t>
+      </w:r>
+      <w:proofErr w:type="spellEnd"/>
+      <w:r>
+        <w:t xml:space="preserve"> i </w:t>
+      </w:r>
+      <w:proofErr w:type="spellStart"/>
+      <w:r>
+        <w:t>prompt-based</w:t>
+      </w:r>
+      <w:proofErr w:type="spellEnd"/>
+      <w:r>
+        <w:t xml:space="preserve"> </w:t>
+      </w:r>
+      <w:proofErr w:type="spellStart"/>
+      <w:r>
+        <w:t>inference</w:t>
+      </w:r>
+      <w:proofErr w:type="spellEnd"/>
+      <w:r>
+        <w:t xml:space="preserve">, natomiast modele </w:t>
+      </w:r>
+      <w:proofErr w:type="spellStart"/>
+      <w:r>
+        <w:t>enkoder</w:t>
+      </w:r>
+      <w:proofErr w:type="spellEnd"/>
+      <w:r>
+        <w:t xml:space="preserve">-dekoder lepiej sprawdzają się w zadaniach klasyfikacyjnych i </w:t>
+      </w:r>
+      <w:proofErr w:type="spellStart"/>
+      <w:r>
+        <w:t>sequence</w:t>
+      </w:r>
+      <w:proofErr w:type="spellEnd"/>
+      <w:r>
+        <w:t xml:space="preserve"> to </w:t>
+      </w:r>
+      <w:proofErr w:type="spellStart"/>
+      <w:r>
+        <w:t>sequence</w:t>
+      </w:r>
+      <w:proofErr w:type="spellEnd"/>
+      <w:r>
+        <w:t xml:space="preserve">. (bardzo dużo info tutaj jest ze </w:t>
+      </w:r>
+      <w:proofErr w:type="spellStart"/>
+      <w:r>
+        <w:t>str</w:t>
+      </w:r>
+      <w:proofErr w:type="spellEnd"/>
+      <w:r>
+        <w:t xml:space="preserve"> 6 papieru ULLP).  Kluczowym jest również fakt, że porzucenie bloku </w:t>
+      </w:r>
+      <w:proofErr w:type="spellStart"/>
+      <w:r>
+        <w:t>encodera</w:t>
+      </w:r>
+      <w:proofErr w:type="spellEnd"/>
+      <w:r>
+        <w:t xml:space="preserve"> znacznie zmniejsza liczbę parametrów w modelach, a zatem pozytywnie wpływa na czas inferencji, koszty i skalowalność. Jak zauważają autorzy ULLP, modele </w:t>
+      </w:r>
+      <w:proofErr w:type="spellStart"/>
+      <w:r>
+        <w:t>enkoder</w:t>
+      </w:r>
+      <w:proofErr w:type="spellEnd"/>
+      <w:r>
+        <w:t xml:space="preserve">-dekoder mają średnio 2x więcej parametrów od modelów wykorzystujących jedynie dekoder. Z perspektywy funkcjonalnej, w modelach </w:t>
+      </w:r>
+      <w:proofErr w:type="spellStart"/>
+      <w:r>
+        <w:t>enkoder</w:t>
+      </w:r>
+      <w:proofErr w:type="spellEnd"/>
+      <w:r>
+        <w:t xml:space="preserve">-dekoder, sekwencje </w:t>
+      </w:r>
+      <w:proofErr w:type="spellStart"/>
+      <w:r>
+        <w:t>input</w:t>
+      </w:r>
+      <w:proofErr w:type="spellEnd"/>
+      <w:r>
+        <w:t xml:space="preserve"> procesowane są jedynie przez </w:t>
+      </w:r>
+      <w:proofErr w:type="spellStart"/>
+      <w:r>
+        <w:t>enkoder</w:t>
+      </w:r>
+      <w:proofErr w:type="spellEnd"/>
+      <w:r>
+        <w:t xml:space="preserve">, natomiast dekoder zajmuje się sekwencjami target, a zatem obydwie z nich mają własne zestawy parametrów. W przypadku modeli porzucających </w:t>
+      </w:r>
+      <w:proofErr w:type="spellStart"/>
+      <w:r>
+        <w:t>enkoder</w:t>
+      </w:r>
+      <w:proofErr w:type="spellEnd"/>
+      <w:r>
+        <w:t xml:space="preserve">, sekwencje </w:t>
+      </w:r>
+      <w:proofErr w:type="spellStart"/>
+      <w:r>
+        <w:t>input</w:t>
+      </w:r>
+      <w:proofErr w:type="spellEnd"/>
+      <w:r>
+        <w:t xml:space="preserve">-target są </w:t>
+      </w:r>
+      <w:r>
+        <w:t>łączone</w:t>
+      </w:r>
+      <w:r>
+        <w:t>.</w:t>
+      </w:r>
     </w:p>
     <w:p>
       <w:pPr>
@@ -5339,59 +6992,183 @@
         </w:rPr>
       </w:pPr>
       <w:r>
-        <w:rPr>
-          <w:lang w:val="en-GB"/>
-        </w:rPr>
-        <w:t>Scaling up, multimodality</w:t>
-      </w:r>
-    </w:p>
-    <w:p>
-      <w:pPr>
-        <w:pStyle w:val="Tekstpracamagisterska"/>
-        <w:rPr>
-          <w:lang w:val="en-GB"/>
-        </w:rPr>
-      </w:pPr>
-      <w:r>
-        <w:rPr>
-          <w:lang w:val="en-GB"/>
-        </w:rPr>
-        <w:t>From models like GPT-2, which had 1.5 billion parameters, to GPT-3 with 175 billion parameters</w:t>
-      </w:r>
-    </w:p>
-    <w:p>
-      <w:pPr>
-        <w:pStyle w:val="Tekstpracamagisterska"/>
-      </w:pPr>
-      <w:r>
-        <w:t xml:space="preserve">Wraz z szerszym docenieniem transformera przez naukowców i firmy, podejmowane jest wiele działań w celu adaptacji i optymalizacji oryginalnej architektury do celi generowania tekstu/działania jako asystent. Jedną z najbardziej kluczowych zmian wykorzystywaną w większości modelów SOTA jest zupełne porzucenie bloku enkodera. Z empirycznego punktu widzenia, modele dekoder only sprawdzają się lepiej w open-text generation i prompt-based inference, natomiast modele enkoder-dekoder lepiej sprawdzają się w zadaniach klasyfikacyjnych i sequence to sequence. (bardzo dużo info tutaj jest ze str 6 papieru ULLP).  Kluczowym jest również fakt, że porzucenie bloku encodera znacznie zmniejsza liczbę parametrów w modelach, a zatem pozytywnie wpływa na czas inferencji, koszty i skalowalność. Jak zauważają autorzy ULLP, modele enkoder-dekoder mają średnio 2x więcej parametrów od modelów wykorzystujących jedynie dekoder. Z perspektywy funkcjonalnej, w modelach enkoder-dekoder, sekwencje input procesowane są jedynie przez enkoder, natomiast </w:t>
-      </w:r>
-      <w:r>
-        <w:lastRenderedPageBreak/>
-        <w:t xml:space="preserve">dekoder zajmuje się sekwencjami target, a zatem obydwie z nich mają własne zestawy parametrów. W przypadku modeli porzucających enkoder, sekwencje input-target są </w:t>
-      </w:r>
-      <w:r>
-        <w:t>łączone</w:t>
-      </w:r>
-      <w:r>
-        <w:t>.</w:t>
-      </w:r>
-    </w:p>
-    <w:p>
-      <w:pPr>
-        <w:pStyle w:val="Tekstpracamagisterska"/>
-        <w:rPr>
-          <w:lang w:val="en-GB"/>
-        </w:rPr>
-      </w:pPr>
-      <w:r>
-        <w:t xml:space="preserve"> Wiele współczesnych modeli językowych wprowadza również zmiany w procesie kodowania pozycyjnego tokenów wejściowych. Przedstawiając oryginalną architekturę transformera wykorzystane zostało kodowanie tokenów w pozycjach bezwzględnych. Inni autorzy zaproponowali także a trainable absolute position encoding, a Su et al (roformer) osadzanie w pozycjach rotacyjnych; „ROPE koduje pozycję absolutną za pomocą macierzy rotacji, w tym samym momencie uwzględniając wyraźną zależność względnej pozycji w formułowaniu mechanizmu uwagi własnej”. </w:t>
-      </w:r>
-      <w:r>
-        <w:rPr>
-          <w:lang w:val="en-GB"/>
-        </w:rPr>
-        <w:t>Mechanizm ten cechuje się kilkoma plusami względem pozostałych metod: sequence leng</w:t>
+        <w:t xml:space="preserve"> Wiele współczesnych modeli językowych wprowadza również zmiany w procesie kodowania pozycyjnego </w:t>
+      </w:r>
+      <w:proofErr w:type="spellStart"/>
+      <w:r>
+        <w:t>tokenów</w:t>
+      </w:r>
+      <w:proofErr w:type="spellEnd"/>
+      <w:r>
+        <w:t xml:space="preserve"> wejściowych. Przedstawiając oryginalną architekturę transformera wykorzystane zostało kodowanie </w:t>
+      </w:r>
+      <w:proofErr w:type="spellStart"/>
+      <w:r>
+        <w:t>tokenów</w:t>
+      </w:r>
+      <w:proofErr w:type="spellEnd"/>
+      <w:r>
+        <w:t xml:space="preserve"> w pozycjach bezwzględnych. Inni autorzy zaproponowali także a </w:t>
+      </w:r>
+      <w:proofErr w:type="spellStart"/>
+      <w:r>
+        <w:t>trainable</w:t>
+      </w:r>
+      <w:proofErr w:type="spellEnd"/>
+      <w:r>
+        <w:t xml:space="preserve"> </w:t>
+      </w:r>
+      <w:proofErr w:type="spellStart"/>
+      <w:r>
+        <w:t>absolute</w:t>
+      </w:r>
+      <w:proofErr w:type="spellEnd"/>
+      <w:r>
+        <w:t xml:space="preserve"> </w:t>
+      </w:r>
+      <w:proofErr w:type="spellStart"/>
+      <w:r>
+        <w:t>position</w:t>
+      </w:r>
+      <w:proofErr w:type="spellEnd"/>
+      <w:r>
+        <w:t xml:space="preserve"> </w:t>
+      </w:r>
+      <w:proofErr w:type="spellStart"/>
+      <w:r>
+        <w:t>encoding</w:t>
+      </w:r>
+      <w:proofErr w:type="spellEnd"/>
+      <w:r>
+        <w:t xml:space="preserve">, a </w:t>
+      </w:r>
+      <w:proofErr w:type="spellStart"/>
+      <w:r>
+        <w:t>Su</w:t>
+      </w:r>
+      <w:proofErr w:type="spellEnd"/>
+      <w:r>
+        <w:t xml:space="preserve"> et al (</w:t>
+      </w:r>
+      <w:proofErr w:type="spellStart"/>
+      <w:r>
+        <w:t>roformer</w:t>
+      </w:r>
+      <w:proofErr w:type="spellEnd"/>
+      <w:r>
+        <w:t xml:space="preserve">) osadzanie w pozycjach rotacyjnych; „ROPE koduje pozycję absolutną za pomocą macierzy rotacji, w tym samym momencie uwzględniając wyraźną zależność względnej pozycji w formułowaniu mechanizmu uwagi własnej”. </w:t>
+      </w:r>
+      <w:proofErr w:type="spellStart"/>
+      <w:r>
+        <w:rPr>
+          <w:lang w:val="en-GB"/>
+        </w:rPr>
+        <w:t>Mechanizm</w:t>
+      </w:r>
+      <w:proofErr w:type="spellEnd"/>
+      <w:r>
+        <w:rPr>
+          <w:lang w:val="en-GB"/>
+        </w:rPr>
+        <w:t xml:space="preserve"> ten </w:t>
+      </w:r>
+      <w:proofErr w:type="spellStart"/>
+      <w:r>
+        <w:rPr>
+          <w:lang w:val="en-GB"/>
+        </w:rPr>
+        <w:t>cechuje</w:t>
+      </w:r>
+      <w:proofErr w:type="spellEnd"/>
+      <w:r>
+        <w:rPr>
+          <w:lang w:val="en-GB"/>
+        </w:rPr>
+        <w:t xml:space="preserve"> </w:t>
+      </w:r>
+      <w:proofErr w:type="spellStart"/>
+      <w:r>
+        <w:rPr>
+          <w:lang w:val="en-GB"/>
+        </w:rPr>
+        <w:t>się</w:t>
+      </w:r>
+      <w:proofErr w:type="spellEnd"/>
+      <w:r>
+        <w:rPr>
+          <w:lang w:val="en-GB"/>
+        </w:rPr>
+        <w:t xml:space="preserve"> </w:t>
+      </w:r>
+      <w:proofErr w:type="spellStart"/>
+      <w:r>
+        <w:rPr>
+          <w:lang w:val="en-GB"/>
+        </w:rPr>
+        <w:t>kilkoma</w:t>
+      </w:r>
+      <w:proofErr w:type="spellEnd"/>
+      <w:r>
+        <w:rPr>
+          <w:lang w:val="en-GB"/>
+        </w:rPr>
+        <w:t xml:space="preserve"> </w:t>
+      </w:r>
+      <w:proofErr w:type="spellStart"/>
+      <w:r>
+        <w:rPr>
+          <w:lang w:val="en-GB"/>
+        </w:rPr>
+        <w:t>plusami</w:t>
+      </w:r>
+      <w:proofErr w:type="spellEnd"/>
+      <w:r>
+        <w:rPr>
+          <w:lang w:val="en-GB"/>
+        </w:rPr>
+        <w:t xml:space="preserve"> </w:t>
+      </w:r>
+      <w:proofErr w:type="spellStart"/>
+      <w:r>
+        <w:rPr>
+          <w:lang w:val="en-GB"/>
+        </w:rPr>
+        <w:t>względem</w:t>
+      </w:r>
+      <w:proofErr w:type="spellEnd"/>
+      <w:r>
+        <w:rPr>
+          <w:lang w:val="en-GB"/>
+        </w:rPr>
+        <w:t xml:space="preserve"> </w:t>
+      </w:r>
+      <w:proofErr w:type="spellStart"/>
+      <w:r>
+        <w:rPr>
+          <w:lang w:val="en-GB"/>
+        </w:rPr>
+        <w:t>pozostałych</w:t>
+      </w:r>
+      <w:proofErr w:type="spellEnd"/>
+      <w:r>
+        <w:rPr>
+          <w:lang w:val="en-GB"/>
+        </w:rPr>
+        <w:t xml:space="preserve"> </w:t>
+      </w:r>
+      <w:proofErr w:type="spellStart"/>
+      <w:r>
+        <w:rPr>
+          <w:lang w:val="en-GB"/>
+        </w:rPr>
+        <w:t>metod</w:t>
+      </w:r>
+      <w:proofErr w:type="spellEnd"/>
+      <w:r>
+        <w:rPr>
+          <w:lang w:val="en-GB"/>
+        </w:rPr>
+        <w:t>: sequence leng</w:t>
       </w:r>
       <w:r>
         <w:rPr>
@@ -5403,7 +7180,21 @@
         <w:rPr>
           <w:lang w:val="en-GB"/>
         </w:rPr>
-        <w:t xml:space="preserve"> flexibility, wprowadza decaying inter-token dependency with increasing relative distances, capability of equipping the linear self-attention with relative position encoding. </w:t>
+        <w:t xml:space="preserve"> flexibility, </w:t>
+      </w:r>
+      <w:proofErr w:type="spellStart"/>
+      <w:r>
+        <w:rPr>
+          <w:lang w:val="en-GB"/>
+        </w:rPr>
+        <w:t>wprowadza</w:t>
+      </w:r>
+      <w:proofErr w:type="spellEnd"/>
+      <w:r>
+        <w:rPr>
+          <w:lang w:val="en-GB"/>
+        </w:rPr>
+        <w:t xml:space="preserve"> decaying inter-token dependency with increasing relative distances, capability of equipping the linear self-attention with relative position encoding. </w:t>
       </w:r>
     </w:p>
     <w:p>
@@ -5412,7 +7203,59 @@
         <w:ind w:firstLine="0"/>
       </w:pPr>
       <w:r>
-        <w:t>Równie istotną innowacją są także transformery „rzadkie”. Cytat: Wymagania dotyczące pamięci i obliczeń takich sieci (transformerów) rosną kwadratowo wraz z długością sekwencji, co wyklucza ich użycie w długich sekwencjach. Autorzy wprowadzili zatem kilka rzadkich faktoryzacji macierzy atencji, co pozwoliło osiągnąć do tej pory niemożliwe długości sekwencji, jednocześnie nie tracąc przy tym wydajności modeli. Wykorzystując zaproponowane rozwiązanie, tokeny nie są maskowane macierzami trójkątnymi, lecz rzadkimi, jak na obrazku poniżej: (tutaj screen z sparse transfomers). Zastosowanie takich macierzy pozwala osiągnąć SOTA wyniki, jednocześnie przedłużając context length i zmniejszając ilość wymaganych obliczeń.</w:t>
+        <w:t xml:space="preserve">Równie istotną innowacją są także transformery „rzadkie”. Cytat: Wymagania dotyczące pamięci i obliczeń takich sieci (transformerów) rosną kwadratowo wraz z długością sekwencji, co wyklucza ich użycie w długich sekwencjach. Autorzy wprowadzili zatem kilka rzadkich faktoryzacji macierzy atencji, co pozwoliło osiągnąć do tej pory niemożliwe długości sekwencji, jednocześnie nie tracąc przy tym wydajności modeli. Wykorzystując </w:t>
+      </w:r>
+      <w:r>
+        <w:lastRenderedPageBreak/>
+        <w:t xml:space="preserve">zaproponowane rozwiązanie, </w:t>
+      </w:r>
+      <w:proofErr w:type="spellStart"/>
+      <w:r>
+        <w:t>tokeny</w:t>
+      </w:r>
+      <w:proofErr w:type="spellEnd"/>
+      <w:r>
+        <w:t xml:space="preserve"> nie są maskowane macierzami trójkątnymi, lecz rzadkimi, jak na obrazku poniżej: (tutaj </w:t>
+      </w:r>
+      <w:proofErr w:type="spellStart"/>
+      <w:r>
+        <w:t>screen</w:t>
+      </w:r>
+      <w:proofErr w:type="spellEnd"/>
+      <w:r>
+        <w:t xml:space="preserve"> z </w:t>
+      </w:r>
+      <w:proofErr w:type="spellStart"/>
+      <w:r>
+        <w:t>sparse</w:t>
+      </w:r>
+      <w:proofErr w:type="spellEnd"/>
+      <w:r>
+        <w:t xml:space="preserve"> </w:t>
+      </w:r>
+      <w:proofErr w:type="spellStart"/>
+      <w:r>
+        <w:t>transfomers</w:t>
+      </w:r>
+      <w:proofErr w:type="spellEnd"/>
+      <w:r>
+        <w:t xml:space="preserve">). Zastosowanie takich macierzy pozwala osiągnąć SOTA wyniki, jednocześnie przedłużając </w:t>
+      </w:r>
+      <w:proofErr w:type="spellStart"/>
+      <w:r>
+        <w:t>context</w:t>
+      </w:r>
+      <w:proofErr w:type="spellEnd"/>
+      <w:r>
+        <w:t xml:space="preserve"> </w:t>
+      </w:r>
+      <w:proofErr w:type="spellStart"/>
+      <w:r>
+        <w:t>length</w:t>
+      </w:r>
+      <w:proofErr w:type="spellEnd"/>
+      <w:r>
+        <w:t xml:space="preserve"> i zmniejszając ilość wymaganych obliczeń.</w:t>
       </w:r>
     </w:p>
     <w:p>
@@ -5421,7 +7264,13 @@
       </w:pPr>
       <w:bookmarkStart w:id="5" w:name="_Toc156047222"/>
       <w:r>
-        <w:t>1.4 Proces uczenia dużych modeli językowych</w:t>
+        <w:t>1.</w:t>
+      </w:r>
+      <w:r>
+        <w:t>3</w:t>
+      </w:r>
+      <w:r>
+        <w:t xml:space="preserve"> Proces uczenia dużych modeli językowych</w:t>
       </w:r>
       <w:bookmarkEnd w:id="5"/>
     </w:p>
@@ -5430,11 +7279,235 @@
         <w:pStyle w:val="Tekstpracamagisterska"/>
       </w:pPr>
       <w:r>
-        <w:t xml:space="preserve">Metody uczenia sieci bazujących na architekturze transformera, przewidywalnie, różni się w zależności od modelowanego problemu czy zadania jakie model ma wykonywać. W przypadku modeli stworzonych do modelowania językowego, a dokładniej generujących język naturalny, bardzo popularnych w bieżących czasach, chatbotów-asystentów, mamy do czynienia z modelami typu GPT – Generative Pre-trained Transformer. Ze względu na bardzo dużą złożoność języka naturalnego, modele tego typu cechują się ogromną liczbą parametrów – miliony, miliardy, a zatem nawet proces inferencji, tj. generowania tekstu z nauczonego już modelu, wymaga klastrów procesorów graficznych, aby obywał się on w racjonalnym czasie. Charakterystyka ta jeszcze istotniej prezentuje się jednak w procesie uczenia modeli, który zajmuje/kosztuje (tutaj przykład openai albo llamy), a zatem jest fizycznie niewykonalny przez pojedyncze jednostki bez korporacyjnego finansowania. Proces uczenia takiego asystenta </w:t>
+        <w:t xml:space="preserve">Metody uczenia sieci bazujących na architekturze transformera, przewidywalnie, różni się w zależności od modelowanego problemu czy zadania jakie model ma wykonywać. W przypadku modeli stworzonych do modelowania językowego, a dokładniej generujących język naturalny, bardzo popularnych w bieżących czasach, </w:t>
+      </w:r>
+      <w:proofErr w:type="spellStart"/>
+      <w:r>
+        <w:t>chatbotów</w:t>
+      </w:r>
+      <w:proofErr w:type="spellEnd"/>
+      <w:r>
+        <w:t xml:space="preserve">-asystentów, mamy do czynienia z modelami typu GPT – </w:t>
+      </w:r>
+      <w:proofErr w:type="spellStart"/>
+      <w:r>
+        <w:t>Generative</w:t>
+      </w:r>
+      <w:proofErr w:type="spellEnd"/>
+      <w:r>
+        <w:t xml:space="preserve"> </w:t>
+      </w:r>
+      <w:proofErr w:type="spellStart"/>
+      <w:r>
+        <w:t>Pre-trained</w:t>
+      </w:r>
+      <w:proofErr w:type="spellEnd"/>
+      <w:r>
+        <w:t xml:space="preserve"> Transformer. Ze względu na bardzo dużą złożoność języka naturalnego, modele tego typu cechują się ogromną liczbą parametrów – miliony, miliardy, a zatem nawet proces inferencji, tj. generowania tekstu z nauczonego już modelu, wymaga klastrów procesorów graficznych, aby obywał się on w racjonalnym czasie. Charakterystyka ta jeszcze istotniej prezentuje się jednak w procesie uczenia modeli, który zajmuje/kosztuje (tutaj przykład </w:t>
+      </w:r>
+      <w:proofErr w:type="spellStart"/>
+      <w:r>
+        <w:t>openai</w:t>
+      </w:r>
+      <w:proofErr w:type="spellEnd"/>
+      <w:r>
+        <w:t xml:space="preserve"> albo </w:t>
+      </w:r>
+      <w:proofErr w:type="spellStart"/>
+      <w:r>
+        <w:t>llamy</w:t>
+      </w:r>
+      <w:proofErr w:type="spellEnd"/>
+      <w:r>
+        <w:t>), a zatem jest fizycznie niewykonalny przez pojedyncze jednostki bez korporacyjnego finansowania. Proces uczenia takiego asystenta zaczyna się od „</w:t>
+      </w:r>
+      <w:proofErr w:type="spellStart"/>
+      <w:r>
+        <w:t>pre-trainingu</w:t>
+      </w:r>
+      <w:proofErr w:type="spellEnd"/>
+      <w:r>
+        <w:t xml:space="preserve">” </w:t>
+      </w:r>
+      <w:proofErr w:type="spellStart"/>
+      <w:r>
+        <w:t>t.j</w:t>
+      </w:r>
+      <w:proofErr w:type="spellEnd"/>
+      <w:r>
+        <w:t>. trenowania parametrów na gigantycznym korpusie danych (</w:t>
+      </w:r>
+      <w:proofErr w:type="spellStart"/>
+      <w:r>
+        <w:t>unlabelled</w:t>
+      </w:r>
+      <w:proofErr w:type="spellEnd"/>
+      <w:r>
+        <w:t xml:space="preserve"> </w:t>
+      </w:r>
+      <w:proofErr w:type="spellStart"/>
+      <w:r>
+        <w:t>text</w:t>
+      </w:r>
+      <w:proofErr w:type="spellEnd"/>
+      <w:r>
+        <w:t xml:space="preserve">); cały </w:t>
+      </w:r>
+      <w:proofErr w:type="spellStart"/>
+      <w:r>
+        <w:t>internet</w:t>
+      </w:r>
+      <w:proofErr w:type="spellEnd"/>
+      <w:r>
+        <w:t xml:space="preserve"> (tutaj ładniej opisać, sprawdzić w papierach, w gpt3 opisują czego i ile użyli). Oczywiście im lepsza jakość danych wejściowych, tym lepsze będą wyniki modelu, a zatem dużo uwagi w ostatnim czasie przykłada się do przygotowania/oczyszczania danych wejściowych. Dla przykładu, firma </w:t>
+      </w:r>
+      <w:proofErr w:type="spellStart"/>
+      <w:r>
+        <w:t>OpenAI</w:t>
+      </w:r>
+      <w:proofErr w:type="spellEnd"/>
+      <w:r>
+        <w:t xml:space="preserve"> silnie polegała na danych z platformy </w:t>
+      </w:r>
+      <w:proofErr w:type="spellStart"/>
+      <w:r>
+        <w:t>Reddit</w:t>
+      </w:r>
+      <w:proofErr w:type="spellEnd"/>
+      <w:r>
+        <w:t xml:space="preserve">, zaciągając wątki mające 3 </w:t>
+      </w:r>
+      <w:proofErr w:type="spellStart"/>
+      <w:r>
+        <w:t>upvote’y</w:t>
+      </w:r>
+      <w:proofErr w:type="spellEnd"/>
+      <w:r>
+        <w:t xml:space="preserve"> lub więcej. Po wykonaniu uczenia wstępnego modele tego typu nie są niczym innym niż generatorami losowego tekstu i daleko im jeszcze do komercjalnie dostępnych produktów. Kluczowym etapem uczenia jest więc „fine-</w:t>
+      </w:r>
+      <w:proofErr w:type="spellStart"/>
+      <w:r>
+        <w:t>tuning</w:t>
+      </w:r>
+      <w:proofErr w:type="spellEnd"/>
+      <w:r>
+        <w:t xml:space="preserve">” gdzie sekwencje wejściowe przyjmują postać konwersacji Asystent-Użytkownik o charakterze konwersacyjnym. W porównaniu do ogromnych zasobów potrzebnych do </w:t>
+      </w:r>
+      <w:proofErr w:type="spellStart"/>
+      <w:r>
+        <w:t>pre-trainingu</w:t>
+      </w:r>
+      <w:proofErr w:type="spellEnd"/>
+      <w:r>
+        <w:t>, modele względnie szybko adaptują się do poszczególnych zadań używając fine-</w:t>
+      </w:r>
+      <w:proofErr w:type="spellStart"/>
+      <w:r>
+        <w:t>tuningu</w:t>
+      </w:r>
+      <w:proofErr w:type="spellEnd"/>
+      <w:r>
+        <w:t xml:space="preserve">. (jakieś źródło/porównanie </w:t>
+      </w:r>
+      <w:proofErr w:type="spellStart"/>
+      <w:r>
+        <w:t>resourców</w:t>
+      </w:r>
+      <w:proofErr w:type="spellEnd"/>
+      <w:r>
+        <w:t xml:space="preserve"> potrzebnych do </w:t>
+      </w:r>
+      <w:proofErr w:type="spellStart"/>
+      <w:r>
+        <w:t>pre-train</w:t>
+      </w:r>
+      <w:proofErr w:type="spellEnd"/>
+      <w:r>
+        <w:t>/fine-</w:t>
+      </w:r>
+      <w:proofErr w:type="spellStart"/>
+      <w:r>
+        <w:t>tune</w:t>
+      </w:r>
+      <w:proofErr w:type="spellEnd"/>
+      <w:r>
+        <w:t>). Proces ten nie zapewnia jednak, że model będzie akceptowalny etycznie i moralnie, szczególnie biorąc pod uwagę skalę end-</w:t>
+      </w:r>
+      <w:proofErr w:type="spellStart"/>
+      <w:r>
+        <w:t>userów</w:t>
+      </w:r>
+      <w:proofErr w:type="spellEnd"/>
+      <w:r>
+        <w:t>. Częste jest zatem, że firmy w tym momencie wykorzystują techniki takie jak RLHF, gdzie to ludzie oceniają tekst generowany przez model w celu poprawienia AI „</w:t>
+      </w:r>
+      <w:proofErr w:type="spellStart"/>
+      <w:r>
+        <w:t>alignmentu</w:t>
+      </w:r>
+      <w:proofErr w:type="spellEnd"/>
+      <w:r>
+        <w:t xml:space="preserve">”. Warto w tym miejscu zwrócić uwagę, że proces zwany </w:t>
+      </w:r>
+      <w:proofErr w:type="spellStart"/>
+      <w:r>
+        <w:t>pre-trainingiem</w:t>
+      </w:r>
+      <w:proofErr w:type="spellEnd"/>
+      <w:r>
+        <w:t xml:space="preserve"> nie został wprowadzony wraz z genezą architektury transformera, był bowiem wykorzystywany już </w:t>
       </w:r>
       <w:r>
         <w:lastRenderedPageBreak/>
-        <w:t>zaczyna się od „pre-trainingu” t.j. trenowania parametrów na gigantycznym korpusie danych (unlabelled text); cały internet (tutaj ładniej opisać, sprawdzić w papierach, w gpt3 opisują czego i ile użyli). Oczywiście im lepsza jakość danych wejściowych, tym lepsze będą wyniki modelu, a zatem dużo uwagi w ostatnim czasie przykłada się do przygotowania/oczyszczania danych wejściowych. Dla przykładu, firma OpenAI silnie polegała na danych z platformy Reddit, zaciągając wątki mające 3 upvote’y lub więcej. Po wykonaniu uczenia wstępnego modele tego typu nie są niczym innym niż generatorami losowego tekstu i daleko im jeszcze do komercjalnie dostępnych produktów. Kluczowym etapem uczenia jest więc „fine-tuning” gdzie sekwencje wejściowe przyjmują postać konwersacji Asystent-Użytkownik o charakterze konwersacyjnym. W porównaniu do ogromnych zasobów potrzebnych do pre-trainingu, modele względnie szybko adaptują się do poszczególnych zadań używając fine-tuningu. (jakieś źródło/porównanie resourców potrzebnych do pre-train/fine-tune). Proces ten nie zapewnia jednak, że model będzie akceptowalny etycznie i moralnie, szczególnie biorąc pod uwagę skalę end-userów. Częste jest zatem, że firmy w tym momencie wykorzystują techniki takie jak RLHF, gdzie to ludzie oceniają tekst generowany przez model w celu poprawienia AI „alignmentu”. Warto w tym miejscu zwrócić uwagę, że proces zwany pre-trainingiem nie został wprowadzony wraz z genezą architektury transformera, był bowiem wykorzystywany już wcześniej i w innych architekturach: (Mikolov et al., 2013; Pennington et al., 2014; Neumann et al., 2018; Dai &amp; Le, 2015; Howard &amp; Ruder, 2018) – papier Unifying Language Learning Paradigms – strona 6</w:t>
+        <w:t xml:space="preserve">wcześniej i w innych </w:t>
+      </w:r>
+      <w:proofErr w:type="spellStart"/>
+      <w:r>
+        <w:t>architekturach</w:t>
+      </w:r>
+      <w:proofErr w:type="spellEnd"/>
+      <w:r>
+        <w:t>: (</w:t>
+      </w:r>
+      <w:proofErr w:type="spellStart"/>
+      <w:r>
+        <w:t>Mikolov</w:t>
+      </w:r>
+      <w:proofErr w:type="spellEnd"/>
+      <w:r>
+        <w:t xml:space="preserve"> et al., 2013; </w:t>
+      </w:r>
+      <w:proofErr w:type="spellStart"/>
+      <w:r>
+        <w:t>Pennington</w:t>
+      </w:r>
+      <w:proofErr w:type="spellEnd"/>
+      <w:r>
+        <w:t xml:space="preserve"> et al., 2014; Neumann et al., 2018; </w:t>
+      </w:r>
+      <w:proofErr w:type="spellStart"/>
+      <w:r>
+        <w:t>Dai</w:t>
+      </w:r>
+      <w:proofErr w:type="spellEnd"/>
+      <w:r>
+        <w:t xml:space="preserve"> &amp; Le, 2015; Howard &amp; Ruder, 2018) – papier </w:t>
+      </w:r>
+      <w:proofErr w:type="spellStart"/>
+      <w:r>
+        <w:t>Unifying</w:t>
+      </w:r>
+      <w:proofErr w:type="spellEnd"/>
+      <w:r>
+        <w:t xml:space="preserve"> Language Learning </w:t>
+      </w:r>
+      <w:proofErr w:type="spellStart"/>
+      <w:r>
+        <w:t>Paradigms</w:t>
+      </w:r>
+      <w:proofErr w:type="spellEnd"/>
+      <w:r>
+        <w:t xml:space="preserve"> – strona 6</w:t>
       </w:r>
     </w:p>
     <w:p>
@@ -5442,8 +7515,45 @@
         <w:pStyle w:val="Tekstpracamagisterska"/>
       </w:pPr>
       <w:r>
-        <w:t>Również na tej samej stronie, niżej, opisane dlaczego decoder only sprawdzał się lepiej w open ended text generation</w:t>
-      </w:r>
+        <w:t xml:space="preserve">Również na tej samej stronie, niżej, opisane dlaczego </w:t>
+      </w:r>
+      <w:proofErr w:type="spellStart"/>
+      <w:r>
+        <w:t>decoder</w:t>
+      </w:r>
+      <w:proofErr w:type="spellEnd"/>
+      <w:r>
+        <w:t xml:space="preserve"> </w:t>
+      </w:r>
+      <w:proofErr w:type="spellStart"/>
+      <w:r>
+        <w:t>only</w:t>
+      </w:r>
+      <w:proofErr w:type="spellEnd"/>
+      <w:r>
+        <w:t xml:space="preserve"> sprawdzał się lepiej w open </w:t>
+      </w:r>
+      <w:proofErr w:type="spellStart"/>
+      <w:r>
+        <w:t>ended</w:t>
+      </w:r>
+      <w:proofErr w:type="spellEnd"/>
+      <w:r>
+        <w:t xml:space="preserve"> </w:t>
+      </w:r>
+      <w:proofErr w:type="spellStart"/>
+      <w:r>
+        <w:t>text</w:t>
+      </w:r>
+      <w:proofErr w:type="spellEnd"/>
+      <w:r>
+        <w:t xml:space="preserve"> </w:t>
+      </w:r>
+      <w:proofErr w:type="spellStart"/>
+      <w:r>
+        <w:t>generation</w:t>
+      </w:r>
+      <w:proofErr w:type="spellEnd"/>
     </w:p>
     <w:p>
       <w:pPr>
@@ -5456,8 +7566,16 @@
         <w:rPr>
           <w:lang w:val="en-GB"/>
         </w:rPr>
-        <w:t>Info sprawdzić</w:t>
-      </w:r>
+        <w:t xml:space="preserve">Info </w:t>
+      </w:r>
+      <w:proofErr w:type="spellStart"/>
+      <w:r>
+        <w:rPr>
+          <w:lang w:val="en-GB"/>
+        </w:rPr>
+        <w:t>sprawdzić</w:t>
+      </w:r>
+      <w:proofErr w:type="spellEnd"/>
       <w:r>
         <w:rPr>
           <w:lang w:val="en-GB"/>
@@ -5485,7 +7603,13 @@
       </w:pPr>
       <w:bookmarkStart w:id="6" w:name="_Toc156047223"/>
       <w:r>
-        <w:t>1.4.1 Metodologie uczenia</w:t>
+        <w:t>1.</w:t>
+      </w:r>
+      <w:r>
+        <w:t>3</w:t>
+      </w:r>
+      <w:r>
+        <w:t>.1 Metodologie uczenia</w:t>
       </w:r>
       <w:bookmarkEnd w:id="6"/>
     </w:p>
@@ -5507,7 +7631,23 @@
       <w:bookmarkStart w:id="7" w:name="_Toc156047224"/>
       <w:r>
         <w:lastRenderedPageBreak/>
-        <w:t>Rozdział 2. LoRA: adaptacja LLMów macierzami niskiego rzędu</w:t>
+        <w:t xml:space="preserve">Rozdział 2. </w:t>
+      </w:r>
+      <w:proofErr w:type="spellStart"/>
+      <w:r>
+        <w:t>LoRA</w:t>
+      </w:r>
+      <w:proofErr w:type="spellEnd"/>
+      <w:r>
+        <w:t xml:space="preserve">: adaptacja </w:t>
+      </w:r>
+      <w:proofErr w:type="spellStart"/>
+      <w:r>
+        <w:t>LLMów</w:t>
+      </w:r>
+      <w:proofErr w:type="spellEnd"/>
+      <w:r>
+        <w:t xml:space="preserve"> macierzami niskiego rzędu</w:t>
       </w:r>
       <w:bookmarkEnd w:id="7"/>
     </w:p>
@@ -5527,9 +7667,14 @@
       </w:pPr>
       <w:bookmarkStart w:id="9" w:name="_Toc156047226"/>
       <w:r>
-        <w:t>2.1.1 LoRA</w:t>
+        <w:t xml:space="preserve">2.1.1 </w:t>
+      </w:r>
+      <w:proofErr w:type="spellStart"/>
+      <w:r>
+        <w:t>LoRA</w:t>
       </w:r>
       <w:bookmarkEnd w:id="9"/>
+      <w:proofErr w:type="spellEnd"/>
     </w:p>
     <w:p>
       <w:pPr>
@@ -5755,8 +7900,13 @@
         <w:pStyle w:val="rdo"/>
       </w:pPr>
       <w:r>
-        <w:t>Źródło: ;kljlkjlkj</w:t>
-      </w:r>
+        <w:t>Źródło: ;</w:t>
+      </w:r>
+      <w:proofErr w:type="spellStart"/>
+      <w:r>
+        <w:t>kljlkjlkj</w:t>
+      </w:r>
+      <w:proofErr w:type="spellEnd"/>
     </w:p>
     <w:p>
       <w:pPr>
@@ -5911,7 +8061,7 @@
                     <pic:cNvPicPr/>
                   </pic:nvPicPr>
                   <pic:blipFill>
-                    <a:blip r:embed="rId8"/>
+                    <a:blip r:embed="rId9"/>
                     <a:stretch>
                       <a:fillRect/>
                     </a:stretch>
@@ -5964,7 +8114,15 @@
         <w:t xml:space="preserve">2.3 </w:t>
       </w:r>
       <w:r>
-        <w:t>Korzyści wynikające z zastosowania „LoRy”</w:t>
+        <w:t>Korzyści wynikające z zastosowania „</w:t>
+      </w:r>
+      <w:proofErr w:type="spellStart"/>
+      <w:r>
+        <w:t>LoRy</w:t>
+      </w:r>
+      <w:proofErr w:type="spellEnd"/>
+      <w:r>
+        <w:t>”</w:t>
       </w:r>
       <w:bookmarkEnd w:id="14"/>
     </w:p>
@@ -6003,7 +8161,15 @@
         <w:t xml:space="preserve">2.4 </w:t>
       </w:r>
       <w:r>
-        <w:t>Wyzwania i ograniczenia (zobaczę na bieżąco czy opłaca się pisać o downside’ach czy czymś innym)</w:t>
+        <w:t xml:space="preserve">Wyzwania i ograniczenia (zobaczę na bieżąco czy opłaca się pisać o </w:t>
+      </w:r>
+      <w:proofErr w:type="spellStart"/>
+      <w:r>
+        <w:t>downside’ach</w:t>
+      </w:r>
+      <w:proofErr w:type="spellEnd"/>
+      <w:r>
+        <w:t xml:space="preserve"> czy czymś innym)</w:t>
       </w:r>
       <w:bookmarkEnd w:id="17"/>
       <w:r>
@@ -6022,9 +8188,14 @@
       <w:bookmarkStart w:id="18" w:name="_Toc156047232"/>
       <w:r>
         <w:lastRenderedPageBreak/>
-        <w:t>Rozdział 3. Implementacja praktyczna i ocena techniki adaptacji LoRA</w:t>
+        <w:t xml:space="preserve">Rozdział 3. Implementacja praktyczna i ocena techniki adaptacji </w:t>
+      </w:r>
+      <w:proofErr w:type="spellStart"/>
+      <w:r>
+        <w:t>LoRA</w:t>
       </w:r>
       <w:bookmarkEnd w:id="18"/>
+      <w:proofErr w:type="spellEnd"/>
     </w:p>
     <w:p>
       <w:pPr>
@@ -6534,8 +8705,8 @@
     </w:p>
     <w:p/>
     <w:sectPr>
-      <w:headerReference w:type="default" r:id="rId9"/>
-      <w:footerReference w:type="default" r:id="rId10"/>
+      <w:headerReference w:type="default" r:id="rId10"/>
+      <w:footerReference w:type="default" r:id="rId11"/>
       <w:pgSz w:w="11906" w:h="16838"/>
       <w:pgMar w:top="1418" w:right="1134" w:bottom="1418" w:left="1701" w:header="709" w:footer="709" w:gutter="0"/>
       <w:cols w:space="708"/>
@@ -6546,7 +8717,7 @@
 </file>
 
 <file path=word/endnotes.xml><?xml version="1.0" encoding="utf-8"?>
-<w:endnotes xmlns:wpc="http://schemas.microsoft.com/office/word/2010/wordprocessingCanvas" xmlns:cx="http://schemas.microsoft.com/office/drawing/2014/chartex" xmlns:cx1="http://schemas.microsoft.com/office/drawing/2015/9/8/chartex" xmlns:cx2="http://schemas.microsoft.com/office/drawing/2015/10/21/chartex" xmlns:cx3="http://schemas.microsoft.com/office/drawing/2016/5/9/chartex" xmlns:cx4="http://schemas.microsoft.com/office/drawing/2016/5/10/chartex" xmlns:cx5="http://schemas.microsoft.com/office/drawing/2016/5/11/chartex" xmlns:cx6="http://schemas.microsoft.com/office/drawing/2016/5/12/chartex" xmlns:cx7="http://schemas.microsoft.com/office/drawing/2016/5/13/chartex" xmlns:cx8="http://schemas.microsoft.com/office/drawing/2016/5/14/chartex" xmlns:mc="http://schemas.openxmlformats.org/markup-compatibility/2006" xmlns:aink="http://schemas.microsoft.com/office/drawing/2016/ink" xmlns:am3d="http://schemas.microsoft.com/office/drawing/2017/model3d" xmlns:o="urn:schemas-microsoft-com:office:office" xmlns:oel="http://schemas.microsoft.com/office/2019/extlst" xmlns:r="http://schemas.openxmlformats.org/officeDocument/2006/relationships" xmlns:m="http://schemas.openxmlformats.org/officeDocument/2006/math" xmlns:v="urn:schemas-microsoft-com:vml" xmlns:wp14="http://schemas.microsoft.com/office/word/2010/wordprocessingDrawing" xmlns:wp="http://schemas.openxmlformats.org/drawingml/2006/wordprocessingDrawing" xmlns:w10="urn:schemas-microsoft-com:office:word" xmlns:w="http://schemas.openxmlformats.org/wordprocessingml/2006/main" xmlns:w14="http://schemas.microsoft.com/office/word/2010/wordml" xmlns:w15="http://schemas.microsoft.com/office/word/2012/wordml" xmlns:w16cex="http://schemas.microsoft.com/office/word/2018/wordml/cex" xmlns:w16cid="http://schemas.microsoft.com/office/word/2016/wordml/cid" xmlns:w16="http://schemas.microsoft.com/office/word/2018/wordml" xmlns:w16du="http://schemas.microsoft.com/office/word/2023/wordml/word16du" xmlns:w16sdtdh="http://schemas.microsoft.com/office/word/2020/wordml/sdtdatahash" xmlns:w16se="http://schemas.microsoft.com/office/word/2015/wordml/symex" xmlns:wpg="http://schemas.microsoft.com/office/word/2010/wordprocessingGroup" xmlns:wpi="http://schemas.microsoft.com/office/word/2010/wordprocessingInk" xmlns:wne="http://schemas.microsoft.com/office/word/2006/wordml" xmlns:wps="http://schemas.microsoft.com/office/word/2010/wordprocessingShape" mc:Ignorable="w14 w15 w16se w16cid w16 w16cex w16sdtdh w16du wp14">
+<w:endnotes xmlns:wpc="http://schemas.microsoft.com/office/word/2010/wordprocessingCanvas" xmlns:cx="http://schemas.microsoft.com/office/drawing/2014/chartex" xmlns:cx1="http://schemas.microsoft.com/office/drawing/2015/9/8/chartex" xmlns:cx2="http://schemas.microsoft.com/office/drawing/2015/10/21/chartex" xmlns:cx3="http://schemas.microsoft.com/office/drawing/2016/5/9/chartex" xmlns:cx4="http://schemas.microsoft.com/office/drawing/2016/5/10/chartex" xmlns:cx5="http://schemas.microsoft.com/office/drawing/2016/5/11/chartex" xmlns:cx6="http://schemas.microsoft.com/office/drawing/2016/5/12/chartex" xmlns:cx7="http://schemas.microsoft.com/office/drawing/2016/5/13/chartex" xmlns:cx8="http://schemas.microsoft.com/office/drawing/2016/5/14/chartex" xmlns:mc="http://schemas.openxmlformats.org/markup-compatibility/2006" xmlns:aink="http://schemas.microsoft.com/office/drawing/2016/ink" xmlns:am3d="http://schemas.microsoft.com/office/drawing/2017/model3d" xmlns:o="urn:schemas-microsoft-com:office:office" xmlns:oel="http://schemas.microsoft.com/office/2019/extlst" xmlns:r="http://schemas.openxmlformats.org/officeDocument/2006/relationships" xmlns:m="http://schemas.openxmlformats.org/officeDocument/2006/math" xmlns:v="urn:schemas-microsoft-com:vml" xmlns:wp14="http://schemas.microsoft.com/office/word/2010/wordprocessingDrawing" xmlns:wp="http://schemas.openxmlformats.org/drawingml/2006/wordprocessingDrawing" xmlns:w10="urn:schemas-microsoft-com:office:word" xmlns:w="http://schemas.openxmlformats.org/wordprocessingml/2006/main" xmlns:w14="http://schemas.microsoft.com/office/word/2010/wordml" xmlns:w15="http://schemas.microsoft.com/office/word/2012/wordml" xmlns:w16cex="http://schemas.microsoft.com/office/word/2018/wordml/cex" xmlns:w16cid="http://schemas.microsoft.com/office/word/2016/wordml/cid" xmlns:w16="http://schemas.microsoft.com/office/word/2018/wordml" xmlns:w16sdtdh="http://schemas.microsoft.com/office/word/2020/wordml/sdtdatahash" xmlns:w16se="http://schemas.microsoft.com/office/word/2015/wordml/symex" xmlns:wpg="http://schemas.microsoft.com/office/word/2010/wordprocessingGroup" xmlns:wpi="http://schemas.microsoft.com/office/word/2010/wordprocessingInk" xmlns:wne="http://schemas.microsoft.com/office/word/2006/wordml" xmlns:wps="http://schemas.microsoft.com/office/word/2010/wordprocessingShape" mc:Ignorable="w14 w15 w16se w16cid w16 w16cex w16sdtdh wp14">
   <w:endnote w:type="separator" w:id="-1">
     <w:p>
       <w:pPr>
@@ -6571,7 +8742,7 @@
 </file>
 
 <file path=word/footer1.xml><?xml version="1.0" encoding="utf-8"?>
-<w:ftr xmlns:wpc="http://schemas.microsoft.com/office/word/2010/wordprocessingCanvas" xmlns:cx="http://schemas.microsoft.com/office/drawing/2014/chartex" xmlns:cx1="http://schemas.microsoft.com/office/drawing/2015/9/8/chartex" xmlns:cx2="http://schemas.microsoft.com/office/drawing/2015/10/21/chartex" xmlns:cx3="http://schemas.microsoft.com/office/drawing/2016/5/9/chartex" xmlns:cx4="http://schemas.microsoft.com/office/drawing/2016/5/10/chartex" xmlns:cx5="http://schemas.microsoft.com/office/drawing/2016/5/11/chartex" xmlns:cx6="http://schemas.microsoft.com/office/drawing/2016/5/12/chartex" xmlns:cx7="http://schemas.microsoft.com/office/drawing/2016/5/13/chartex" xmlns:cx8="http://schemas.microsoft.com/office/drawing/2016/5/14/chartex" xmlns:mc="http://schemas.openxmlformats.org/markup-compatibility/2006" xmlns:aink="http://schemas.microsoft.com/office/drawing/2016/ink" xmlns:am3d="http://schemas.microsoft.com/office/drawing/2017/model3d" xmlns:o="urn:schemas-microsoft-com:office:office" xmlns:oel="http://schemas.microsoft.com/office/2019/extlst" xmlns:r="http://schemas.openxmlformats.org/officeDocument/2006/relationships" xmlns:m="http://schemas.openxmlformats.org/officeDocument/2006/math" xmlns:v="urn:schemas-microsoft-com:vml" xmlns:wp14="http://schemas.microsoft.com/office/word/2010/wordprocessingDrawing" xmlns:wp="http://schemas.openxmlformats.org/drawingml/2006/wordprocessingDrawing" xmlns:w10="urn:schemas-microsoft-com:office:word" xmlns:w="http://schemas.openxmlformats.org/wordprocessingml/2006/main" xmlns:w14="http://schemas.microsoft.com/office/word/2010/wordml" xmlns:w15="http://schemas.microsoft.com/office/word/2012/wordml" xmlns:w16cex="http://schemas.microsoft.com/office/word/2018/wordml/cex" xmlns:w16cid="http://schemas.microsoft.com/office/word/2016/wordml/cid" xmlns:w16="http://schemas.microsoft.com/office/word/2018/wordml" xmlns:w16du="http://schemas.microsoft.com/office/word/2023/wordml/word16du" xmlns:w16sdtdh="http://schemas.microsoft.com/office/word/2020/wordml/sdtdatahash" xmlns:w16se="http://schemas.microsoft.com/office/word/2015/wordml/symex" xmlns:wpg="http://schemas.microsoft.com/office/word/2010/wordprocessingGroup" xmlns:wpi="http://schemas.microsoft.com/office/word/2010/wordprocessingInk" xmlns:wne="http://schemas.microsoft.com/office/word/2006/wordml" xmlns:wps="http://schemas.microsoft.com/office/word/2010/wordprocessingShape" mc:Ignorable="w14 w15 w16se w16cid w16 w16cex w16sdtdh w16du wp14">
+<w:ftr xmlns:wpc="http://schemas.microsoft.com/office/word/2010/wordprocessingCanvas" xmlns:cx="http://schemas.microsoft.com/office/drawing/2014/chartex" xmlns:cx1="http://schemas.microsoft.com/office/drawing/2015/9/8/chartex" xmlns:cx2="http://schemas.microsoft.com/office/drawing/2015/10/21/chartex" xmlns:cx3="http://schemas.microsoft.com/office/drawing/2016/5/9/chartex" xmlns:cx4="http://schemas.microsoft.com/office/drawing/2016/5/10/chartex" xmlns:cx5="http://schemas.microsoft.com/office/drawing/2016/5/11/chartex" xmlns:cx6="http://schemas.microsoft.com/office/drawing/2016/5/12/chartex" xmlns:cx7="http://schemas.microsoft.com/office/drawing/2016/5/13/chartex" xmlns:cx8="http://schemas.microsoft.com/office/drawing/2016/5/14/chartex" xmlns:mc="http://schemas.openxmlformats.org/markup-compatibility/2006" xmlns:aink="http://schemas.microsoft.com/office/drawing/2016/ink" xmlns:am3d="http://schemas.microsoft.com/office/drawing/2017/model3d" xmlns:o="urn:schemas-microsoft-com:office:office" xmlns:oel="http://schemas.microsoft.com/office/2019/extlst" xmlns:r="http://schemas.openxmlformats.org/officeDocument/2006/relationships" xmlns:m="http://schemas.openxmlformats.org/officeDocument/2006/math" xmlns:v="urn:schemas-microsoft-com:vml" xmlns:wp14="http://schemas.microsoft.com/office/word/2010/wordprocessingDrawing" xmlns:wp="http://schemas.openxmlformats.org/drawingml/2006/wordprocessingDrawing" xmlns:w10="urn:schemas-microsoft-com:office:word" xmlns:w="http://schemas.openxmlformats.org/wordprocessingml/2006/main" xmlns:w14="http://schemas.microsoft.com/office/word/2010/wordml" xmlns:w15="http://schemas.microsoft.com/office/word/2012/wordml" xmlns:w16cex="http://schemas.microsoft.com/office/word/2018/wordml/cex" xmlns:w16cid="http://schemas.microsoft.com/office/word/2016/wordml/cid" xmlns:w16="http://schemas.microsoft.com/office/word/2018/wordml" xmlns:w16sdtdh="http://schemas.microsoft.com/office/word/2020/wordml/sdtdatahash" xmlns:w16se="http://schemas.microsoft.com/office/word/2015/wordml/symex" xmlns:wpg="http://schemas.microsoft.com/office/word/2010/wordprocessingGroup" xmlns:wpi="http://schemas.microsoft.com/office/word/2010/wordprocessingInk" xmlns:wne="http://schemas.microsoft.com/office/word/2006/wordml" xmlns:wps="http://schemas.microsoft.com/office/word/2010/wordprocessingShape" mc:Ignorable="w14 w15 w16se w16cid w16 w16cex w16sdtdh wp14">
   <w:sdt>
     <w:sdtPr>
       <w:id w:val="-1561241509"/>
@@ -6613,7 +8784,7 @@
 </file>
 
 <file path=word/footnotes.xml><?xml version="1.0" encoding="utf-8"?>
-<w:footnotes xmlns:wpc="http://schemas.microsoft.com/office/word/2010/wordprocessingCanvas" xmlns:cx="http://schemas.microsoft.com/office/drawing/2014/chartex" xmlns:cx1="http://schemas.microsoft.com/office/drawing/2015/9/8/chartex" xmlns:cx2="http://schemas.microsoft.com/office/drawing/2015/10/21/chartex" xmlns:cx3="http://schemas.microsoft.com/office/drawing/2016/5/9/chartex" xmlns:cx4="http://schemas.microsoft.com/office/drawing/2016/5/10/chartex" xmlns:cx5="http://schemas.microsoft.com/office/drawing/2016/5/11/chartex" xmlns:cx6="http://schemas.microsoft.com/office/drawing/2016/5/12/chartex" xmlns:cx7="http://schemas.microsoft.com/office/drawing/2016/5/13/chartex" xmlns:cx8="http://schemas.microsoft.com/office/drawing/2016/5/14/chartex" xmlns:mc="http://schemas.openxmlformats.org/markup-compatibility/2006" xmlns:aink="http://schemas.microsoft.com/office/drawing/2016/ink" xmlns:am3d="http://schemas.microsoft.com/office/drawing/2017/model3d" xmlns:o="urn:schemas-microsoft-com:office:office" xmlns:oel="http://schemas.microsoft.com/office/2019/extlst" xmlns:r="http://schemas.openxmlformats.org/officeDocument/2006/relationships" xmlns:m="http://schemas.openxmlformats.org/officeDocument/2006/math" xmlns:v="urn:schemas-microsoft-com:vml" xmlns:wp14="http://schemas.microsoft.com/office/word/2010/wordprocessingDrawing" xmlns:wp="http://schemas.openxmlformats.org/drawingml/2006/wordprocessingDrawing" xmlns:w10="urn:schemas-microsoft-com:office:word" xmlns:w="http://schemas.openxmlformats.org/wordprocessingml/2006/main" xmlns:w14="http://schemas.microsoft.com/office/word/2010/wordml" xmlns:w15="http://schemas.microsoft.com/office/word/2012/wordml" xmlns:w16cex="http://schemas.microsoft.com/office/word/2018/wordml/cex" xmlns:w16cid="http://schemas.microsoft.com/office/word/2016/wordml/cid" xmlns:w16="http://schemas.microsoft.com/office/word/2018/wordml" xmlns:w16du="http://schemas.microsoft.com/office/word/2023/wordml/word16du" xmlns:w16sdtdh="http://schemas.microsoft.com/office/word/2020/wordml/sdtdatahash" xmlns:w16se="http://schemas.microsoft.com/office/word/2015/wordml/symex" xmlns:wpg="http://schemas.microsoft.com/office/word/2010/wordprocessingGroup" xmlns:wpi="http://schemas.microsoft.com/office/word/2010/wordprocessingInk" xmlns:wne="http://schemas.microsoft.com/office/word/2006/wordml" xmlns:wps="http://schemas.microsoft.com/office/word/2010/wordprocessingShape" mc:Ignorable="w14 w15 w16se w16cid w16 w16cex w16sdtdh w16du wp14">
+<w:footnotes xmlns:wpc="http://schemas.microsoft.com/office/word/2010/wordprocessingCanvas" xmlns:cx="http://schemas.microsoft.com/office/drawing/2014/chartex" xmlns:cx1="http://schemas.microsoft.com/office/drawing/2015/9/8/chartex" xmlns:cx2="http://schemas.microsoft.com/office/drawing/2015/10/21/chartex" xmlns:cx3="http://schemas.microsoft.com/office/drawing/2016/5/9/chartex" xmlns:cx4="http://schemas.microsoft.com/office/drawing/2016/5/10/chartex" xmlns:cx5="http://schemas.microsoft.com/office/drawing/2016/5/11/chartex" xmlns:cx6="http://schemas.microsoft.com/office/drawing/2016/5/12/chartex" xmlns:cx7="http://schemas.microsoft.com/office/drawing/2016/5/13/chartex" xmlns:cx8="http://schemas.microsoft.com/office/drawing/2016/5/14/chartex" xmlns:mc="http://schemas.openxmlformats.org/markup-compatibility/2006" xmlns:aink="http://schemas.microsoft.com/office/drawing/2016/ink" xmlns:am3d="http://schemas.microsoft.com/office/drawing/2017/model3d" xmlns:o="urn:schemas-microsoft-com:office:office" xmlns:oel="http://schemas.microsoft.com/office/2019/extlst" xmlns:r="http://schemas.openxmlformats.org/officeDocument/2006/relationships" xmlns:m="http://schemas.openxmlformats.org/officeDocument/2006/math" xmlns:v="urn:schemas-microsoft-com:vml" xmlns:wp14="http://schemas.microsoft.com/office/word/2010/wordprocessingDrawing" xmlns:wp="http://schemas.openxmlformats.org/drawingml/2006/wordprocessingDrawing" xmlns:w10="urn:schemas-microsoft-com:office:word" xmlns:w="http://schemas.openxmlformats.org/wordprocessingml/2006/main" xmlns:w14="http://schemas.microsoft.com/office/word/2010/wordml" xmlns:w15="http://schemas.microsoft.com/office/word/2012/wordml" xmlns:w16cex="http://schemas.microsoft.com/office/word/2018/wordml/cex" xmlns:w16cid="http://schemas.microsoft.com/office/word/2016/wordml/cid" xmlns:w16="http://schemas.microsoft.com/office/word/2018/wordml" xmlns:w16sdtdh="http://schemas.microsoft.com/office/word/2020/wordml/sdtdatahash" xmlns:w16se="http://schemas.microsoft.com/office/word/2015/wordml/symex" xmlns:wpg="http://schemas.microsoft.com/office/word/2010/wordprocessingGroup" xmlns:wpi="http://schemas.microsoft.com/office/word/2010/wordprocessingInk" xmlns:wne="http://schemas.microsoft.com/office/word/2006/wordml" xmlns:wps="http://schemas.microsoft.com/office/word/2010/wordprocessingShape" mc:Ignorable="w14 w15 w16se w16cid w16 w16cex w16sdtdh wp14">
   <w:footnote w:type="separator" w:id="-1">
     <w:p>
       <w:pPr>
@@ -6631,6 +8802,825 @@
       </w:pPr>
       <w:r>
         <w:continuationSeparator/>
+      </w:r>
+    </w:p>
+  </w:footnote>
+  <w:footnote w:id="1">
+    <w:p>
+      <w:pPr>
+        <w:pStyle w:val="Tekstprzypisudolnego"/>
+        <w:rPr>
+          <w:lang w:val="en-GB"/>
+        </w:rPr>
+      </w:pPr>
+      <w:r>
+        <w:rPr>
+          <w:rStyle w:val="Odwoanieprzypisudolnego"/>
+        </w:rPr>
+        <w:footnoteRef/>
+      </w:r>
+      <w:r>
+        <w:rPr>
+          <w:lang w:val="en-GB"/>
+        </w:rPr>
+        <w:t xml:space="preserve"> </w:t>
+      </w:r>
+      <w:r>
+        <w:rPr>
+          <w:rFonts w:ascii="Times New Roman" w:hAnsi="Times New Roman" w:cs="Times New Roman"/>
+        </w:rPr>
+        <w:fldChar w:fldCharType="begin"/>
+      </w:r>
+      <w:r>
+        <w:rPr>
+          <w:rFonts w:cs="Times New Roman"/>
+          <w:lang w:val="en-GB"/>
+        </w:rPr>
+        <w:instrText xml:space="preserve"> ADDIN ZOTERO_ITEM CSL_CITATION {"citationID":"B9qggI09","properties":{"formattedCitation":"Alexey Dosovitskiy i in., \\uc0\\u8222{}An Image is Worth 16x16 Words: Transformers for Image Recognition at Scale\\uc0\\u8221{} (arXiv, 3 czerwiec 2021), http://arxiv.org/abs/2010.11929.","plainCitation":"Alexey Dosovitskiy i in., „An Image is Worth 16x16 Words: Transformers for Image Recognition at Scale” (arXiv, 3 czerwiec 2021), http://arxiv.org/abs/2010.11929.","noteIndex":1},"citationItems":[{"id":1,"uris":["http://zotero.org/users/local/hFtkDTSA/items/ISFQ2DUU"],"itemData":{"id":1,"type":"article","abstract":"While the Transformer architecture has become the de-facto standard for natural language processing tasks, its applications to computer vision remain limited. In vision, attention is either applied in conjunction with convolutional networks, or used to replace certain components of convolutional networks while keeping their overall structure in place. We show that this reliance on CNNs is not necessary and a pure transformer applied directly to sequences of image patches can perform very well on image classification tasks. When pre-trained on large amounts of data and transferred to multiple mid-sized or small image recognition benchmarks (ImageNet, CIFAR-100, VTAB, etc.), Vision Transformer (ViT) attains excellent results compared to state-of-the-art convolutional networks while requiring substantially fewer computational resources to train.","note":"arXiv:2010.11929 [cs]","number":"arXiv:2010.11929","publisher":"arXiv","source":"arXiv.org","title":"An Image is Worth 16x16 Words: Transformers for Image Recognition at Scale","title-short":"An Image is Worth 16x16 Words","URL":"http://arxiv.org/abs/2010.11929","author":[{"family":"Dosovitskiy","given":"Alexey"},{"family":"Beyer","given":"Lucas"},{"family":"Kolesnikov","given":"Alexander"},{"family":"Weissenborn","given":"Dirk"},{"family":"Zhai","given":"Xiaohua"},{"family":"Unterthiner","given":"Thomas"},{"family":"Dehghani","given":"Mostafa"},{"family":"Minderer","given":"Matthias"},{"family":"Heigold","given":"Georg"},{"family":"Gelly","given":"Sylvain"},{"family":"Uszkoreit","given":"Jakob"},{"family":"Houlsby","given":"Neil"}],"accessed":{"date-parts":[["2024",3,13]]},"issued":{"date-parts":[["2021",6,3]]}}}],"schema":"https://github.com/citation-style-language/schema/raw/master/csl-citation.json"} </w:instrText>
+      </w:r>
+      <w:r>
+        <w:rPr>
+          <w:rFonts w:ascii="Times New Roman" w:hAnsi="Times New Roman" w:cs="Times New Roman"/>
+        </w:rPr>
+        <w:fldChar w:fldCharType="separate"/>
+      </w:r>
+      <w:r>
+        <w:rPr>
+          <w:rFonts w:ascii="Times New Roman" w:hAnsi="Times New Roman" w:cs="Times New Roman"/>
+          <w:lang w:val="en-GB"/>
+        </w:rPr>
+        <w:t xml:space="preserve">Alexey </w:t>
+      </w:r>
+      <w:proofErr w:type="spellStart"/>
+      <w:r>
+        <w:rPr>
+          <w:rFonts w:ascii="Times New Roman" w:hAnsi="Times New Roman" w:cs="Times New Roman"/>
+          <w:lang w:val="en-GB"/>
+        </w:rPr>
+        <w:t>Dosovitskiy</w:t>
+      </w:r>
+      <w:proofErr w:type="spellEnd"/>
+      <w:r>
+        <w:rPr>
+          <w:rFonts w:ascii="Times New Roman" w:hAnsi="Times New Roman" w:cs="Times New Roman"/>
+          <w:lang w:val="en-GB"/>
+        </w:rPr>
+        <w:t xml:space="preserve"> </w:t>
+      </w:r>
+      <w:proofErr w:type="spellStart"/>
+      <w:r>
+        <w:rPr>
+          <w:rFonts w:ascii="Times New Roman" w:hAnsi="Times New Roman" w:cs="Times New Roman"/>
+          <w:lang w:val="en-GB"/>
+        </w:rPr>
+        <w:t>i</w:t>
+      </w:r>
+      <w:proofErr w:type="spellEnd"/>
+      <w:r>
+        <w:rPr>
+          <w:rFonts w:ascii="Times New Roman" w:hAnsi="Times New Roman" w:cs="Times New Roman"/>
+          <w:lang w:val="en-GB"/>
+        </w:rPr>
+        <w:t xml:space="preserve"> in., „An Image is Worth 16x16 Words: Transformers for Image Recognition at Scale” (</w:t>
+      </w:r>
+      <w:proofErr w:type="spellStart"/>
+      <w:r>
+        <w:rPr>
+          <w:rFonts w:ascii="Times New Roman" w:hAnsi="Times New Roman" w:cs="Times New Roman"/>
+          <w:lang w:val="en-GB"/>
+        </w:rPr>
+        <w:t>arXiv</w:t>
+      </w:r>
+      <w:proofErr w:type="spellEnd"/>
+      <w:r>
+        <w:rPr>
+          <w:rFonts w:ascii="Times New Roman" w:hAnsi="Times New Roman" w:cs="Times New Roman"/>
+          <w:lang w:val="en-GB"/>
+        </w:rPr>
+        <w:t xml:space="preserve">, 3 </w:t>
+      </w:r>
+      <w:proofErr w:type="spellStart"/>
+      <w:r>
+        <w:rPr>
+          <w:rFonts w:ascii="Times New Roman" w:hAnsi="Times New Roman" w:cs="Times New Roman"/>
+          <w:lang w:val="en-GB"/>
+        </w:rPr>
+        <w:t>czerwiec</w:t>
+      </w:r>
+      <w:proofErr w:type="spellEnd"/>
+      <w:r>
+        <w:rPr>
+          <w:rFonts w:ascii="Times New Roman" w:hAnsi="Times New Roman" w:cs="Times New Roman"/>
+          <w:lang w:val="en-GB"/>
+        </w:rPr>
+        <w:t xml:space="preserve"> 2021), http://arxiv.org/abs/2010.11929.</w:t>
+      </w:r>
+      <w:r>
+        <w:rPr>
+          <w:rFonts w:ascii="Times New Roman" w:hAnsi="Times New Roman" w:cs="Times New Roman"/>
+        </w:rPr>
+        <w:fldChar w:fldCharType="end"/>
+      </w:r>
+    </w:p>
+  </w:footnote>
+  <w:footnote w:id="2">
+    <w:p>
+      <w:pPr>
+        <w:pStyle w:val="Tekstprzypisudolnego"/>
+        <w:rPr>
+          <w:lang w:val="en-GB"/>
+        </w:rPr>
+      </w:pPr>
+      <w:r>
+        <w:rPr>
+          <w:rStyle w:val="Odwoanieprzypisudolnego"/>
+        </w:rPr>
+        <w:footnoteRef/>
+      </w:r>
+      <w:r>
+        <w:rPr>
+          <w:lang w:val="en-GB"/>
+        </w:rPr>
+        <w:t xml:space="preserve"> </w:t>
+      </w:r>
+      <w:r>
+        <w:rPr>
+          <w:rFonts w:ascii="Times New Roman" w:hAnsi="Times New Roman" w:cs="Times New Roman"/>
+        </w:rPr>
+        <w:fldChar w:fldCharType="begin"/>
+      </w:r>
+      <w:r>
+        <w:rPr>
+          <w:rFonts w:cs="Times New Roman"/>
+          <w:lang w:val="en-GB"/>
+        </w:rPr>
+        <w:instrText xml:space="preserve"> ADDIN ZOTERO_ITEM CSL_CITATION {"citationID":"1GObmwXs","properties":{"formattedCitation":"John Jumper i in., \\uc0\\u8222{}Highly Accurate Protein Structure Prediction with AlphaFold\\uc0\\u8221{}, {\\i{}Nature} 596, nr 7873 (26 sierpie\\uc0\\u324{} 2021): 583\\uc0\\u8211{}89, https://doi.org/10.1038/s41586-021-03819-2.","plainCitation":"John Jumper i in., „Highly Accurate Protein Structure Prediction with AlphaFold”, Nature 596, nr 7873 (26 sierpień 2021): 583–89, https://doi.org/10.1038/s41586-021-03819-2.","noteIndex":2},"citationItems":[{"id":5,"uris":["http://zotero.org/users/local/hFtkDTSA/items/8ASQTSZG"],"itemData":{"id":5,"type":"article-journal","abstract":"Abstract\n            \n              Proteins are essential to life, and understanding their structure can facilitate a mechanistic understanding of their function. Through an enormous experimental effort\n              1–4\n              , the structures of around 100,000 unique proteins have been determined\n              5\n              , but this represents a small fraction of the billions of known protein sequences\n              6,7\n              . Structural coverage is bottlenecked by the months to years of painstaking effort required to determine a single protein structure. Accurate computational approaches are needed to address this gap and to enable large-scale structural bioinformatics. Predicting the three-dimensional structure that a protein will adopt based solely on its amino acid sequence—the structure prediction component of the ‘protein folding problem’\n              8\n              —has been an important open research problem for more than 50 years\n              9\n              . Despite recent progress\n              10–14\n              , existing methods fall far short of atomic accuracy, especially when no homologous structure is available. Here we provide the first computational method that can regularly predict protein structures with atomic accuracy even in cases in which no similar structure is known. We validated an entirely redesigned version of our neural network-based model, AlphaFold, in the challenging 14th Critical Assessment of protein Structure Prediction (CASP14)\n              15\n              , demonstrating accuracy competitive with experimental structures in a majority of cases and greatly outperforming other methods. Underpinning the latest version of AlphaFold is a novel machine learning approach that incorporates physical and biological knowledge about protein structure, leveraging multi-sequence alignments, into the design of the deep learning algorithm.","container-title":"Nature","DOI":"10.1038/s41586-021-03819-2","ISSN":"0028-0836, 1476-4687","issue":"7873","journalAbbreviation":"Nature","language":"en","page":"583-589","source":"DOI.org (Crossref)","title":"Highly accurate protein structure prediction with AlphaFold","volume":"596","author":[{"family":"Jumper","given":"John"},{"family":"Evans","given":"Richard"},{"family":"Pritzel","given":"Alexander"},{"family":"Green","given":"Tim"},{"family":"Figurnov","given":"Michael"},{"family":"Ronneberger","given":"Olaf"},{"family":"Tunyasuvunakool","given":"Kathryn"},{"family":"Bates","given":"Russ"},{"family":"Žídek","given":"Augustin"},{"family":"Potapenko","given":"Anna"},{"family":"Bridgland","given":"Alex"},{"family":"Meyer","given":"Clemens"},{"family":"Kohl","given":"Simon A. A."},{"family":"Ballard","given":"Andrew J."},{"family":"Cowie","given":"Andrew"},{"family":"Romera-Paredes","given":"Bernardino"},{"family":"Nikolov","given":"Stanislav"},{"family":"Jain","given":"Rishub"},{"family":"Adler","given":"Jonas"},{"family":"Back","given":"Trevor"},{"family":"Petersen","given":"Stig"},{"family":"Reiman","given":"David"},{"family":"Clancy","given":"Ellen"},{"family":"Zielinski","given":"Michal"},{"family":"Steinegger","given":"Martin"},{"family":"Pacholska","given":"Michalina"},{"family":"Berghammer","given":"Tamas"},{"family":"Bodenstein","given":"Sebastian"},{"family":"Silver","given":"David"},{"family":"Vinyals","given":"Oriol"},{"family":"Senior","given":"Andrew W."},{"family":"Kavukcuoglu","given":"Koray"},{"family":"Kohli","given":"Pushmeet"},{"family":"Hassabis","given":"Demis"}],"issued":{"date-parts":[["2021",8,26]]}}}],"schema":"https://github.com/citation-style-language/schema/raw/master/csl-citation.json"} </w:instrText>
+      </w:r>
+      <w:r>
+        <w:rPr>
+          <w:rFonts w:ascii="Times New Roman" w:hAnsi="Times New Roman" w:cs="Times New Roman"/>
+        </w:rPr>
+        <w:fldChar w:fldCharType="separate"/>
+      </w:r>
+      <w:r>
+        <w:rPr>
+          <w:rFonts w:ascii="Times New Roman" w:hAnsi="Times New Roman" w:cs="Times New Roman"/>
+          <w:lang w:val="en-GB"/>
+        </w:rPr>
+        <w:t xml:space="preserve">John Jumper </w:t>
+      </w:r>
+      <w:proofErr w:type="spellStart"/>
+      <w:r>
+        <w:rPr>
+          <w:rFonts w:ascii="Times New Roman" w:hAnsi="Times New Roman" w:cs="Times New Roman"/>
+          <w:lang w:val="en-GB"/>
+        </w:rPr>
+        <w:t>i</w:t>
+      </w:r>
+      <w:proofErr w:type="spellEnd"/>
+      <w:r>
+        <w:rPr>
+          <w:rFonts w:ascii="Times New Roman" w:hAnsi="Times New Roman" w:cs="Times New Roman"/>
+          <w:lang w:val="en-GB"/>
+        </w:rPr>
+        <w:t xml:space="preserve"> in., „Highly Accurate Protein Structure Prediction with AlphaFold”, </w:t>
+      </w:r>
+      <w:r>
+        <w:rPr>
+          <w:rFonts w:ascii="Times New Roman" w:hAnsi="Times New Roman" w:cs="Times New Roman"/>
+          <w:i/>
+          <w:iCs/>
+          <w:lang w:val="en-GB"/>
+        </w:rPr>
+        <w:t>Nature</w:t>
+      </w:r>
+      <w:r>
+        <w:rPr>
+          <w:rFonts w:ascii="Times New Roman" w:hAnsi="Times New Roman" w:cs="Times New Roman"/>
+          <w:lang w:val="en-GB"/>
+        </w:rPr>
+        <w:t xml:space="preserve"> 596, nr 7873 (26 </w:t>
+      </w:r>
+      <w:proofErr w:type="spellStart"/>
+      <w:r>
+        <w:rPr>
+          <w:rFonts w:ascii="Times New Roman" w:hAnsi="Times New Roman" w:cs="Times New Roman"/>
+          <w:lang w:val="en-GB"/>
+        </w:rPr>
+        <w:t>sierpień</w:t>
+      </w:r>
+      <w:proofErr w:type="spellEnd"/>
+      <w:r>
+        <w:rPr>
+          <w:rFonts w:ascii="Times New Roman" w:hAnsi="Times New Roman" w:cs="Times New Roman"/>
+          <w:lang w:val="en-GB"/>
+        </w:rPr>
+        <w:t xml:space="preserve"> 2021): 583–89, https://doi.org/10.1038/s41586-021-03819-2.</w:t>
+      </w:r>
+      <w:r>
+        <w:rPr>
+          <w:rFonts w:ascii="Times New Roman" w:hAnsi="Times New Roman" w:cs="Times New Roman"/>
+        </w:rPr>
+        <w:fldChar w:fldCharType="end"/>
+      </w:r>
+    </w:p>
+  </w:footnote>
+  <w:footnote w:id="3">
+    <w:p>
+      <w:pPr>
+        <w:pStyle w:val="Tekstprzypisudolnego"/>
+        <w:rPr>
+          <w:lang w:val="en-GB"/>
+        </w:rPr>
+      </w:pPr>
+      <w:r>
+        <w:rPr>
+          <w:rStyle w:val="Odwoanieprzypisudolnego"/>
+        </w:rPr>
+        <w:footnoteRef/>
+      </w:r>
+      <w:r>
+        <w:rPr>
+          <w:lang w:val="en-GB"/>
+        </w:rPr>
+        <w:t xml:space="preserve"> </w:t>
+      </w:r>
+      <w:r>
+        <w:rPr>
+          <w:rFonts w:ascii="Times New Roman" w:hAnsi="Times New Roman" w:cs="Times New Roman"/>
+        </w:rPr>
+        <w:fldChar w:fldCharType="begin"/>
+      </w:r>
+      <w:r>
+        <w:rPr>
+          <w:rFonts w:cs="Times New Roman"/>
+          <w:lang w:val="en-GB"/>
+        </w:rPr>
+        <w:instrText xml:space="preserve"> ADDIN ZOTERO_ITEM CSL_CITATION {"citationID":"OIs0JUku","properties":{"formattedCitation":"Anmol Gulati i in., \\uc0\\u8222{}Conformer: Convolution-augmented Transformer for Speech Recognition\\uc0\\u8221{} (arXiv, 16 maj 2020), http://arxiv.org/abs/2005.08100.","plainCitation":"Anmol Gulati i in., „Conformer: Convolution-augmented Transformer for Speech Recognition” (arXiv, 16 maj 2020), http://arxiv.org/abs/2005.08100.","noteIndex":3},"citationItems":[{"id":7,"uris":["http://zotero.org/users/local/hFtkDTSA/items/JI42YZVY"],"itemData":{"id":7,"type":"article","abstract":"Recently Transformer and Convolution neural network (CNN) based models have shown promising results in Automatic Speech Recognition (ASR), outperforming Recurrent neural networks (RNNs). Transformer models are good at capturing content-based global interactions, while CNNs exploit local features effectively. In this work, we achieve the best of both worlds by studying how to combine convolution neural networks and transformers to model both local and global dependencies of an audio sequence in a parameter-efficient way. To this regard, we propose the convolution-augmented transformer for speech recognition, named Conformer. Conformer significantly outperforms the previous Transformer and CNN based models achieving state-of-the-art accuracies. On the widely used LibriSpeech benchmark, our model achieves WER of 2.1%/4.3% without using a language model and 1.9%/3.9% with an external language model on test/testother. We also observe competitive performance of 2.7%/6.3% with a small model of only 10M parameters.","note":"arXiv:2005.08100 [cs, eess]","number":"arXiv:2005.08100","publisher":"arXiv","source":"arXiv.org","title":"Conformer: Convolution-augmented Transformer for Speech Recognition","title-short":"Conformer","URL":"http://arxiv.org/abs/2005.08100","author":[{"family":"Gulati","given":"Anmol"},{"family":"Qin","given":"James"},{"family":"Chiu","given":"Chung-Cheng"},{"family":"Parmar","given":"Niki"},{"family":"Zhang","given":"Yu"},{"family":"Yu","given":"Jiahui"},{"family":"Han","given":"Wei"},{"family":"Wang","given":"Shibo"},{"family":"Zhang","given":"Zhengdong"},{"family":"Wu","given":"Yonghui"},{"family":"Pang","given":"Ruoming"}],"accessed":{"date-parts":[["2024",3,13]]},"issued":{"date-parts":[["2020",5,16]]}}}],"schema":"https://github.com/citation-style-language/schema/raw/master/csl-citation.json"} </w:instrText>
+      </w:r>
+      <w:r>
+        <w:rPr>
+          <w:rFonts w:ascii="Times New Roman" w:hAnsi="Times New Roman" w:cs="Times New Roman"/>
+        </w:rPr>
+        <w:fldChar w:fldCharType="separate"/>
+      </w:r>
+      <w:r>
+        <w:rPr>
+          <w:rFonts w:ascii="Times New Roman" w:hAnsi="Times New Roman" w:cs="Times New Roman"/>
+          <w:lang w:val="en-GB"/>
+        </w:rPr>
+        <w:t xml:space="preserve">Anmol Gulati </w:t>
+      </w:r>
+      <w:proofErr w:type="spellStart"/>
+      <w:r>
+        <w:rPr>
+          <w:rFonts w:ascii="Times New Roman" w:hAnsi="Times New Roman" w:cs="Times New Roman"/>
+          <w:lang w:val="en-GB"/>
+        </w:rPr>
+        <w:t>i</w:t>
+      </w:r>
+      <w:proofErr w:type="spellEnd"/>
+      <w:r>
+        <w:rPr>
+          <w:rFonts w:ascii="Times New Roman" w:hAnsi="Times New Roman" w:cs="Times New Roman"/>
+          <w:lang w:val="en-GB"/>
+        </w:rPr>
+        <w:t xml:space="preserve"> in., „Conformer: Convolution-augmented Transformer for Speech Recognition” (</w:t>
+      </w:r>
+      <w:proofErr w:type="spellStart"/>
+      <w:r>
+        <w:rPr>
+          <w:rFonts w:ascii="Times New Roman" w:hAnsi="Times New Roman" w:cs="Times New Roman"/>
+          <w:lang w:val="en-GB"/>
+        </w:rPr>
+        <w:t>arXiv</w:t>
+      </w:r>
+      <w:proofErr w:type="spellEnd"/>
+      <w:r>
+        <w:rPr>
+          <w:rFonts w:ascii="Times New Roman" w:hAnsi="Times New Roman" w:cs="Times New Roman"/>
+          <w:lang w:val="en-GB"/>
+        </w:rPr>
+        <w:t xml:space="preserve">, 16 </w:t>
+      </w:r>
+      <w:proofErr w:type="spellStart"/>
+      <w:r>
+        <w:rPr>
+          <w:rFonts w:ascii="Times New Roman" w:hAnsi="Times New Roman" w:cs="Times New Roman"/>
+          <w:lang w:val="en-GB"/>
+        </w:rPr>
+        <w:t>maj</w:t>
+      </w:r>
+      <w:proofErr w:type="spellEnd"/>
+      <w:r>
+        <w:rPr>
+          <w:rFonts w:ascii="Times New Roman" w:hAnsi="Times New Roman" w:cs="Times New Roman"/>
+          <w:lang w:val="en-GB"/>
+        </w:rPr>
+        <w:t xml:space="preserve"> 2020), http://arxiv.org/abs/2005.08100.</w:t>
+      </w:r>
+      <w:r>
+        <w:rPr>
+          <w:rFonts w:ascii="Times New Roman" w:hAnsi="Times New Roman" w:cs="Times New Roman"/>
+        </w:rPr>
+        <w:fldChar w:fldCharType="end"/>
+      </w:r>
+    </w:p>
+  </w:footnote>
+  <w:footnote w:id="4">
+    <w:p>
+      <w:pPr>
+        <w:pStyle w:val="Tekstprzypisudolnego"/>
+        <w:rPr>
+          <w:lang w:val="en-GB"/>
+        </w:rPr>
+      </w:pPr>
+      <w:r>
+        <w:rPr>
+          <w:rStyle w:val="Odwoanieprzypisudolnego"/>
+        </w:rPr>
+        <w:footnoteRef/>
+      </w:r>
+      <w:r>
+        <w:rPr>
+          <w:lang w:val="en-GB"/>
+        </w:rPr>
+        <w:t xml:space="preserve"> </w:t>
+      </w:r>
+      <w:r>
+        <w:rPr>
+          <w:rFonts w:ascii="Times New Roman" w:hAnsi="Times New Roman" w:cs="Times New Roman"/>
+        </w:rPr>
+        <w:fldChar w:fldCharType="begin"/>
+      </w:r>
+      <w:r>
+        <w:rPr>
+          <w:rFonts w:cs="Times New Roman"/>
+          <w:lang w:val="en-GB"/>
+        </w:rPr>
+        <w:instrText xml:space="preserve"> ADDIN ZOTERO_ITEM CSL_CITATION {"citationID":"wJxd00IG","properties":{"formattedCitation":"Lili Chen i in., \\uc0\\u8222{}Decision Transformer: Reinforcement Learning via Sequence Modeling\\uc0\\u8221{} (arXiv, 24 czerwiec 2021), http://arxiv.org/abs/2106.01345.","plainCitation":"Lili Chen i in., „Decision Transformer: Reinforcement Learning via Sequence Modeling” (arXiv, 24 czerwiec 2021), http://arxiv.org/abs/2106.01345.","noteIndex":4},"citationItems":[{"id":11,"uris":["http://zotero.org/users/local/hFtkDTSA/items/26MYJMHU"],"itemData":{"id":11,"type":"article","abstract":"We introduce a framework that abstracts Reinforcement Learning (RL) as a sequence modeling problem. This allows us to draw upon the simplicity and scalability of the Transformer architecture, and associated advances in language modeling such as GPT-x and BERT. In particular, we present Decision Transformer, an architecture that casts the problem of RL as conditional sequence modeling. Unlike prior approaches to RL that fit value functions or compute policy gradients, Decision Transformer simply outputs the optimal actions by leveraging a causally masked Transformer. By conditioning an autoregressive model on the desired return (reward), past states, and actions, our Decision Transformer model can generate future actions that achieve the desired return. Despite its simplicity, Decision Transformer matches or exceeds the performance of state-of-the-art model-free offline RL baselines on Atari, OpenAI Gym, and Key-to-Door tasks.","note":"arXiv:2106.01345 [cs]","number":"arXiv:2106.01345","publisher":"arXiv","source":"arXiv.org","title":"Decision Transformer: Reinforcement Learning via Sequence Modeling","title-short":"Decision Transformer","URL":"http://arxiv.org/abs/2106.01345","author":[{"family":"Chen","given":"Lili"},{"family":"Lu","given":"Kevin"},{"family":"Rajeswaran","given":"Aravind"},{"family":"Lee","given":"Kimin"},{"family":"Grover","given":"Aditya"},{"family":"Laskin","given":"Michael"},{"family":"Abbeel","given":"Pieter"},{"family":"Srinivas","given":"Aravind"},{"family":"Mordatch","given":"Igor"}],"accessed":{"date-parts":[["2024",3,13]]},"issued":{"date-parts":[["2021",6,24]]}}}],"schema":"https://github.com/citation-style-language/schema/raw/master/csl-citation.json"} </w:instrText>
+      </w:r>
+      <w:r>
+        <w:rPr>
+          <w:rFonts w:ascii="Times New Roman" w:hAnsi="Times New Roman" w:cs="Times New Roman"/>
+        </w:rPr>
+        <w:fldChar w:fldCharType="separate"/>
+      </w:r>
+      <w:r>
+        <w:rPr>
+          <w:rFonts w:ascii="Times New Roman" w:hAnsi="Times New Roman" w:cs="Times New Roman"/>
+          <w:lang w:val="en-GB"/>
+        </w:rPr>
+        <w:t xml:space="preserve">Lili Chen </w:t>
+      </w:r>
+      <w:proofErr w:type="spellStart"/>
+      <w:r>
+        <w:rPr>
+          <w:rFonts w:ascii="Times New Roman" w:hAnsi="Times New Roman" w:cs="Times New Roman"/>
+          <w:lang w:val="en-GB"/>
+        </w:rPr>
+        <w:t>i</w:t>
+      </w:r>
+      <w:proofErr w:type="spellEnd"/>
+      <w:r>
+        <w:rPr>
+          <w:rFonts w:ascii="Times New Roman" w:hAnsi="Times New Roman" w:cs="Times New Roman"/>
+          <w:lang w:val="en-GB"/>
+        </w:rPr>
+        <w:t xml:space="preserve"> in., „Decision Transformer: Reinforcement Learning via Sequence </w:t>
+      </w:r>
+      <w:proofErr w:type="spellStart"/>
+      <w:r>
+        <w:rPr>
+          <w:rFonts w:ascii="Times New Roman" w:hAnsi="Times New Roman" w:cs="Times New Roman"/>
+          <w:lang w:val="en-GB"/>
+        </w:rPr>
+        <w:t>Modeling</w:t>
+      </w:r>
+      <w:proofErr w:type="spellEnd"/>
+      <w:r>
+        <w:rPr>
+          <w:rFonts w:ascii="Times New Roman" w:hAnsi="Times New Roman" w:cs="Times New Roman"/>
+          <w:lang w:val="en-GB"/>
+        </w:rPr>
+        <w:t>” (</w:t>
+      </w:r>
+      <w:proofErr w:type="spellStart"/>
+      <w:r>
+        <w:rPr>
+          <w:rFonts w:ascii="Times New Roman" w:hAnsi="Times New Roman" w:cs="Times New Roman"/>
+          <w:lang w:val="en-GB"/>
+        </w:rPr>
+        <w:t>arXiv</w:t>
+      </w:r>
+      <w:proofErr w:type="spellEnd"/>
+      <w:r>
+        <w:rPr>
+          <w:rFonts w:ascii="Times New Roman" w:hAnsi="Times New Roman" w:cs="Times New Roman"/>
+          <w:lang w:val="en-GB"/>
+        </w:rPr>
+        <w:t xml:space="preserve">, 24 </w:t>
+      </w:r>
+      <w:proofErr w:type="spellStart"/>
+      <w:r>
+        <w:rPr>
+          <w:rFonts w:ascii="Times New Roman" w:hAnsi="Times New Roman" w:cs="Times New Roman"/>
+          <w:lang w:val="en-GB"/>
+        </w:rPr>
+        <w:t>czerwiec</w:t>
+      </w:r>
+      <w:proofErr w:type="spellEnd"/>
+      <w:r>
+        <w:rPr>
+          <w:rFonts w:ascii="Times New Roman" w:hAnsi="Times New Roman" w:cs="Times New Roman"/>
+          <w:lang w:val="en-GB"/>
+        </w:rPr>
+        <w:t xml:space="preserve"> 2021), http://arxiv.org/abs/2106.01345.</w:t>
+      </w:r>
+      <w:r>
+        <w:rPr>
+          <w:rFonts w:ascii="Times New Roman" w:hAnsi="Times New Roman" w:cs="Times New Roman"/>
+        </w:rPr>
+        <w:fldChar w:fldCharType="end"/>
+      </w:r>
+    </w:p>
+  </w:footnote>
+  <w:footnote w:id="5">
+    <w:p>
+      <w:pPr>
+        <w:pStyle w:val="Tekstprzypisudolnego"/>
+        <w:rPr>
+          <w:lang w:val="en-GB"/>
+        </w:rPr>
+      </w:pPr>
+      <w:r>
+        <w:rPr>
+          <w:rStyle w:val="Odwoanieprzypisudolnego"/>
+        </w:rPr>
+        <w:footnoteRef/>
+      </w:r>
+      <w:r>
+        <w:rPr>
+          <w:lang w:val="en-GB"/>
+        </w:rPr>
+        <w:t xml:space="preserve"> </w:t>
+      </w:r>
+      <w:r>
+        <w:rPr>
+          <w:rFonts w:ascii="Times New Roman" w:hAnsi="Times New Roman" w:cs="Times New Roman"/>
+        </w:rPr>
+        <w:fldChar w:fldCharType="begin"/>
+      </w:r>
+      <w:r>
+        <w:rPr>
+          <w:rFonts w:cs="Times New Roman"/>
+          <w:lang w:val="en-GB"/>
+        </w:rPr>
+        <w:instrText xml:space="preserve"> ADDIN ZOTERO_ITEM CSL_CITATION {"citationID":"SzmcedH1","properties":{"formattedCitation":"Ashish Vaswani i in., \\uc0\\u8222{}Attention Is All You Need\\uc0\\u8221{} (arXiv, 1 sierpie\\uc0\\u324{} 2023), http://arxiv.org/abs/1706.03762.","plainCitation":"Ashish Vaswani i in., „Attention Is All You Need” (arXiv, 1 sierpień 2023), http://arxiv.org/abs/1706.03762.","noteIndex":5},"citationItems":[{"id":15,"uris":["http://zotero.org/users/local/hFtkDTSA/items/RRAJIF4Z"],"itemData":{"id":15,"type":"article","abstract":"The dominant sequence transduction models are based on complex recurrent or convolutional neural networks in an encoder-decoder configuration. The best performing models also connect the encoder and decoder through an attention mechanism. We propose a new simple network architecture, the Transformer, based solely on attention mechanisms, dispensing with recurrence and convolutions entirely. Experiments on two machine translation tasks show these models to be superior in quality while being more parallelizable and requiring significantly less time to train. Our model achieves 28.4 BLEU on the WMT 2014 English-to-German translation task, improving over the existing best results, including ensembles by over 2 BLEU. On the WMT 2014 English-to-French translation task, our model establishes a new single-model state-of-the-art BLEU score of 41.8 after training for 3.5 days on eight GPUs, a small fraction of the training costs of the best models from the literature. We show that the Transformer generalizes well to other tasks by applying it successfully to English constituency parsing both with large and limited training data.","note":"arXiv:1706.03762 [cs]","number":"arXiv:1706.03762","publisher":"arXiv","source":"arXiv.org","title":"Attention Is All You Need","URL":"http://arxiv.org/abs/1706.03762","author":[{"family":"Vaswani","given":"Ashish"},{"family":"Shazeer","given":"Noam"},{"family":"Parmar","given":"Niki"},{"family":"Uszkoreit","given":"Jakob"},{"family":"Jones","given":"Llion"},{"family":"Gomez","given":"Aidan N."},{"family":"Kaiser","given":"Lukasz"},{"family":"Polosukhin","given":"Illia"}],"accessed":{"date-parts":[["2024",3,13]]},"issued":{"date-parts":[["2023",8,1]]}}}],"schema":"https://github.com/citation-style-language/schema/raw/master/csl-citation.json"} </w:instrText>
+      </w:r>
+      <w:r>
+        <w:rPr>
+          <w:rFonts w:ascii="Times New Roman" w:hAnsi="Times New Roman" w:cs="Times New Roman"/>
+        </w:rPr>
+        <w:fldChar w:fldCharType="separate"/>
+      </w:r>
+      <w:r>
+        <w:rPr>
+          <w:rFonts w:ascii="Times New Roman" w:hAnsi="Times New Roman" w:cs="Times New Roman"/>
+          <w:lang w:val="en-GB"/>
+        </w:rPr>
+        <w:t xml:space="preserve">Ashish Vaswani </w:t>
+      </w:r>
+      <w:proofErr w:type="spellStart"/>
+      <w:r>
+        <w:rPr>
+          <w:rFonts w:ascii="Times New Roman" w:hAnsi="Times New Roman" w:cs="Times New Roman"/>
+          <w:lang w:val="en-GB"/>
+        </w:rPr>
+        <w:t>i</w:t>
+      </w:r>
+      <w:proofErr w:type="spellEnd"/>
+      <w:r>
+        <w:rPr>
+          <w:rFonts w:ascii="Times New Roman" w:hAnsi="Times New Roman" w:cs="Times New Roman"/>
+          <w:lang w:val="en-GB"/>
+        </w:rPr>
+        <w:t xml:space="preserve"> in., „Attention Is All You Need” (</w:t>
+      </w:r>
+      <w:proofErr w:type="spellStart"/>
+      <w:r>
+        <w:rPr>
+          <w:rFonts w:ascii="Times New Roman" w:hAnsi="Times New Roman" w:cs="Times New Roman"/>
+          <w:lang w:val="en-GB"/>
+        </w:rPr>
+        <w:t>arXiv</w:t>
+      </w:r>
+      <w:proofErr w:type="spellEnd"/>
+      <w:r>
+        <w:rPr>
+          <w:rFonts w:ascii="Times New Roman" w:hAnsi="Times New Roman" w:cs="Times New Roman"/>
+          <w:lang w:val="en-GB"/>
+        </w:rPr>
+        <w:t xml:space="preserve">, 1 </w:t>
+      </w:r>
+      <w:proofErr w:type="spellStart"/>
+      <w:r>
+        <w:rPr>
+          <w:rFonts w:ascii="Times New Roman" w:hAnsi="Times New Roman" w:cs="Times New Roman"/>
+          <w:lang w:val="en-GB"/>
+        </w:rPr>
+        <w:t>sierpień</w:t>
+      </w:r>
+      <w:proofErr w:type="spellEnd"/>
+      <w:r>
+        <w:rPr>
+          <w:rFonts w:ascii="Times New Roman" w:hAnsi="Times New Roman" w:cs="Times New Roman"/>
+          <w:lang w:val="en-GB"/>
+        </w:rPr>
+        <w:t xml:space="preserve"> 2023), http://arxiv.org/abs/1706.03762.</w:t>
+      </w:r>
+      <w:r>
+        <w:rPr>
+          <w:rFonts w:ascii="Times New Roman" w:hAnsi="Times New Roman" w:cs="Times New Roman"/>
+        </w:rPr>
+        <w:fldChar w:fldCharType="end"/>
+      </w:r>
+    </w:p>
+  </w:footnote>
+  <w:footnote w:id="6">
+    <w:p>
+      <w:pPr>
+        <w:pStyle w:val="Tekstprzypisudolnego"/>
+        <w:rPr>
+          <w:lang w:val="en-GB"/>
+        </w:rPr>
+      </w:pPr>
+      <w:r>
+        <w:rPr>
+          <w:rStyle w:val="Odwoanieprzypisudolnego"/>
+        </w:rPr>
+        <w:footnoteRef/>
+      </w:r>
+      <w:r>
+        <w:rPr>
+          <w:lang w:val="en-GB"/>
+        </w:rPr>
+        <w:t xml:space="preserve"> </w:t>
+      </w:r>
+      <w:r>
+        <w:rPr>
+          <w:rFonts w:ascii="Times New Roman" w:hAnsi="Times New Roman" w:cs="Times New Roman"/>
+        </w:rPr>
+        <w:fldChar w:fldCharType="begin"/>
+      </w:r>
+      <w:r>
+        <w:rPr>
+          <w:rFonts w:cs="Times New Roman"/>
+          <w:lang w:val="en-GB"/>
+        </w:rPr>
+        <w:instrText xml:space="preserve"> ADDIN ZOTERO_ITEM CSL_CITATION {"citationID":"dvixAp54","properties":{"formattedCitation":"Dzmitry Bahdanau, Kyunghyun Cho, i Yoshua Bengio, \\uc0\\u8222{}Neural Machine Translation by Jointly Learning to Align and Translate\\uc0\\u8221{} (arXiv, 1 wrzesie\\uc0\\u324{} 2014), http://arxiv.org/abs/1409.0473.","plainCitation":"Dzmitry Bahdanau, Kyunghyun Cho, i Yoshua Bengio, „Neural Machine Translation by Jointly Learning to Align and Translate” (arXiv, 1 wrzesień 2014), http://arxiv.org/abs/1409.0473.","noteIndex":6},"citationItems":[{"id":19,"uris":["http://zotero.org/users/local/hFtkDTSA/items/4V92W5JL"],"itemData":{"id":19,"type":"article","abstract":"Neural machine translation is a recently proposed approach to machine translation. Unlike the traditional statistical machine translation, the neural machine translation aims at building a single neural network that can be jointly tuned to maximize the translation performance. The models proposed recently for neural machine translation often belong to a family of encoder-decoders and consists of an encoder that encodes a source sentence into a fixed-length vector from which a decoder generates a translation. In this paper, we conjecture that the use of a fixed-length vector is a bottleneck in improving the performance of this basic encoder-decoder architecture, and propose to extend this by allowing a model to automatically (soft-)search for parts of a source sentence that are relevant to predicting a target word, without having to form these parts as a hard segment explicitly. With this new approach, we achieve a translation performance comparable to the existing state-of-the-art phrase-based system on the task of English-to-French translation. Furthermore, qualitative analysis reveals that the (soft-)alignments found by the model agree well with our intuition.","note":"arXiv:1409.0473 [cs, stat]","number":"arXiv:1409.0473","publisher":"arXiv","source":"arXiv.org","title":"Neural Machine Translation by Jointly Learning to Align and Translate","URL":"http://arxiv.org/abs/1409.0473","author":[{"family":"Bahdanau","given":"Dzmitry"},{"family":"Cho","given":"Kyunghyun"},{"family":"Bengio","given":"Yoshua"}],"accessed":{"date-parts":[["2024",3,13]]},"issued":{"date-parts":[["2014",9,1]]}}}],"schema":"https://github.com/citation-style-language/schema/raw/master/csl-citation.json"} </w:instrText>
+      </w:r>
+      <w:r>
+        <w:rPr>
+          <w:rFonts w:ascii="Times New Roman" w:hAnsi="Times New Roman" w:cs="Times New Roman"/>
+        </w:rPr>
+        <w:fldChar w:fldCharType="separate"/>
+      </w:r>
+      <w:r>
+        <w:rPr>
+          <w:rFonts w:ascii="Times New Roman" w:hAnsi="Times New Roman" w:cs="Times New Roman"/>
+          <w:lang w:val="en-GB"/>
+        </w:rPr>
+        <w:t xml:space="preserve">Dzmitry </w:t>
+      </w:r>
+      <w:proofErr w:type="spellStart"/>
+      <w:r>
+        <w:rPr>
+          <w:rFonts w:ascii="Times New Roman" w:hAnsi="Times New Roman" w:cs="Times New Roman"/>
+          <w:lang w:val="en-GB"/>
+        </w:rPr>
+        <w:t>Bahdanau</w:t>
+      </w:r>
+      <w:proofErr w:type="spellEnd"/>
+      <w:r>
+        <w:rPr>
+          <w:rFonts w:ascii="Times New Roman" w:hAnsi="Times New Roman" w:cs="Times New Roman"/>
+          <w:lang w:val="en-GB"/>
+        </w:rPr>
+        <w:t xml:space="preserve">, </w:t>
+      </w:r>
+      <w:proofErr w:type="spellStart"/>
+      <w:r>
+        <w:rPr>
+          <w:rFonts w:ascii="Times New Roman" w:hAnsi="Times New Roman" w:cs="Times New Roman"/>
+          <w:lang w:val="en-GB"/>
+        </w:rPr>
+        <w:t>Kyunghyun</w:t>
+      </w:r>
+      <w:proofErr w:type="spellEnd"/>
+      <w:r>
+        <w:rPr>
+          <w:rFonts w:ascii="Times New Roman" w:hAnsi="Times New Roman" w:cs="Times New Roman"/>
+          <w:lang w:val="en-GB"/>
+        </w:rPr>
+        <w:t xml:space="preserve"> Cho, </w:t>
+      </w:r>
+      <w:proofErr w:type="spellStart"/>
+      <w:r>
+        <w:rPr>
+          <w:rFonts w:ascii="Times New Roman" w:hAnsi="Times New Roman" w:cs="Times New Roman"/>
+          <w:lang w:val="en-GB"/>
+        </w:rPr>
+        <w:t>i</w:t>
+      </w:r>
+      <w:proofErr w:type="spellEnd"/>
+      <w:r>
+        <w:rPr>
+          <w:rFonts w:ascii="Times New Roman" w:hAnsi="Times New Roman" w:cs="Times New Roman"/>
+          <w:lang w:val="en-GB"/>
+        </w:rPr>
+        <w:t xml:space="preserve"> Yoshua Bengio, „Neural Machine Translation by Jointly Learning to Align and Translate” (</w:t>
+      </w:r>
+      <w:proofErr w:type="spellStart"/>
+      <w:r>
+        <w:rPr>
+          <w:rFonts w:ascii="Times New Roman" w:hAnsi="Times New Roman" w:cs="Times New Roman"/>
+          <w:lang w:val="en-GB"/>
+        </w:rPr>
+        <w:t>arXiv</w:t>
+      </w:r>
+      <w:proofErr w:type="spellEnd"/>
+      <w:r>
+        <w:rPr>
+          <w:rFonts w:ascii="Times New Roman" w:hAnsi="Times New Roman" w:cs="Times New Roman"/>
+          <w:lang w:val="en-GB"/>
+        </w:rPr>
+        <w:t xml:space="preserve">, 1 </w:t>
+      </w:r>
+      <w:proofErr w:type="spellStart"/>
+      <w:r>
+        <w:rPr>
+          <w:rFonts w:ascii="Times New Roman" w:hAnsi="Times New Roman" w:cs="Times New Roman"/>
+          <w:lang w:val="en-GB"/>
+        </w:rPr>
+        <w:t>wrzesień</w:t>
+      </w:r>
+      <w:proofErr w:type="spellEnd"/>
+      <w:r>
+        <w:rPr>
+          <w:rFonts w:ascii="Times New Roman" w:hAnsi="Times New Roman" w:cs="Times New Roman"/>
+          <w:lang w:val="en-GB"/>
+        </w:rPr>
+        <w:t xml:space="preserve"> 2014), http://arxiv.org/abs/1409.0473.</w:t>
+      </w:r>
+      <w:r>
+        <w:rPr>
+          <w:rFonts w:ascii="Times New Roman" w:hAnsi="Times New Roman" w:cs="Times New Roman"/>
+        </w:rPr>
+        <w:fldChar w:fldCharType="end"/>
+      </w:r>
+    </w:p>
+  </w:footnote>
+  <w:footnote w:id="7">
+    <w:p>
+      <w:pPr>
+        <w:pStyle w:val="Tekstprzypisudolnego"/>
+        <w:rPr>
+          <w:lang w:val="en-GB"/>
+        </w:rPr>
+      </w:pPr>
+      <w:r>
+        <w:rPr>
+          <w:rStyle w:val="Odwoanieprzypisudolnego"/>
+        </w:rPr>
+        <w:footnoteRef/>
+      </w:r>
+      <w:r>
+        <w:rPr>
+          <w:lang w:val="en-GB"/>
+        </w:rPr>
+        <w:t xml:space="preserve"> </w:t>
+      </w:r>
+      <w:r>
+        <w:fldChar w:fldCharType="begin"/>
+      </w:r>
+      <w:r>
+        <w:rPr>
+          <w:lang w:val="en-GB"/>
+        </w:rPr>
+        <w:instrText xml:space="preserve"> ADDIN ZOTERO_ITEM CSL_CITATION {"citationID":"XllPnq2N","properties":{"formattedCitation":"\\uc0\\u8222{}NVIDIA (NVDA) - Market Capitalization\\uc0\\u8221{}, dost\\uc0\\u281{}p 13 marzec 2024, https://companiesmarketcap.com/nvidia/marketcap/.","plainCitation":"„NVIDIA (NVDA) - Market Capitalization”, dostęp 13 marzec 2024, https://companiesmarketcap.com/nvidia/marketcap/.","noteIndex":8},"citationItems":[{"id":29,"uris":["http://zotero.org/users/local/hFtkDTSA/items/LPGPIX88"],"itemData":{"id":29,"type":"webpage","abstract":"As of March 2024 NVIDIA has a market cap of $2.272 Trillion. This makes NVIDIA the world's third most valuable company according to our data.","language":"en-us","title":"NVIDIA (NVDA) - Market capitalization","URL":"https://companiesmarketcap.com/nvidia/marketcap/","accessed":{"date-parts":[["2024",3,13]]}}}],"schema":"https://github.com/citation-style-language/schema/raw/master/csl-citation.json"} </w:instrText>
+      </w:r>
+      <w:r>
+        <w:fldChar w:fldCharType="separate"/>
+      </w:r>
+      <w:r>
+        <w:rPr>
+          <w:rFonts w:ascii="Aptos" w:hAnsi="Aptos" w:cs="Times New Roman"/>
+          <w:lang w:val="en-GB"/>
+        </w:rPr>
+        <w:t xml:space="preserve">„NVIDIA (NVDA) - Market Capitalization”, </w:t>
+      </w:r>
+      <w:proofErr w:type="spellStart"/>
+      <w:r>
+        <w:rPr>
+          <w:rFonts w:ascii="Aptos" w:hAnsi="Aptos" w:cs="Times New Roman"/>
+          <w:lang w:val="en-GB"/>
+        </w:rPr>
+        <w:t>dostęp</w:t>
+      </w:r>
+      <w:proofErr w:type="spellEnd"/>
+      <w:r>
+        <w:rPr>
+          <w:rFonts w:ascii="Aptos" w:hAnsi="Aptos" w:cs="Times New Roman"/>
+          <w:lang w:val="en-GB"/>
+        </w:rPr>
+        <w:t xml:space="preserve"> 13 </w:t>
+      </w:r>
+      <w:proofErr w:type="spellStart"/>
+      <w:r>
+        <w:rPr>
+          <w:rFonts w:ascii="Aptos" w:hAnsi="Aptos" w:cs="Times New Roman"/>
+          <w:lang w:val="en-GB"/>
+        </w:rPr>
+        <w:t>mar</w:t>
+      </w:r>
+      <w:r>
+        <w:rPr>
+          <w:rFonts w:ascii="Aptos" w:hAnsi="Aptos" w:cs="Times New Roman"/>
+          <w:lang w:val="en-GB"/>
+        </w:rPr>
+        <w:t>zec</w:t>
+      </w:r>
+      <w:proofErr w:type="spellEnd"/>
+      <w:r>
+        <w:rPr>
+          <w:rFonts w:ascii="Aptos" w:hAnsi="Aptos" w:cs="Times New Roman"/>
+          <w:lang w:val="en-GB"/>
+        </w:rPr>
+        <w:t xml:space="preserve"> 2024, https://companiesmarketcap.com/nvidia/marketcap/.</w:t>
+      </w:r>
+      <w:r>
+        <w:fldChar w:fldCharType="end"/>
+      </w:r>
+    </w:p>
+  </w:footnote>
+  <w:footnote w:id="8">
+    <w:p>
+      <w:pPr>
+        <w:pStyle w:val="Tekstprzypisudolnego"/>
+        <w:rPr>
+          <w:lang w:val="en-GB"/>
+        </w:rPr>
+      </w:pPr>
+      <w:r>
+        <w:rPr>
+          <w:rStyle w:val="Odwoanieprzypisudolnego"/>
+        </w:rPr>
+        <w:footnoteRef/>
+      </w:r>
+      <w:r>
+        <w:rPr>
+          <w:lang w:val="en-GB"/>
+        </w:rPr>
+        <w:t xml:space="preserve"> </w:t>
+      </w:r>
+      <w:r>
+        <w:fldChar w:fldCharType="begin"/>
+      </w:r>
+      <w:r>
+        <w:rPr>
+          <w:lang w:val="en-GB"/>
+        </w:rPr>
+        <w:instrText xml:space="preserve"> ADDIN ZOTERO_ITEM CSL_CITATION {"citationID":"EpxAvU8c","properties":{"formattedCitation":"Vaclav Kosar, \\uc0\\u8222{}Cross-Attention in Transformer Architecture\\uc0\\u8221{}, 28 grudzie\\uc0\\u324{} 2021, https://vaclavkosar.com/ml/cross-attention-in-transformer-architecture.","plainCitation":"Vaclav Kosar, „Cross-Attention in Transformer Architecture”, 28 grudzień 2021, https://vaclavkosar.com/ml/cross-attention-in-transformer-architecture.","noteIndex":8},"citationItems":[{"id":31,"uris":["http://zotero.org/users/local/hFtkDTSA/items/FXWHJK9U"],"itemData":{"id":31,"type":"webpage","abstract":"Merge two embedding sequences regardless of modality, e.g., image with text in Stable Diffusion U-Net.","language":"en","title":"Cross-Attention in Transformer Architecture","URL":"https://vaclavkosar.com/ml/cross-attention-in-transformer-architecture","author":[{"family":"Kosar","given":"Vaclav"}],"accessed":{"date-parts":[["2024",3,13]]},"issued":{"date-parts":[["2021",12,28]]}}}],"schema":"https://github.com/citation-style-language/schema/raw/master/csl-citation.json"} </w:instrText>
+      </w:r>
+      <w:r>
+        <w:fldChar w:fldCharType="separate"/>
+      </w:r>
+      <w:r>
+        <w:rPr>
+          <w:rFonts w:ascii="Aptos" w:hAnsi="Aptos" w:cs="Times New Roman"/>
+          <w:lang w:val="en-GB"/>
+        </w:rPr>
+        <w:t xml:space="preserve">Vaclav Kosar, „Cross-Attention in Transformer Architecture”, 28 </w:t>
+      </w:r>
+      <w:proofErr w:type="spellStart"/>
+      <w:r>
+        <w:rPr>
+          <w:rFonts w:ascii="Aptos" w:hAnsi="Aptos" w:cs="Times New Roman"/>
+          <w:lang w:val="en-GB"/>
+        </w:rPr>
+        <w:t>grudzień</w:t>
+      </w:r>
+      <w:proofErr w:type="spellEnd"/>
+      <w:r>
+        <w:rPr>
+          <w:rFonts w:ascii="Aptos" w:hAnsi="Aptos" w:cs="Times New Roman"/>
+          <w:lang w:val="en-GB"/>
+        </w:rPr>
+        <w:t xml:space="preserve"> 2021, https://vaclavkosar.com/ml/cross-attention-in-transformer-architecture.</w:t>
+      </w:r>
+      <w:r>
+        <w:fldChar w:fldCharType="end"/>
       </w:r>
     </w:p>
   </w:footnote>
@@ -6638,7 +9628,7 @@
 </file>
 
 <file path=word/header1.xml><?xml version="1.0" encoding="utf-8"?>
-<w:hdr xmlns:wpc="http://schemas.microsoft.com/office/word/2010/wordprocessingCanvas" xmlns:cx="http://schemas.microsoft.com/office/drawing/2014/chartex" xmlns:cx1="http://schemas.microsoft.com/office/drawing/2015/9/8/chartex" xmlns:cx2="http://schemas.microsoft.com/office/drawing/2015/10/21/chartex" xmlns:cx3="http://schemas.microsoft.com/office/drawing/2016/5/9/chartex" xmlns:cx4="http://schemas.microsoft.com/office/drawing/2016/5/10/chartex" xmlns:cx5="http://schemas.microsoft.com/office/drawing/2016/5/11/chartex" xmlns:cx6="http://schemas.microsoft.com/office/drawing/2016/5/12/chartex" xmlns:cx7="http://schemas.microsoft.com/office/drawing/2016/5/13/chartex" xmlns:cx8="http://schemas.microsoft.com/office/drawing/2016/5/14/chartex" xmlns:mc="http://schemas.openxmlformats.org/markup-compatibility/2006" xmlns:aink="http://schemas.microsoft.com/office/drawing/2016/ink" xmlns:am3d="http://schemas.microsoft.com/office/drawing/2017/model3d" xmlns:o="urn:schemas-microsoft-com:office:office" xmlns:oel="http://schemas.microsoft.com/office/2019/extlst" xmlns:r="http://schemas.openxmlformats.org/officeDocument/2006/relationships" xmlns:m="http://schemas.openxmlformats.org/officeDocument/2006/math" xmlns:v="urn:schemas-microsoft-com:vml" xmlns:wp14="http://schemas.microsoft.com/office/word/2010/wordprocessingDrawing" xmlns:wp="http://schemas.openxmlformats.org/drawingml/2006/wordprocessingDrawing" xmlns:w10="urn:schemas-microsoft-com:office:word" xmlns:w="http://schemas.openxmlformats.org/wordprocessingml/2006/main" xmlns:w14="http://schemas.microsoft.com/office/word/2010/wordml" xmlns:w15="http://schemas.microsoft.com/office/word/2012/wordml" xmlns:w16cex="http://schemas.microsoft.com/office/word/2018/wordml/cex" xmlns:w16cid="http://schemas.microsoft.com/office/word/2016/wordml/cid" xmlns:w16="http://schemas.microsoft.com/office/word/2018/wordml" xmlns:w16du="http://schemas.microsoft.com/office/word/2023/wordml/word16du" xmlns:w16sdtdh="http://schemas.microsoft.com/office/word/2020/wordml/sdtdatahash" xmlns:w16se="http://schemas.microsoft.com/office/word/2015/wordml/symex" xmlns:wpg="http://schemas.microsoft.com/office/word/2010/wordprocessingGroup" xmlns:wpi="http://schemas.microsoft.com/office/word/2010/wordprocessingInk" xmlns:wne="http://schemas.microsoft.com/office/word/2006/wordml" xmlns:wps="http://schemas.microsoft.com/office/word/2010/wordprocessingShape" mc:Ignorable="w14 w15 w16se w16cid w16 w16cex w16sdtdh w16du wp14">
+<w:hdr xmlns:wpc="http://schemas.microsoft.com/office/word/2010/wordprocessingCanvas" xmlns:cx="http://schemas.microsoft.com/office/drawing/2014/chartex" xmlns:cx1="http://schemas.microsoft.com/office/drawing/2015/9/8/chartex" xmlns:cx2="http://schemas.microsoft.com/office/drawing/2015/10/21/chartex" xmlns:cx3="http://schemas.microsoft.com/office/drawing/2016/5/9/chartex" xmlns:cx4="http://schemas.microsoft.com/office/drawing/2016/5/10/chartex" xmlns:cx5="http://schemas.microsoft.com/office/drawing/2016/5/11/chartex" xmlns:cx6="http://schemas.microsoft.com/office/drawing/2016/5/12/chartex" xmlns:cx7="http://schemas.microsoft.com/office/drawing/2016/5/13/chartex" xmlns:cx8="http://schemas.microsoft.com/office/drawing/2016/5/14/chartex" xmlns:mc="http://schemas.openxmlformats.org/markup-compatibility/2006" xmlns:aink="http://schemas.microsoft.com/office/drawing/2016/ink" xmlns:am3d="http://schemas.microsoft.com/office/drawing/2017/model3d" xmlns:o="urn:schemas-microsoft-com:office:office" xmlns:oel="http://schemas.microsoft.com/office/2019/extlst" xmlns:r="http://schemas.openxmlformats.org/officeDocument/2006/relationships" xmlns:m="http://schemas.openxmlformats.org/officeDocument/2006/math" xmlns:v="urn:schemas-microsoft-com:vml" xmlns:wp14="http://schemas.microsoft.com/office/word/2010/wordprocessingDrawing" xmlns:wp="http://schemas.openxmlformats.org/drawingml/2006/wordprocessingDrawing" xmlns:w10="urn:schemas-microsoft-com:office:word" xmlns:w="http://schemas.openxmlformats.org/wordprocessingml/2006/main" xmlns:w14="http://schemas.microsoft.com/office/word/2010/wordml" xmlns:w15="http://schemas.microsoft.com/office/word/2012/wordml" xmlns:w16cex="http://schemas.microsoft.com/office/word/2018/wordml/cex" xmlns:w16cid="http://schemas.microsoft.com/office/word/2016/wordml/cid" xmlns:w16="http://schemas.microsoft.com/office/word/2018/wordml" xmlns:w16sdtdh="http://schemas.microsoft.com/office/word/2020/wordml/sdtdatahash" xmlns:w16se="http://schemas.microsoft.com/office/word/2015/wordml/symex" xmlns:wpg="http://schemas.microsoft.com/office/word/2010/wordprocessingGroup" xmlns:wpi="http://schemas.microsoft.com/office/word/2010/wordprocessingInk" xmlns:wne="http://schemas.microsoft.com/office/word/2006/wordml" xmlns:wps="http://schemas.microsoft.com/office/word/2010/wordprocessingShape" mc:Ignorable="w14 w15 w16se w16cid w16 w16cex w16sdtdh wp14">
   <w:p>
     <w:pPr>
       <w:pStyle w:val="Nagwek"/>
@@ -6648,7 +9638,7 @@
 </file>
 
 <file path=word/numbering.xml><?xml version="1.0" encoding="utf-8"?>
-<w:numbering xmlns:wpc="http://schemas.microsoft.com/office/word/2010/wordprocessingCanvas" xmlns:cx="http://schemas.microsoft.com/office/drawing/2014/chartex" xmlns:cx1="http://schemas.microsoft.com/office/drawing/2015/9/8/chartex" xmlns:cx2="http://schemas.microsoft.com/office/drawing/2015/10/21/chartex" xmlns:cx3="http://schemas.microsoft.com/office/drawing/2016/5/9/chartex" xmlns:cx4="http://schemas.microsoft.com/office/drawing/2016/5/10/chartex" xmlns:cx5="http://schemas.microsoft.com/office/drawing/2016/5/11/chartex" xmlns:cx6="http://schemas.microsoft.com/office/drawing/2016/5/12/chartex" xmlns:cx7="http://schemas.microsoft.com/office/drawing/2016/5/13/chartex" xmlns:cx8="http://schemas.microsoft.com/office/drawing/2016/5/14/chartex" xmlns:mc="http://schemas.openxmlformats.org/markup-compatibility/2006" xmlns:aink="http://schemas.microsoft.com/office/drawing/2016/ink" xmlns:am3d="http://schemas.microsoft.com/office/drawing/2017/model3d" xmlns:o="urn:schemas-microsoft-com:office:office" xmlns:oel="http://schemas.microsoft.com/office/2019/extlst" xmlns:r="http://schemas.openxmlformats.org/officeDocument/2006/relationships" xmlns:m="http://schemas.openxmlformats.org/officeDocument/2006/math" xmlns:v="urn:schemas-microsoft-com:vml" xmlns:wp14="http://schemas.microsoft.com/office/word/2010/wordprocessingDrawing" xmlns:wp="http://schemas.openxmlformats.org/drawingml/2006/wordprocessingDrawing" xmlns:w10="urn:schemas-microsoft-com:office:word" xmlns:w="http://schemas.openxmlformats.org/wordprocessingml/2006/main" xmlns:w14="http://schemas.microsoft.com/office/word/2010/wordml" xmlns:w15="http://schemas.microsoft.com/office/word/2012/wordml" xmlns:w16cex="http://schemas.microsoft.com/office/word/2018/wordml/cex" xmlns:w16cid="http://schemas.microsoft.com/office/word/2016/wordml/cid" xmlns:w16="http://schemas.microsoft.com/office/word/2018/wordml" xmlns:w16du="http://schemas.microsoft.com/office/word/2023/wordml/word16du" xmlns:w16sdtdh="http://schemas.microsoft.com/office/word/2020/wordml/sdtdatahash" xmlns:w16se="http://schemas.microsoft.com/office/word/2015/wordml/symex" xmlns:wpg="http://schemas.microsoft.com/office/word/2010/wordprocessingGroup" xmlns:wpi="http://schemas.microsoft.com/office/word/2010/wordprocessingInk" xmlns:wne="http://schemas.microsoft.com/office/word/2006/wordml" xmlns:wps="http://schemas.microsoft.com/office/word/2010/wordprocessingShape" mc:Ignorable="w14 w15 w16se w16cid w16 w16cex w16sdtdh w16du wp14">
+<w:numbering xmlns:wpc="http://schemas.microsoft.com/office/word/2010/wordprocessingCanvas" xmlns:cx="http://schemas.microsoft.com/office/drawing/2014/chartex" xmlns:cx1="http://schemas.microsoft.com/office/drawing/2015/9/8/chartex" xmlns:cx2="http://schemas.microsoft.com/office/drawing/2015/10/21/chartex" xmlns:cx3="http://schemas.microsoft.com/office/drawing/2016/5/9/chartex" xmlns:cx4="http://schemas.microsoft.com/office/drawing/2016/5/10/chartex" xmlns:cx5="http://schemas.microsoft.com/office/drawing/2016/5/11/chartex" xmlns:cx6="http://schemas.microsoft.com/office/drawing/2016/5/12/chartex" xmlns:cx7="http://schemas.microsoft.com/office/drawing/2016/5/13/chartex" xmlns:cx8="http://schemas.microsoft.com/office/drawing/2016/5/14/chartex" xmlns:mc="http://schemas.openxmlformats.org/markup-compatibility/2006" xmlns:aink="http://schemas.microsoft.com/office/drawing/2016/ink" xmlns:am3d="http://schemas.microsoft.com/office/drawing/2017/model3d" xmlns:o="urn:schemas-microsoft-com:office:office" xmlns:oel="http://schemas.microsoft.com/office/2019/extlst" xmlns:r="http://schemas.openxmlformats.org/officeDocument/2006/relationships" xmlns:m="http://schemas.openxmlformats.org/officeDocument/2006/math" xmlns:v="urn:schemas-microsoft-com:vml" xmlns:wp14="http://schemas.microsoft.com/office/word/2010/wordprocessingDrawing" xmlns:wp="http://schemas.openxmlformats.org/drawingml/2006/wordprocessingDrawing" xmlns:w10="urn:schemas-microsoft-com:office:word" xmlns:w="http://schemas.openxmlformats.org/wordprocessingml/2006/main" xmlns:w14="http://schemas.microsoft.com/office/word/2010/wordml" xmlns:w15="http://schemas.microsoft.com/office/word/2012/wordml" xmlns:w16cex="http://schemas.microsoft.com/office/word/2018/wordml/cex" xmlns:w16cid="http://schemas.microsoft.com/office/word/2016/wordml/cid" xmlns:w16="http://schemas.microsoft.com/office/word/2018/wordml" xmlns:w16sdtdh="http://schemas.microsoft.com/office/word/2020/wordml/sdtdatahash" xmlns:w16se="http://schemas.microsoft.com/office/word/2015/wordml/symex" xmlns:wpg="http://schemas.microsoft.com/office/word/2010/wordprocessingGroup" xmlns:wpi="http://schemas.microsoft.com/office/word/2010/wordprocessingInk" xmlns:wne="http://schemas.microsoft.com/office/word/2006/wordml" xmlns:wps="http://schemas.microsoft.com/office/word/2010/wordprocessingShape" mc:Ignorable="w14 w15 w16se w16cid w16 w16cex w16sdtdh wp14">
   <w:abstractNum w:abstractNumId="0" w15:restartNumberingAfterBreak="0">
     <w:nsid w:val="061D2715"/>
     <w:multiLevelType w:val="hybridMultilevel"/>
@@ -6954,7 +9944,7 @@
 </file>
 
 <file path=word/styles.xml><?xml version="1.0" encoding="utf-8"?>
-<w:styles xmlns:mc="http://schemas.openxmlformats.org/markup-compatibility/2006" xmlns:r="http://schemas.openxmlformats.org/officeDocument/2006/relationships" xmlns:w="http://schemas.openxmlformats.org/wordprocessingml/2006/main" xmlns:w14="http://schemas.microsoft.com/office/word/2010/wordml" xmlns:w15="http://schemas.microsoft.com/office/word/2012/wordml" xmlns:w16cex="http://schemas.microsoft.com/office/word/2018/wordml/cex" xmlns:w16cid="http://schemas.microsoft.com/office/word/2016/wordml/cid" xmlns:w16="http://schemas.microsoft.com/office/word/2018/wordml" xmlns:w16du="http://schemas.microsoft.com/office/word/2023/wordml/word16du" xmlns:w16sdtdh="http://schemas.microsoft.com/office/word/2020/wordml/sdtdatahash" xmlns:w16se="http://schemas.microsoft.com/office/word/2015/wordml/symex" mc:Ignorable="w14 w15 w16se w16cid w16 w16cex w16sdtdh w16du">
+<w:styles xmlns:mc="http://schemas.openxmlformats.org/markup-compatibility/2006" xmlns:r="http://schemas.openxmlformats.org/officeDocument/2006/relationships" xmlns:w="http://schemas.openxmlformats.org/wordprocessingml/2006/main" xmlns:w14="http://schemas.microsoft.com/office/word/2010/wordml" xmlns:w15="http://schemas.microsoft.com/office/word/2012/wordml" xmlns:w16cex="http://schemas.microsoft.com/office/word/2018/wordml/cex" xmlns:w16cid="http://schemas.microsoft.com/office/word/2016/wordml/cid" xmlns:w16="http://schemas.microsoft.com/office/word/2018/wordml" xmlns:w16sdtdh="http://schemas.microsoft.com/office/word/2020/wordml/sdtdatahash" xmlns:w16se="http://schemas.microsoft.com/office/word/2015/wordml/symex" mc:Ignorable="w14 w15 w16se w16cid w16 w16cex w16sdtdh">
   <w:docDefaults>
     <w:rPrDefault>
       <w:rPr>
@@ -7561,7 +10551,6 @@
   <w:style w:type="character" w:default="1" w:styleId="Domylnaczcionkaakapitu">
     <w:name w:val="Default Paragraph Font"/>
     <w:uiPriority w:val="1"/>
-    <w:semiHidden/>
     <w:unhideWhenUsed/>
   </w:style>
   <w:style w:type="table" w:default="1" w:styleId="Standardowy">
@@ -8194,11 +11183,86 @@
       <w:spacing w:after="0"/>
     </w:pPr>
   </w:style>
+  <w:style w:type="paragraph" w:styleId="Tekstprzypisudolnego">
+    <w:name w:val="footnote text"/>
+    <w:basedOn w:val="Normalny"/>
+    <w:link w:val="TekstprzypisudolnegoZnak"/>
+    <w:uiPriority w:val="99"/>
+    <w:semiHidden/>
+    <w:unhideWhenUsed/>
+    <w:rsid w:val="0009375E"/>
+    <w:pPr>
+      <w:spacing w:after="0" w:line="240" w:lineRule="auto"/>
+    </w:pPr>
+    <w:rPr>
+      <w:sz w:val="20"/>
+      <w:szCs w:val="20"/>
+    </w:rPr>
+  </w:style>
+  <w:style w:type="character" w:customStyle="1" w:styleId="TekstprzypisudolnegoZnak">
+    <w:name w:val="Tekst przypisu dolnego Znak"/>
+    <w:basedOn w:val="Domylnaczcionkaakapitu"/>
+    <w:link w:val="Tekstprzypisudolnego"/>
+    <w:uiPriority w:val="99"/>
+    <w:semiHidden/>
+    <w:rsid w:val="0009375E"/>
+    <w:rPr>
+      <w:kern w:val="0"/>
+      <w:sz w:val="20"/>
+      <w:szCs w:val="20"/>
+      <w14:ligatures w14:val="none"/>
+    </w:rPr>
+  </w:style>
+  <w:style w:type="character" w:styleId="Odwoanieprzypisudolnego">
+    <w:name w:val="footnote reference"/>
+    <w:basedOn w:val="Domylnaczcionkaakapitu"/>
+    <w:uiPriority w:val="99"/>
+    <w:semiHidden/>
+    <w:unhideWhenUsed/>
+    <w:rsid w:val="0009375E"/>
+    <w:rPr>
+      <w:vertAlign w:val="superscript"/>
+    </w:rPr>
+  </w:style>
+  <w:style w:type="character" w:styleId="Nierozpoznanawzmianka">
+    <w:name w:val="Unresolved Mention"/>
+    <w:basedOn w:val="Domylnaczcionkaakapitu"/>
+    <w:uiPriority w:val="99"/>
+    <w:semiHidden/>
+    <w:unhideWhenUsed/>
+    <w:rsid w:val="00A301AF"/>
+    <w:rPr>
+      <w:color w:val="605E5C"/>
+      <w:shd w:val="clear" w:color="auto" w:fill="E1DFDD"/>
+    </w:rPr>
+  </w:style>
+  <w:style w:type="character" w:styleId="UyteHipercze">
+    <w:name w:val="FollowedHyperlink"/>
+    <w:basedOn w:val="Domylnaczcionkaakapitu"/>
+    <w:uiPriority w:val="99"/>
+    <w:semiHidden/>
+    <w:unhideWhenUsed/>
+    <w:rsid w:val="00D14708"/>
+    <w:rPr>
+      <w:color w:val="96607D" w:themeColor="followedHyperlink"/>
+      <w:u w:val="single"/>
+    </w:rPr>
+  </w:style>
+  <w:style w:type="character" w:styleId="Tekstzastpczy">
+    <w:name w:val="Placeholder Text"/>
+    <w:basedOn w:val="Domylnaczcionkaakapitu"/>
+    <w:uiPriority w:val="99"/>
+    <w:semiHidden/>
+    <w:rsid w:val="005B6394"/>
+    <w:rPr>
+      <w:color w:val="666666"/>
+    </w:rPr>
+  </w:style>
 </w:styles>
 </file>
 
 <file path=word/glossary/document.xml><?xml version="1.0" encoding="utf-8"?>
-<w:glossaryDocument xmlns:wpc="http://schemas.microsoft.com/office/word/2010/wordprocessingCanvas" xmlns:cx="http://schemas.microsoft.com/office/drawing/2014/chartex" xmlns:cx1="http://schemas.microsoft.com/office/drawing/2015/9/8/chartex" xmlns:cx2="http://schemas.microsoft.com/office/drawing/2015/10/21/chartex" xmlns:cx3="http://schemas.microsoft.com/office/drawing/2016/5/9/chartex" xmlns:cx4="http://schemas.microsoft.com/office/drawing/2016/5/10/chartex" xmlns:cx5="http://schemas.microsoft.com/office/drawing/2016/5/11/chartex" xmlns:cx6="http://schemas.microsoft.com/office/drawing/2016/5/12/chartex" xmlns:cx7="http://schemas.microsoft.com/office/drawing/2016/5/13/chartex" xmlns:cx8="http://schemas.microsoft.com/office/drawing/2016/5/14/chartex" xmlns:mc="http://schemas.openxmlformats.org/markup-compatibility/2006" xmlns:aink="http://schemas.microsoft.com/office/drawing/2016/ink" xmlns:am3d="http://schemas.microsoft.com/office/drawing/2017/model3d" xmlns:o="urn:schemas-microsoft-com:office:office" xmlns:oel="http://schemas.microsoft.com/office/2019/extlst" xmlns:r="http://schemas.openxmlformats.org/officeDocument/2006/relationships" xmlns:m="http://schemas.openxmlformats.org/officeDocument/2006/math" xmlns:v="urn:schemas-microsoft-com:vml" xmlns:wp14="http://schemas.microsoft.com/office/word/2010/wordprocessingDrawing" xmlns:wp="http://schemas.openxmlformats.org/drawingml/2006/wordprocessingDrawing" xmlns:w10="urn:schemas-microsoft-com:office:word" xmlns:w="http://schemas.openxmlformats.org/wordprocessingml/2006/main" xmlns:w14="http://schemas.microsoft.com/office/word/2010/wordml" xmlns:w15="http://schemas.microsoft.com/office/word/2012/wordml" xmlns:w16cex="http://schemas.microsoft.com/office/word/2018/wordml/cex" xmlns:w16cid="http://schemas.microsoft.com/office/word/2016/wordml/cid" xmlns:w16="http://schemas.microsoft.com/office/word/2018/wordml" xmlns:w16du="http://schemas.microsoft.com/office/word/2023/wordml/word16du" xmlns:w16sdtdh="http://schemas.microsoft.com/office/word/2020/wordml/sdtdatahash" xmlns:w16se="http://schemas.microsoft.com/office/word/2015/wordml/symex" xmlns:wpg="http://schemas.microsoft.com/office/word/2010/wordprocessingGroup" xmlns:wpi="http://schemas.microsoft.com/office/word/2010/wordprocessingInk" xmlns:wne="http://schemas.microsoft.com/office/word/2006/wordml" xmlns:wps="http://schemas.microsoft.com/office/word/2010/wordprocessingShape" mc:Ignorable="w14 w15 w16se w16cid w16 w16cex w16sdtdh w16du wp14">
+<w:glossaryDocument xmlns:wpc="http://schemas.microsoft.com/office/word/2010/wordprocessingCanvas" xmlns:cx="http://schemas.microsoft.com/office/drawing/2014/chartex" xmlns:cx1="http://schemas.microsoft.com/office/drawing/2015/9/8/chartex" xmlns:cx2="http://schemas.microsoft.com/office/drawing/2015/10/21/chartex" xmlns:cx3="http://schemas.microsoft.com/office/drawing/2016/5/9/chartex" xmlns:cx4="http://schemas.microsoft.com/office/drawing/2016/5/10/chartex" xmlns:cx5="http://schemas.microsoft.com/office/drawing/2016/5/11/chartex" xmlns:cx6="http://schemas.microsoft.com/office/drawing/2016/5/12/chartex" xmlns:cx7="http://schemas.microsoft.com/office/drawing/2016/5/13/chartex" xmlns:cx8="http://schemas.microsoft.com/office/drawing/2016/5/14/chartex" xmlns:mc="http://schemas.openxmlformats.org/markup-compatibility/2006" xmlns:aink="http://schemas.microsoft.com/office/drawing/2016/ink" xmlns:am3d="http://schemas.microsoft.com/office/drawing/2017/model3d" xmlns:o="urn:schemas-microsoft-com:office:office" xmlns:oel="http://schemas.microsoft.com/office/2019/extlst" xmlns:r="http://schemas.openxmlformats.org/officeDocument/2006/relationships" xmlns:m="http://schemas.openxmlformats.org/officeDocument/2006/math" xmlns:v="urn:schemas-microsoft-com:vml" xmlns:wp14="http://schemas.microsoft.com/office/word/2010/wordprocessingDrawing" xmlns:wp="http://schemas.openxmlformats.org/drawingml/2006/wordprocessingDrawing" xmlns:w10="urn:schemas-microsoft-com:office:word" xmlns:w="http://schemas.openxmlformats.org/wordprocessingml/2006/main" xmlns:w14="http://schemas.microsoft.com/office/word/2010/wordml" xmlns:w15="http://schemas.microsoft.com/office/word/2012/wordml" xmlns:w16cex="http://schemas.microsoft.com/office/word/2018/wordml/cex" xmlns:w16cid="http://schemas.microsoft.com/office/word/2016/wordml/cid" xmlns:w16="http://schemas.microsoft.com/office/word/2018/wordml" xmlns:w16sdtdh="http://schemas.microsoft.com/office/word/2020/wordml/sdtdatahash" xmlns:w16se="http://schemas.microsoft.com/office/word/2015/wordml/symex" xmlns:wpg="http://schemas.microsoft.com/office/word/2010/wordprocessingGroup" xmlns:wpi="http://schemas.microsoft.com/office/word/2010/wordprocessingInk" xmlns:wne="http://schemas.microsoft.com/office/word/2006/wordml" xmlns:wps="http://schemas.microsoft.com/office/word/2010/wordprocessingShape" mc:Ignorable="w14 w15 w16se w16cid w16 w16cex w16sdtdh wp14">
   <w:docParts>
     <w:docPart>
       <w:docPartPr>
@@ -8621,7 +11685,7 @@
 </file>
 
 <file path=word/glossary/fontTable.xml><?xml version="1.0" encoding="utf-8"?>
-<w:fonts xmlns:mc="http://schemas.openxmlformats.org/markup-compatibility/2006" xmlns:r="http://schemas.openxmlformats.org/officeDocument/2006/relationships" xmlns:w="http://schemas.openxmlformats.org/wordprocessingml/2006/main" xmlns:w14="http://schemas.microsoft.com/office/word/2010/wordml" xmlns:w15="http://schemas.microsoft.com/office/word/2012/wordml" xmlns:w16cex="http://schemas.microsoft.com/office/word/2018/wordml/cex" xmlns:w16cid="http://schemas.microsoft.com/office/word/2016/wordml/cid" xmlns:w16="http://schemas.microsoft.com/office/word/2018/wordml" xmlns:w16du="http://schemas.microsoft.com/office/word/2023/wordml/word16du" xmlns:w16sdtdh="http://schemas.microsoft.com/office/word/2020/wordml/sdtdatahash" xmlns:w16se="http://schemas.microsoft.com/office/word/2015/wordml/symex" mc:Ignorable="w14 w15 w16se w16cid w16 w16cex w16sdtdh w16du">
+<w:fonts xmlns:mc="http://schemas.openxmlformats.org/markup-compatibility/2006" xmlns:r="http://schemas.openxmlformats.org/officeDocument/2006/relationships" xmlns:w="http://schemas.openxmlformats.org/wordprocessingml/2006/main" xmlns:w14="http://schemas.microsoft.com/office/word/2010/wordml" xmlns:w15="http://schemas.microsoft.com/office/word/2012/wordml" xmlns:w16cex="http://schemas.microsoft.com/office/word/2018/wordml/cex" xmlns:w16cid="http://schemas.microsoft.com/office/word/2016/wordml/cid" xmlns:w16="http://schemas.microsoft.com/office/word/2018/wordml" xmlns:w16sdtdh="http://schemas.microsoft.com/office/word/2020/wordml/sdtdatahash" xmlns:w16se="http://schemas.microsoft.com/office/word/2015/wordml/symex" mc:Ignorable="w14 w15 w16se w16cid w16 w16cex w16sdtdh">
   <w:font w:name="Times New Roman">
     <w:panose1 w:val="02020603050405020304"/>
     <w:charset w:val="EE"/>
@@ -8652,7 +11716,7 @@
 </file>
 
 <file path=word/glossary/settings.xml><?xml version="1.0" encoding="utf-8"?>
-<w:settings xmlns:mc="http://schemas.openxmlformats.org/markup-compatibility/2006" xmlns:o="urn:schemas-microsoft-com:office:office" xmlns:r="http://schemas.openxmlformats.org/officeDocument/2006/relationships" xmlns:m="http://schemas.openxmlformats.org/officeDocument/2006/math" xmlns:v="urn:schemas-microsoft-com:vml" xmlns:w10="urn:schemas-microsoft-com:office:word" xmlns:w="http://schemas.openxmlformats.org/wordprocessingml/2006/main" xmlns:w14="http://schemas.microsoft.com/office/word/2010/wordml" xmlns:w15="http://schemas.microsoft.com/office/word/2012/wordml" xmlns:w16cex="http://schemas.microsoft.com/office/word/2018/wordml/cex" xmlns:w16cid="http://schemas.microsoft.com/office/word/2016/wordml/cid" xmlns:w16="http://schemas.microsoft.com/office/word/2018/wordml" xmlns:w16du="http://schemas.microsoft.com/office/word/2023/wordml/word16du" xmlns:w16sdtdh="http://schemas.microsoft.com/office/word/2020/wordml/sdtdatahash" xmlns:w16se="http://schemas.microsoft.com/office/word/2015/wordml/symex" xmlns:sl="http://schemas.openxmlformats.org/schemaLibrary/2006/main" mc:Ignorable="w14 w15 w16se w16cid w16 w16cex w16sdtdh w16du">
+<w:settings xmlns:mc="http://schemas.openxmlformats.org/markup-compatibility/2006" xmlns:o="urn:schemas-microsoft-com:office:office" xmlns:r="http://schemas.openxmlformats.org/officeDocument/2006/relationships" xmlns:m="http://schemas.openxmlformats.org/officeDocument/2006/math" xmlns:v="urn:schemas-microsoft-com:vml" xmlns:w10="urn:schemas-microsoft-com:office:word" xmlns:w="http://schemas.openxmlformats.org/wordprocessingml/2006/main" xmlns:w14="http://schemas.microsoft.com/office/word/2010/wordml" xmlns:w15="http://schemas.microsoft.com/office/word/2012/wordml" xmlns:w16cex="http://schemas.microsoft.com/office/word/2018/wordml/cex" xmlns:w16cid="http://schemas.microsoft.com/office/word/2016/wordml/cid" xmlns:w16="http://schemas.microsoft.com/office/word/2018/wordml" xmlns:w16sdtdh="http://schemas.microsoft.com/office/word/2020/wordml/sdtdatahash" xmlns:w16se="http://schemas.microsoft.com/office/word/2015/wordml/symex" xmlns:sl="http://schemas.openxmlformats.org/schemaLibrary/2006/main" mc:Ignorable="w14 w15 w16se w16cid w16 w16cex w16sdtdh">
   <w:view w:val="normal"/>
   <w:defaultTabStop w:val="708"/>
   <w:hyphenationZone w:val="425"/>
@@ -8668,8 +11732,12 @@
   </w:compat>
   <w:rsids>
     <w:rsidRoot w:val="007C2C7A"/>
+    <w:rsid w:val="00372924"/>
+    <w:rsid w:val="00497953"/>
+    <w:rsid w:val="006C5958"/>
     <w:rsid w:val="00702300"/>
     <w:rsid w:val="007C2C7A"/>
+    <w:rsid w:val="00B13F2B"/>
     <w:rsid w:val="00FD4DDC"/>
   </w:rsids>
   <m:mathPr>
@@ -8687,14 +11755,14 @@
   </m:mathPr>
   <w:themeFontLang w:val="pl-PL"/>
   <w:clrSchemeMapping w:bg1="light1" w:t1="dark1" w:bg2="light2" w:t2="dark2" w:accent1="accent1" w:accent2="accent2" w:accent3="accent3" w:accent4="accent4" w:accent5="accent5" w:accent6="accent6" w:hyperlink="hyperlink" w:followedHyperlink="followedHyperlink"/>
-  <w:decimalSymbol w:val="."/>
-  <w:listSeparator w:val=","/>
+  <w:decimalSymbol w:val=","/>
+  <w:listSeparator w:val=";"/>
   <w15:chartTrackingRefBased/>
 </w:settings>
 </file>
 
 <file path=word/glossary/styles.xml><?xml version="1.0" encoding="utf-8"?>
-<w:styles xmlns:mc="http://schemas.openxmlformats.org/markup-compatibility/2006" xmlns:r="http://schemas.openxmlformats.org/officeDocument/2006/relationships" xmlns:w="http://schemas.openxmlformats.org/wordprocessingml/2006/main" xmlns:w14="http://schemas.microsoft.com/office/word/2010/wordml" xmlns:w15="http://schemas.microsoft.com/office/word/2012/wordml" xmlns:w16cex="http://schemas.microsoft.com/office/word/2018/wordml/cex" xmlns:w16cid="http://schemas.microsoft.com/office/word/2016/wordml/cid" xmlns:w16="http://schemas.microsoft.com/office/word/2018/wordml" xmlns:w16du="http://schemas.microsoft.com/office/word/2023/wordml/word16du" xmlns:w16sdtdh="http://schemas.microsoft.com/office/word/2020/wordml/sdtdatahash" xmlns:w16se="http://schemas.microsoft.com/office/word/2015/wordml/symex" mc:Ignorable="w14 w15 w16se w16cid w16 w16cex w16sdtdh w16du">
+<w:styles xmlns:mc="http://schemas.openxmlformats.org/markup-compatibility/2006" xmlns:r="http://schemas.openxmlformats.org/officeDocument/2006/relationships" xmlns:w="http://schemas.openxmlformats.org/wordprocessingml/2006/main" xmlns:w14="http://schemas.microsoft.com/office/word/2010/wordml" xmlns:w15="http://schemas.microsoft.com/office/word/2012/wordml" xmlns:w16cex="http://schemas.microsoft.com/office/word/2018/wordml/cex" xmlns:w16cid="http://schemas.microsoft.com/office/word/2016/wordml/cid" xmlns:w16="http://schemas.microsoft.com/office/word/2018/wordml" xmlns:w16sdtdh="http://schemas.microsoft.com/office/word/2020/wordml/sdtdatahash" xmlns:w16se="http://schemas.microsoft.com/office/word/2015/wordml/symex" mc:Ignorable="w14 w15 w16se w16cid w16 w16cex w16sdtdh">
   <w:docDefaults>
     <w:rPrDefault>
       <w:rPr>
@@ -9126,9 +12194,9 @@
     <w:basedOn w:val="Domylnaczcionkaakapitu"/>
     <w:uiPriority w:val="99"/>
     <w:semiHidden/>
-    <w:rsid w:val="007C2C7A"/>
+    <w:rsid w:val="00497953"/>
     <w:rPr>
-      <w:color w:val="808080"/>
+      <w:color w:val="666666"/>
     </w:rPr>
   </w:style>
   <w:style w:type="paragraph" w:customStyle="1" w:styleId="479A3417CB9A473CB6B7CD78BD963EA7">
@@ -9187,7 +12255,7 @@
 </file>
 
 <file path=word/glossary/webSettings.xml><?xml version="1.0" encoding="utf-8"?>
-<w:webSettings xmlns:mc="http://schemas.openxmlformats.org/markup-compatibility/2006" xmlns:r="http://schemas.openxmlformats.org/officeDocument/2006/relationships" xmlns:w="http://schemas.openxmlformats.org/wordprocessingml/2006/main" xmlns:w14="http://schemas.microsoft.com/office/word/2010/wordml" xmlns:w15="http://schemas.microsoft.com/office/word/2012/wordml" xmlns:w16cex="http://schemas.microsoft.com/office/word/2018/wordml/cex" xmlns:w16cid="http://schemas.microsoft.com/office/word/2016/wordml/cid" xmlns:w16="http://schemas.microsoft.com/office/word/2018/wordml" xmlns:w16du="http://schemas.microsoft.com/office/word/2023/wordml/word16du" xmlns:w16sdtdh="http://schemas.microsoft.com/office/word/2020/wordml/sdtdatahash" xmlns:w16se="http://schemas.microsoft.com/office/word/2015/wordml/symex" mc:Ignorable="w14 w15 w16se w16cid w16 w16cex w16sdtdh w16du">
+<w:webSettings xmlns:mc="http://schemas.openxmlformats.org/markup-compatibility/2006" xmlns:r="http://schemas.openxmlformats.org/officeDocument/2006/relationships" xmlns:w="http://schemas.openxmlformats.org/wordprocessingml/2006/main" xmlns:w14="http://schemas.microsoft.com/office/word/2010/wordml" xmlns:w15="http://schemas.microsoft.com/office/word/2012/wordml" xmlns:w16cex="http://schemas.microsoft.com/office/word/2018/wordml/cex" xmlns:w16cid="http://schemas.microsoft.com/office/word/2016/wordml/cid" xmlns:w16="http://schemas.microsoft.com/office/word/2018/wordml" xmlns:w16sdtdh="http://schemas.microsoft.com/office/word/2020/wordml/sdtdatahash" xmlns:w16se="http://schemas.microsoft.com/office/word/2015/wordml/symex" mc:Ignorable="w14 w15 w16se w16cid w16 w16cex w16sdtdh">
   <w:optimizeForBrowser/>
   <w:allowPNG/>
 </w:webSettings>
@@ -9486,4 +12554,16 @@
     </a:ext>
   </a:extLst>
 </a:theme>
+</file>
+
+<file path=customXml/item1.xml><?xml version="1.0" encoding="utf-8"?>
+<b:Sources xmlns:b="http://schemas.openxmlformats.org/officeDocument/2006/bibliography" xmlns="http://schemas.openxmlformats.org/officeDocument/2006/bibliography" SelectedStyle="\APASixthEditionOfficeOnline.xsl" StyleName="APA" Version="6"/>
+</file>
+
+<file path=customXml/itemProps1.xml><?xml version="1.0" encoding="utf-8"?>
+<ds:datastoreItem xmlns:ds="http://schemas.openxmlformats.org/officeDocument/2006/customXml" ds:itemID="{D6A9FA92-CBF6-44B4-868B-A0F8CB806C93}">
+  <ds:schemaRefs>
+    <ds:schemaRef ds:uri="http://schemas.openxmlformats.org/officeDocument/2006/bibliography"/>
+  </ds:schemaRefs>
+</ds:datastoreItem>
 </file>
</xml_diff>